<commit_message>
PC7 - Tercer Ejercicio - terminado
</commit_message>
<xml_diff>
--- a/Fundamentos de programación/PC7/EJERCICIOS-PC7/PC7.docx
+++ b/Fundamentos de programación/PC7/EJERCICIOS-PC7/PC7.docx
@@ -519,16 +519,8 @@
         <w:rPr>
           <w:lang w:val="en-US"/>
         </w:rPr>
-        <w:t xml:space="preserve">nota &lt;- </w:t>
-      </w:r>
-      <w:proofErr w:type="spellStart"/>
-      <w:r>
-        <w:rPr>
-          <w:lang w:val="en-US"/>
-        </w:rPr>
-        <w:t>ingreseNotas</w:t>
-      </w:r>
-      <w:proofErr w:type="spellEnd"/>
+        <w:t>nota &lt;- ingreseNotas</w:t>
+      </w:r>
     </w:p>
     <w:p>
       <w:r>
@@ -2167,14 +2159,12 @@
           <w:lang w:val="en-US"/>
         </w:rPr>
       </w:pPr>
-      <w:proofErr w:type="spellStart"/>
       <w:r>
         <w:rPr>
           <w:lang w:val="en-US"/>
         </w:rPr>
         <w:t>FinAlgoritmo</w:t>
       </w:r>
-      <w:proofErr w:type="spellEnd"/>
     </w:p>
     <w:p>
       <w:pPr>
@@ -2510,33 +2500,11 @@
       <w:r>
         <w:t xml:space="preserve">    </w:t>
       </w:r>
-      <w:proofErr w:type="spellStart"/>
       <w:r>
         <w:rPr>
           <w:lang w:val="en-US"/>
         </w:rPr>
-        <w:t>eleigeCategoria</w:t>
-      </w:r>
-      <w:proofErr w:type="spellEnd"/>
-      <w:r>
-        <w:rPr>
-          <w:lang w:val="en-US"/>
-        </w:rPr>
-        <w:t xml:space="preserve"> = Convert.ToInt32(</w:t>
-      </w:r>
-      <w:proofErr w:type="spellStart"/>
-      <w:r>
-        <w:rPr>
-          <w:lang w:val="en-US"/>
-        </w:rPr>
-        <w:t>Console.ReadLine</w:t>
-      </w:r>
-      <w:proofErr w:type="spellEnd"/>
-      <w:r>
-        <w:rPr>
-          <w:lang w:val="en-US"/>
-        </w:rPr>
-        <w:t>()</w:t>
+        <w:t>eleigeCategoria = Convert.ToInt32(Console.ReadLine()</w:t>
       </w:r>
       <w:proofErr w:type="gramStart"/>
       <w:r>
@@ -2721,21 +2689,7 @@
         <w:rPr>
           <w:lang w:val="en-US"/>
         </w:rPr>
-        <w:t>if (</w:t>
-      </w:r>
-      <w:proofErr w:type="spellStart"/>
-      <w:r>
-        <w:rPr>
-          <w:lang w:val="en-US"/>
-        </w:rPr>
-        <w:t>ingresaCiclo</w:t>
-      </w:r>
-      <w:proofErr w:type="spellEnd"/>
-      <w:r>
-        <w:rPr>
-          <w:lang w:val="en-US"/>
-        </w:rPr>
-        <w:t xml:space="preserve"> == 1)</w:t>
+        <w:t>if (ingresaCiclo == 1)</w:t>
       </w:r>
     </w:p>
     <w:p>
@@ -2779,21 +2733,7 @@
         <w:rPr>
           <w:lang w:val="en-US"/>
         </w:rPr>
-        <w:t xml:space="preserve">    switch (</w:t>
-      </w:r>
-      <w:proofErr w:type="spellStart"/>
-      <w:r>
-        <w:rPr>
-          <w:lang w:val="en-US"/>
-        </w:rPr>
-        <w:t>eleigeCategoria</w:t>
-      </w:r>
-      <w:proofErr w:type="spellEnd"/>
-      <w:r>
-        <w:rPr>
-          <w:lang w:val="en-US"/>
-        </w:rPr>
-        <w:t>)</w:t>
+        <w:t xml:space="preserve">    switch (eleigeCategoria)</w:t>
       </w:r>
     </w:p>
     <w:p>
@@ -3056,35 +2996,7 @@
         <w:rPr>
           <w:lang w:val="en-US"/>
         </w:rPr>
-        <w:t>else if (</w:t>
-      </w:r>
-      <w:proofErr w:type="spellStart"/>
-      <w:r>
-        <w:rPr>
-          <w:lang w:val="en-US"/>
-        </w:rPr>
-        <w:t>ingresaCiclo</w:t>
-      </w:r>
-      <w:proofErr w:type="spellEnd"/>
-      <w:r>
-        <w:rPr>
-          <w:lang w:val="en-US"/>
-        </w:rPr>
-        <w:t xml:space="preserve"> &gt;= 2 &amp;&amp; </w:t>
-      </w:r>
-      <w:proofErr w:type="spellStart"/>
-      <w:r>
-        <w:rPr>
-          <w:lang w:val="en-US"/>
-        </w:rPr>
-        <w:t>ingresaCiclo</w:t>
-      </w:r>
-      <w:proofErr w:type="spellEnd"/>
-      <w:r>
-        <w:rPr>
-          <w:lang w:val="en-US"/>
-        </w:rPr>
-        <w:t xml:space="preserve"> &lt;= 10)</w:t>
+        <w:t>else if (ingresaCiclo &gt;= 2 &amp;&amp; ingresaCiclo &lt;= 10)</w:t>
       </w:r>
     </w:p>
     <w:p>
@@ -3112,21 +3024,7 @@
         <w:rPr>
           <w:lang w:val="en-US"/>
         </w:rPr>
-        <w:t xml:space="preserve">    switch (</w:t>
-      </w:r>
-      <w:proofErr w:type="spellStart"/>
-      <w:r>
-        <w:rPr>
-          <w:lang w:val="en-US"/>
-        </w:rPr>
-        <w:t>eleigeCategoria</w:t>
-      </w:r>
-      <w:proofErr w:type="spellEnd"/>
-      <w:r>
-        <w:rPr>
-          <w:lang w:val="en-US"/>
-        </w:rPr>
-        <w:t>)</w:t>
+        <w:t xml:space="preserve">    switch (eleigeCategoria)</w:t>
       </w:r>
     </w:p>
     <w:p>
@@ -3418,35 +3316,7 @@
         <w:rPr>
           <w:lang w:val="en-US"/>
         </w:rPr>
-        <w:t xml:space="preserve">            if (</w:t>
-      </w:r>
-      <w:proofErr w:type="spellStart"/>
-      <w:r>
-        <w:rPr>
-          <w:lang w:val="en-US"/>
-        </w:rPr>
-        <w:t>ingreseNotas</w:t>
-      </w:r>
-      <w:proofErr w:type="spellEnd"/>
-      <w:r>
-        <w:rPr>
-          <w:lang w:val="en-US"/>
-        </w:rPr>
-        <w:t xml:space="preserve"> &gt;= 0 &amp;&amp; </w:t>
-      </w:r>
-      <w:proofErr w:type="spellStart"/>
-      <w:r>
-        <w:rPr>
-          <w:lang w:val="en-US"/>
-        </w:rPr>
-        <w:t>ingreseNotas</w:t>
-      </w:r>
-      <w:proofErr w:type="spellEnd"/>
-      <w:r>
-        <w:rPr>
-          <w:lang w:val="en-US"/>
-        </w:rPr>
-        <w:t xml:space="preserve"> &lt;= 13.99)</w:t>
+        <w:t xml:space="preserve">            if (ingreseNotas &gt;= 0 &amp;&amp; ingreseNotas &lt;= 13.99)</w:t>
       </w:r>
     </w:p>
     <w:p>
@@ -3702,35 +3572,7 @@
         <w:rPr>
           <w:lang w:val="en-US"/>
         </w:rPr>
-        <w:t xml:space="preserve">            if (</w:t>
-      </w:r>
-      <w:proofErr w:type="spellStart"/>
-      <w:r>
-        <w:rPr>
-          <w:lang w:val="en-US"/>
-        </w:rPr>
-        <w:t>ingreseNotas</w:t>
-      </w:r>
-      <w:proofErr w:type="spellEnd"/>
-      <w:r>
-        <w:rPr>
-          <w:lang w:val="en-US"/>
-        </w:rPr>
-        <w:t xml:space="preserve"> &gt;= 0 &amp;&amp; </w:t>
-      </w:r>
-      <w:proofErr w:type="spellStart"/>
-      <w:r>
-        <w:rPr>
-          <w:lang w:val="en-US"/>
-        </w:rPr>
-        <w:t>ingreseNotas</w:t>
-      </w:r>
-      <w:proofErr w:type="spellEnd"/>
-      <w:r>
-        <w:rPr>
-          <w:lang w:val="en-US"/>
-        </w:rPr>
-        <w:t xml:space="preserve"> &lt;= 13.99)</w:t>
+        <w:t xml:space="preserve">            if (ingreseNotas &gt;= 0 &amp;&amp; ingreseNotas &lt;= 13.99)</w:t>
       </w:r>
     </w:p>
     <w:p>
@@ -3986,35 +3828,7 @@
         <w:rPr>
           <w:lang w:val="en-US"/>
         </w:rPr>
-        <w:t xml:space="preserve">            if (</w:t>
-      </w:r>
-      <w:proofErr w:type="spellStart"/>
-      <w:r>
-        <w:rPr>
-          <w:lang w:val="en-US"/>
-        </w:rPr>
-        <w:t>ingreseNotas</w:t>
-      </w:r>
-      <w:proofErr w:type="spellEnd"/>
-      <w:r>
-        <w:rPr>
-          <w:lang w:val="en-US"/>
-        </w:rPr>
-        <w:t xml:space="preserve"> &gt;= 0 &amp;&amp; </w:t>
-      </w:r>
-      <w:proofErr w:type="spellStart"/>
-      <w:r>
-        <w:rPr>
-          <w:lang w:val="en-US"/>
-        </w:rPr>
-        <w:t>ingreseNotas</w:t>
-      </w:r>
-      <w:proofErr w:type="spellEnd"/>
-      <w:r>
-        <w:rPr>
-          <w:lang w:val="en-US"/>
-        </w:rPr>
-        <w:t xml:space="preserve"> &lt;= 13.99)</w:t>
+        <w:t xml:space="preserve">            if (ingreseNotas &gt;= 0 &amp;&amp; ingreseNotas &lt;= 13.99)</w:t>
       </w:r>
     </w:p>
     <w:p>
@@ -4981,32 +4795,3975 @@
         <w:t>Tercer ejercicio</w:t>
       </w:r>
     </w:p>
-    <w:p/>
-    <w:p/>
-    <w:p/>
-    <w:p/>
-    <w:p/>
-    <w:p/>
-    <w:p/>
-    <w:p/>
-    <w:p/>
-    <w:p/>
-    <w:p/>
-    <w:p/>
-    <w:p/>
-    <w:p/>
-    <w:p/>
-    <w:p/>
-    <w:p/>
-    <w:p/>
-    <w:p/>
-    <w:p/>
-    <w:p/>
-    <w:p/>
-    <w:p/>
-    <w:p/>
-    <w:p/>
-    <w:p/>
+    <w:p>
+      <w:pPr>
+        <w:pStyle w:val="Prrafodelista"/>
+        <w:numPr>
+          <w:ilvl w:val="0"/>
+          <w:numId w:val="6"/>
+        </w:numPr>
+      </w:pPr>
+      <w:r>
+        <w:rPr>
+          <w:noProof/>
+        </w:rPr>
+        <w:drawing>
+          <wp:anchor distT="0" distB="0" distL="114300" distR="114300" simplePos="0" relativeHeight="251660288" behindDoc="0" locked="0" layoutInCell="1" allowOverlap="1" wp14:anchorId="1EED1CEE" wp14:editId="133ECA5A">
+            <wp:simplePos x="0" y="0"/>
+            <wp:positionH relativeFrom="column">
+              <wp:posOffset>-726514</wp:posOffset>
+            </wp:positionH>
+            <wp:positionV relativeFrom="paragraph">
+              <wp:posOffset>320040</wp:posOffset>
+            </wp:positionV>
+            <wp:extent cx="6673781" cy="4418319"/>
+            <wp:effectExtent l="0" t="0" r="0" b="1905"/>
+            <wp:wrapNone/>
+            <wp:docPr id="1278037812" name="Imagen 3" descr="Diagrama, Esquemático&#10;&#10;Descripción generada automáticamente"/>
+            <wp:cNvGraphicFramePr>
+              <a:graphicFrameLocks xmlns:a="http://schemas.openxmlformats.org/drawingml/2006/main" noChangeAspect="1"/>
+            </wp:cNvGraphicFramePr>
+            <a:graphic xmlns:a="http://schemas.openxmlformats.org/drawingml/2006/main">
+              <a:graphicData uri="http://schemas.openxmlformats.org/drawingml/2006/picture">
+                <pic:pic xmlns:pic="http://schemas.openxmlformats.org/drawingml/2006/picture">
+                  <pic:nvPicPr>
+                    <pic:cNvPr id="1278037812" name="Imagen 3" descr="Diagrama, Esquemático&#10;&#10;Descripción generada automáticamente"/>
+                    <pic:cNvPicPr/>
+                  </pic:nvPicPr>
+                  <pic:blipFill>
+                    <a:blip r:embed="rId7" cstate="print">
+                      <a:extLst>
+                        <a:ext uri="{28A0092B-C50C-407E-A947-70E740481C1C}">
+                          <a14:useLocalDpi xmlns:a14="http://schemas.microsoft.com/office/drawing/2010/main" val="0"/>
+                        </a:ext>
+                      </a:extLst>
+                    </a:blip>
+                    <a:stretch>
+                      <a:fillRect/>
+                    </a:stretch>
+                  </pic:blipFill>
+                  <pic:spPr>
+                    <a:xfrm>
+                      <a:off x="0" y="0"/>
+                      <a:ext cx="6673781" cy="4418319"/>
+                    </a:xfrm>
+                    <a:prstGeom prst="rect">
+                      <a:avLst/>
+                    </a:prstGeom>
+                  </pic:spPr>
+                </pic:pic>
+              </a:graphicData>
+            </a:graphic>
+            <wp14:sizeRelH relativeFrom="page">
+              <wp14:pctWidth>0</wp14:pctWidth>
+            </wp14:sizeRelH>
+            <wp14:sizeRelV relativeFrom="page">
+              <wp14:pctHeight>0</wp14:pctHeight>
+            </wp14:sizeRelV>
+          </wp:anchor>
+        </w:drawing>
+      </w:r>
+      <w:r>
+        <w:t xml:space="preserve">Presentación </w:t>
+      </w:r>
+      <w:r>
+        <w:t>en</w:t>
+      </w:r>
+      <w:r>
+        <w:t xml:space="preserve"> DFD</w:t>
+      </w:r>
+      <w:r>
+        <w:t>.</w:t>
+      </w:r>
+    </w:p>
+    <w:p/>
+    <w:p/>
+    <w:p/>
+    <w:p/>
+    <w:p/>
+    <w:p/>
+    <w:p/>
+    <w:p/>
+    <w:p/>
+    <w:p/>
+    <w:p/>
+    <w:p/>
+    <w:p/>
+    <w:p/>
+    <w:p/>
+    <w:p/>
+    <w:p/>
+    <w:p/>
+    <w:p/>
+    <w:p/>
+    <w:p/>
+    <w:p/>
+    <w:p/>
+    <w:p/>
+    <w:p/>
+    <w:p/>
+    <w:p>
+      <w:pPr>
+        <w:pStyle w:val="Prrafodelista"/>
+        <w:numPr>
+          <w:ilvl w:val="0"/>
+          <w:numId w:val="6"/>
+        </w:numPr>
+      </w:pPr>
+      <w:r>
+        <w:lastRenderedPageBreak/>
+        <w:t>Pseudocódigo</w:t>
+      </w:r>
+      <w:r>
+        <w:t>.</w:t>
+      </w:r>
+    </w:p>
+    <w:p>
+      <w:r>
+        <w:t>Algoritmo Chocolates</w:t>
+      </w:r>
+    </w:p>
+    <w:p>
+      <w:r>
+        <w:tab/>
+      </w:r>
+    </w:p>
+    <w:p>
+      <w:r>
+        <w:tab/>
+        <w:t>Definir cantidadChocolates, elegirChocolate, regaloCaramelos Como Entero</w:t>
+      </w:r>
+    </w:p>
+    <w:p>
+      <w:r>
+        <w:tab/>
+        <w:t>Definir primerRegalo, segundoRegalo Como Entero</w:t>
+      </w:r>
+    </w:p>
+    <w:p>
+      <w:r>
+        <w:tab/>
+        <w:t>Definir precioPrimor, precioDulzura, precioTentación, precioExplosión Como Real</w:t>
+      </w:r>
+    </w:p>
+    <w:p>
+      <w:r>
+        <w:tab/>
+        <w:t>Definir precio, descuento, totalPagar Como Real</w:t>
+      </w:r>
+    </w:p>
+    <w:p>
+      <w:r>
+        <w:tab/>
+        <w:t>Definir primerDescuento, segundoDescuento, tercerDescuento, cuartoDescuento Como Real</w:t>
+      </w:r>
+    </w:p>
+    <w:p>
+      <w:r>
+        <w:tab/>
+      </w:r>
+    </w:p>
+    <w:p>
+      <w:r>
+        <w:tab/>
+        <w:t>// Inicializar valores</w:t>
+      </w:r>
+    </w:p>
+    <w:p>
+      <w:r>
+        <w:tab/>
+        <w:t>primerRegalo &lt;- 3</w:t>
+      </w:r>
+    </w:p>
+    <w:p>
+      <w:r>
+        <w:tab/>
+        <w:t>segundoRegalo &lt;- 2</w:t>
+      </w:r>
+    </w:p>
+    <w:p>
+      <w:r>
+        <w:tab/>
+        <w:t>precioPrimor &lt;- 8.5</w:t>
+      </w:r>
+    </w:p>
+    <w:p>
+      <w:r>
+        <w:tab/>
+        <w:t>precioDulzura &lt;- 10</w:t>
+      </w:r>
+    </w:p>
+    <w:p>
+      <w:r>
+        <w:tab/>
+        <w:t>precioTentación &lt;- 7</w:t>
+      </w:r>
+    </w:p>
+    <w:p>
+      <w:r>
+        <w:tab/>
+        <w:t>precioExplosión &lt;- 12.5</w:t>
+      </w:r>
+    </w:p>
+    <w:p>
+      <w:r>
+        <w:tab/>
+        <w:t>precio &lt;- 0</w:t>
+      </w:r>
+    </w:p>
+    <w:p>
+      <w:r>
+        <w:tab/>
+        <w:t>descuento &lt;- 0</w:t>
+      </w:r>
+    </w:p>
+    <w:p>
+      <w:r>
+        <w:tab/>
+        <w:t>totalPagar &lt;- 0</w:t>
+      </w:r>
+    </w:p>
+    <w:p>
+      <w:r>
+        <w:tab/>
+        <w:t>primerDescuento &lt;- 0.04</w:t>
+      </w:r>
+    </w:p>
+    <w:p>
+      <w:r>
+        <w:tab/>
+        <w:t>segundoDescuento &lt;- 0.065</w:t>
+      </w:r>
+    </w:p>
+    <w:p>
+      <w:r>
+        <w:tab/>
+        <w:t>tercerDescuento &lt;- 0.09</w:t>
+      </w:r>
+    </w:p>
+    <w:p>
+      <w:r>
+        <w:tab/>
+        <w:t>cuartoDescuento &lt;- 0.115</w:t>
+      </w:r>
+    </w:p>
+    <w:p>
+      <w:r>
+        <w:tab/>
+        <w:t>regaloCaramelos &lt;- 0</w:t>
+      </w:r>
+    </w:p>
+    <w:p>
+      <w:r>
+        <w:tab/>
+      </w:r>
+    </w:p>
+    <w:p>
+      <w:r>
+        <w:tab/>
+        <w:t>// Selección del tipo de chocolate</w:t>
+      </w:r>
+    </w:p>
+    <w:p>
+      <w:r>
+        <w:lastRenderedPageBreak/>
+        <w:tab/>
+        <w:t>Repetir</w:t>
+      </w:r>
+    </w:p>
+    <w:p>
+      <w:r>
+        <w:tab/>
+      </w:r>
+      <w:r>
+        <w:tab/>
+        <w:t>Escribir "Qué tipo de chocolate vas a comprar."</w:t>
+      </w:r>
+    </w:p>
+    <w:p>
+      <w:r>
+        <w:tab/>
+      </w:r>
+      <w:r>
+        <w:tab/>
+        <w:t>Escribir "[1] Primor"</w:t>
+      </w:r>
+    </w:p>
+    <w:p>
+      <w:r>
+        <w:tab/>
+      </w:r>
+      <w:r>
+        <w:tab/>
+        <w:t>Escribir "[2] Dulzura"</w:t>
+      </w:r>
+    </w:p>
+    <w:p>
+      <w:r>
+        <w:tab/>
+      </w:r>
+      <w:r>
+        <w:tab/>
+        <w:t>Escribir "[3] Tentación"</w:t>
+      </w:r>
+    </w:p>
+    <w:p>
+      <w:r>
+        <w:tab/>
+      </w:r>
+      <w:r>
+        <w:tab/>
+        <w:t>Escribir "[4] Explosión"</w:t>
+      </w:r>
+    </w:p>
+    <w:p>
+      <w:r>
+        <w:tab/>
+      </w:r>
+      <w:r>
+        <w:tab/>
+        <w:t>Escribir "Elige entre 1 - 4: "</w:t>
+      </w:r>
+    </w:p>
+    <w:p>
+      <w:r>
+        <w:tab/>
+      </w:r>
+      <w:r>
+        <w:tab/>
+        <w:t>Leer elegirChocolate</w:t>
+      </w:r>
+    </w:p>
+    <w:p>
+      <w:r>
+        <w:tab/>
+        <w:t>Hasta Que elegirChocolate &gt;= 1 O elegirChocolate &lt;= 5</w:t>
+      </w:r>
+    </w:p>
+    <w:p>
+      <w:r>
+        <w:tab/>
+      </w:r>
+    </w:p>
+    <w:p>
+      <w:r>
+        <w:tab/>
+        <w:t>// Solicitar cantidad de chocolates</w:t>
+      </w:r>
+    </w:p>
+    <w:p>
+      <w:r>
+        <w:tab/>
+        <w:t>Escribir "Cuántos chocolates compraste: "</w:t>
+      </w:r>
+    </w:p>
+    <w:p>
+      <w:r>
+        <w:tab/>
+        <w:t>Leer cantidadChocolates</w:t>
+      </w:r>
+    </w:p>
+    <w:p>
+      <w:r>
+        <w:tab/>
+      </w:r>
+    </w:p>
+    <w:p>
+      <w:r>
+        <w:tab/>
+        <w:t>// Evaluar tipo de chocolate y calcular precios</w:t>
+      </w:r>
+    </w:p>
+    <w:p>
+      <w:r>
+        <w:tab/>
+        <w:t>Segun elegirChocolate Hacer</w:t>
+      </w:r>
+    </w:p>
+    <w:p>
+      <w:r>
+        <w:tab/>
+      </w:r>
+      <w:r>
+        <w:tab/>
+        <w:t>1:</w:t>
+      </w:r>
+    </w:p>
+    <w:p>
+      <w:r>
+        <w:tab/>
+      </w:r>
+      <w:r>
+        <w:tab/>
+      </w:r>
+      <w:r>
+        <w:tab/>
+        <w:t>// Chocolate Primor</w:t>
+      </w:r>
+    </w:p>
+    <w:p>
+      <w:r>
+        <w:tab/>
+      </w:r>
+      <w:r>
+        <w:tab/>
+      </w:r>
+      <w:r>
+        <w:tab/>
+        <w:t>Si cantidadChocolates &lt; 5 Entonces</w:t>
+      </w:r>
+    </w:p>
+    <w:p>
+      <w:r>
+        <w:tab/>
+      </w:r>
+      <w:r>
+        <w:tab/>
+      </w:r>
+      <w:r>
+        <w:tab/>
+      </w:r>
+      <w:r>
+        <w:tab/>
+        <w:t>precio &lt;- cantidadChocolates * precioPrimor</w:t>
+      </w:r>
+    </w:p>
+    <w:p>
+      <w:r>
+        <w:tab/>
+      </w:r>
+      <w:r>
+        <w:tab/>
+      </w:r>
+      <w:r>
+        <w:tab/>
+      </w:r>
+      <w:r>
+        <w:tab/>
+        <w:t>descuento &lt;- precio * primerDescuento</w:t>
+      </w:r>
+    </w:p>
+    <w:p>
+      <w:r>
+        <w:tab/>
+      </w:r>
+      <w:r>
+        <w:tab/>
+      </w:r>
+      <w:r>
+        <w:tab/>
+      </w:r>
+      <w:r>
+        <w:tab/>
+        <w:t>totalPagar &lt;- precio - descuento</w:t>
+      </w:r>
+    </w:p>
+    <w:p>
+      <w:r>
+        <w:tab/>
+      </w:r>
+      <w:r>
+        <w:tab/>
+      </w:r>
+      <w:r>
+        <w:tab/>
+      </w:r>
+      <w:r>
+        <w:tab/>
+        <w:t>regaloCaramelos &lt;- cantidadChocolates * segundoRegalo</w:t>
+      </w:r>
+    </w:p>
+    <w:p>
+      <w:r>
+        <w:tab/>
+      </w:r>
+      <w:r>
+        <w:tab/>
+      </w:r>
+      <w:r>
+        <w:tab/>
+        <w:t>FinSi</w:t>
+      </w:r>
+    </w:p>
+    <w:p>
+      <w:r>
+        <w:tab/>
+      </w:r>
+      <w:r>
+        <w:tab/>
+      </w:r>
+      <w:r>
+        <w:tab/>
+      </w:r>
+    </w:p>
+    <w:p>
+      <w:r>
+        <w:tab/>
+      </w:r>
+      <w:r>
+        <w:tab/>
+      </w:r>
+      <w:r>
+        <w:tab/>
+      </w:r>
+      <w:r>
+        <w:tab/>
+        <w:t>Si cantidadChocolates &lt; 10 Entonces</w:t>
+      </w:r>
+    </w:p>
+    <w:p>
+      <w:r>
+        <w:tab/>
+      </w:r>
+      <w:r>
+        <w:tab/>
+      </w:r>
+      <w:r>
+        <w:tab/>
+      </w:r>
+      <w:r>
+        <w:tab/>
+      </w:r>
+      <w:r>
+        <w:tab/>
+        <w:t>precio &lt;- cantidadChocolates * precioPrimor</w:t>
+      </w:r>
+    </w:p>
+    <w:p>
+      <w:r>
+        <w:lastRenderedPageBreak/>
+        <w:tab/>
+      </w:r>
+      <w:r>
+        <w:tab/>
+      </w:r>
+      <w:r>
+        <w:tab/>
+      </w:r>
+      <w:r>
+        <w:tab/>
+      </w:r>
+      <w:r>
+        <w:tab/>
+        <w:t>descuento &lt;- precio * segundoDescuento</w:t>
+      </w:r>
+    </w:p>
+    <w:p>
+      <w:r>
+        <w:tab/>
+      </w:r>
+      <w:r>
+        <w:tab/>
+      </w:r>
+      <w:r>
+        <w:tab/>
+      </w:r>
+      <w:r>
+        <w:tab/>
+      </w:r>
+      <w:r>
+        <w:tab/>
+        <w:t>totalPagar &lt;- precio - descuento</w:t>
+      </w:r>
+    </w:p>
+    <w:p>
+      <w:r>
+        <w:tab/>
+      </w:r>
+      <w:r>
+        <w:tab/>
+      </w:r>
+      <w:r>
+        <w:tab/>
+      </w:r>
+      <w:r>
+        <w:tab/>
+      </w:r>
+      <w:r>
+        <w:tab/>
+        <w:t>regaloCaramelos &lt;- cantidadChocolates * segundoRegalo</w:t>
+      </w:r>
+    </w:p>
+    <w:p>
+      <w:r>
+        <w:tab/>
+      </w:r>
+      <w:r>
+        <w:tab/>
+      </w:r>
+      <w:r>
+        <w:tab/>
+      </w:r>
+      <w:r>
+        <w:tab/>
+        <w:t>FinSi</w:t>
+      </w:r>
+    </w:p>
+    <w:p>
+      <w:r>
+        <w:tab/>
+      </w:r>
+      <w:r>
+        <w:tab/>
+      </w:r>
+      <w:r>
+        <w:tab/>
+      </w:r>
+      <w:r>
+        <w:tab/>
+      </w:r>
+    </w:p>
+    <w:p>
+      <w:r>
+        <w:tab/>
+      </w:r>
+      <w:r>
+        <w:tab/>
+      </w:r>
+      <w:r>
+        <w:tab/>
+      </w:r>
+      <w:r>
+        <w:tab/>
+      </w:r>
+      <w:r>
+        <w:tab/>
+        <w:t>Si cantidadChocolates &lt; 15 Entonces</w:t>
+      </w:r>
+    </w:p>
+    <w:p>
+      <w:r>
+        <w:tab/>
+      </w:r>
+      <w:r>
+        <w:tab/>
+      </w:r>
+      <w:r>
+        <w:tab/>
+      </w:r>
+      <w:r>
+        <w:tab/>
+      </w:r>
+      <w:r>
+        <w:tab/>
+      </w:r>
+      <w:r>
+        <w:tab/>
+        <w:t>precio &lt;- cantidadChocolates * precioPrimor</w:t>
+      </w:r>
+    </w:p>
+    <w:p>
+      <w:r>
+        <w:tab/>
+      </w:r>
+      <w:r>
+        <w:tab/>
+      </w:r>
+      <w:r>
+        <w:tab/>
+      </w:r>
+      <w:r>
+        <w:tab/>
+      </w:r>
+      <w:r>
+        <w:tab/>
+      </w:r>
+      <w:r>
+        <w:tab/>
+        <w:t>descuento &lt;- precio * tercerDescuento</w:t>
+      </w:r>
+    </w:p>
+    <w:p>
+      <w:r>
+        <w:tab/>
+      </w:r>
+      <w:r>
+        <w:tab/>
+      </w:r>
+      <w:r>
+        <w:tab/>
+      </w:r>
+      <w:r>
+        <w:tab/>
+      </w:r>
+      <w:r>
+        <w:tab/>
+      </w:r>
+      <w:r>
+        <w:tab/>
+        <w:t>totalPagar &lt;- precio - descuento</w:t>
+      </w:r>
+    </w:p>
+    <w:p>
+      <w:r>
+        <w:tab/>
+      </w:r>
+      <w:r>
+        <w:tab/>
+      </w:r>
+      <w:r>
+        <w:tab/>
+      </w:r>
+      <w:r>
+        <w:tab/>
+      </w:r>
+      <w:r>
+        <w:tab/>
+      </w:r>
+      <w:r>
+        <w:tab/>
+        <w:t>regaloCaramelos &lt;- cantidadChocolates * segundoRegalo</w:t>
+      </w:r>
+    </w:p>
+    <w:p>
+      <w:r>
+        <w:tab/>
+      </w:r>
+      <w:r>
+        <w:tab/>
+      </w:r>
+      <w:r>
+        <w:tab/>
+      </w:r>
+      <w:r>
+        <w:tab/>
+      </w:r>
+      <w:r>
+        <w:tab/>
+        <w:t>Sino</w:t>
+      </w:r>
+    </w:p>
+    <w:p>
+      <w:r>
+        <w:tab/>
+      </w:r>
+      <w:r>
+        <w:tab/>
+      </w:r>
+      <w:r>
+        <w:tab/>
+      </w:r>
+      <w:r>
+        <w:tab/>
+      </w:r>
+      <w:r>
+        <w:tab/>
+      </w:r>
+      <w:r>
+        <w:tab/>
+        <w:t>precio &lt;- cantidadChocolates * precioPrimor</w:t>
+      </w:r>
+    </w:p>
+    <w:p>
+      <w:r>
+        <w:tab/>
+      </w:r>
+      <w:r>
+        <w:tab/>
+      </w:r>
+      <w:r>
+        <w:tab/>
+      </w:r>
+      <w:r>
+        <w:tab/>
+      </w:r>
+      <w:r>
+        <w:tab/>
+      </w:r>
+      <w:r>
+        <w:tab/>
+        <w:t>descuento &lt;- precio * cuartoDescuento</w:t>
+      </w:r>
+    </w:p>
+    <w:p>
+      <w:r>
+        <w:tab/>
+      </w:r>
+      <w:r>
+        <w:tab/>
+      </w:r>
+      <w:r>
+        <w:tab/>
+      </w:r>
+      <w:r>
+        <w:tab/>
+      </w:r>
+      <w:r>
+        <w:tab/>
+      </w:r>
+      <w:r>
+        <w:tab/>
+        <w:t>totalPagar &lt;- precio - descuento</w:t>
+      </w:r>
+    </w:p>
+    <w:p>
+      <w:r>
+        <w:tab/>
+      </w:r>
+      <w:r>
+        <w:tab/>
+      </w:r>
+      <w:r>
+        <w:tab/>
+      </w:r>
+      <w:r>
+        <w:tab/>
+      </w:r>
+      <w:r>
+        <w:tab/>
+      </w:r>
+      <w:r>
+        <w:tab/>
+        <w:t>Si totalPagar &lt; 250 Entonces</w:t>
+      </w:r>
+    </w:p>
+    <w:p>
+      <w:r>
+        <w:tab/>
+      </w:r>
+      <w:r>
+        <w:tab/>
+      </w:r>
+      <w:r>
+        <w:tab/>
+      </w:r>
+      <w:r>
+        <w:tab/>
+      </w:r>
+      <w:r>
+        <w:tab/>
+      </w:r>
+      <w:r>
+        <w:tab/>
+      </w:r>
+      <w:r>
+        <w:tab/>
+        <w:t>regaloCaramelos &lt;- cantidadChocolates * segundoRegalo</w:t>
+      </w:r>
+    </w:p>
+    <w:p>
+      <w:r>
+        <w:tab/>
+      </w:r>
+      <w:r>
+        <w:tab/>
+      </w:r>
+      <w:r>
+        <w:tab/>
+      </w:r>
+      <w:r>
+        <w:tab/>
+      </w:r>
+      <w:r>
+        <w:tab/>
+      </w:r>
+      <w:r>
+        <w:tab/>
+        <w:t>Sino</w:t>
+      </w:r>
+    </w:p>
+    <w:p>
+      <w:r>
+        <w:tab/>
+      </w:r>
+      <w:r>
+        <w:tab/>
+      </w:r>
+      <w:r>
+        <w:tab/>
+      </w:r>
+      <w:r>
+        <w:tab/>
+      </w:r>
+      <w:r>
+        <w:tab/>
+      </w:r>
+      <w:r>
+        <w:tab/>
+      </w:r>
+      <w:r>
+        <w:tab/>
+        <w:t>regaloCaramelos &lt;- cantidadChocolates * primerRegalo</w:t>
+      </w:r>
+    </w:p>
+    <w:p>
+      <w:r>
+        <w:tab/>
+      </w:r>
+      <w:r>
+        <w:tab/>
+      </w:r>
+      <w:r>
+        <w:tab/>
+      </w:r>
+      <w:r>
+        <w:tab/>
+      </w:r>
+      <w:r>
+        <w:tab/>
+      </w:r>
+      <w:r>
+        <w:tab/>
+        <w:t>FinSi</w:t>
+      </w:r>
+    </w:p>
+    <w:p>
+      <w:r>
+        <w:tab/>
+      </w:r>
+      <w:r>
+        <w:tab/>
+      </w:r>
+      <w:r>
+        <w:tab/>
+      </w:r>
+      <w:r>
+        <w:tab/>
+      </w:r>
+      <w:r>
+        <w:tab/>
+        <w:t>FinSi</w:t>
+      </w:r>
+    </w:p>
+    <w:p>
+      <w:r>
+        <w:tab/>
+      </w:r>
+      <w:r>
+        <w:tab/>
+      </w:r>
+      <w:r>
+        <w:tab/>
+      </w:r>
+      <w:r>
+        <w:tab/>
+      </w:r>
+    </w:p>
+    <w:p>
+      <w:r>
+        <w:tab/>
+      </w:r>
+      <w:r>
+        <w:tab/>
+        <w:t>2:</w:t>
+      </w:r>
+    </w:p>
+    <w:p>
+      <w:r>
+        <w:tab/>
+      </w:r>
+      <w:r>
+        <w:tab/>
+      </w:r>
+      <w:r>
+        <w:tab/>
+        <w:t>// Chocolate Dulzura</w:t>
+      </w:r>
+    </w:p>
+    <w:p>
+      <w:r>
+        <w:tab/>
+      </w:r>
+      <w:r>
+        <w:tab/>
+      </w:r>
+      <w:r>
+        <w:tab/>
+        <w:t>Si cantidadChocolates &lt; 5 Entonces</w:t>
+      </w:r>
+    </w:p>
+    <w:p>
+      <w:r>
+        <w:lastRenderedPageBreak/>
+        <w:tab/>
+      </w:r>
+      <w:r>
+        <w:tab/>
+      </w:r>
+      <w:r>
+        <w:tab/>
+      </w:r>
+      <w:r>
+        <w:tab/>
+        <w:t>precio &lt;- cantidadChocolates * precioDulzura</w:t>
+      </w:r>
+    </w:p>
+    <w:p>
+      <w:r>
+        <w:tab/>
+      </w:r>
+      <w:r>
+        <w:tab/>
+      </w:r>
+      <w:r>
+        <w:tab/>
+      </w:r>
+      <w:r>
+        <w:tab/>
+        <w:t>descuento &lt;- precio * primerDescuento</w:t>
+      </w:r>
+    </w:p>
+    <w:p>
+      <w:r>
+        <w:tab/>
+      </w:r>
+      <w:r>
+        <w:tab/>
+      </w:r>
+      <w:r>
+        <w:tab/>
+      </w:r>
+      <w:r>
+        <w:tab/>
+        <w:t>totalPagar &lt;- precio - descuento</w:t>
+      </w:r>
+    </w:p>
+    <w:p>
+      <w:r>
+        <w:tab/>
+      </w:r>
+      <w:r>
+        <w:tab/>
+      </w:r>
+      <w:r>
+        <w:tab/>
+      </w:r>
+      <w:r>
+        <w:tab/>
+        <w:t>regaloCaramelos &lt;- cantidadChocolates * segundoRegalo</w:t>
+      </w:r>
+    </w:p>
+    <w:p>
+      <w:r>
+        <w:tab/>
+      </w:r>
+      <w:r>
+        <w:tab/>
+      </w:r>
+      <w:r>
+        <w:tab/>
+        <w:t>FinSi</w:t>
+      </w:r>
+    </w:p>
+    <w:p>
+      <w:r>
+        <w:tab/>
+      </w:r>
+      <w:r>
+        <w:tab/>
+      </w:r>
+      <w:r>
+        <w:tab/>
+      </w:r>
+    </w:p>
+    <w:p>
+      <w:r>
+        <w:tab/>
+      </w:r>
+      <w:r>
+        <w:tab/>
+      </w:r>
+      <w:r>
+        <w:tab/>
+      </w:r>
+      <w:r>
+        <w:tab/>
+        <w:t>Si cantidadChocolates &lt; 10 Entonces</w:t>
+      </w:r>
+    </w:p>
+    <w:p>
+      <w:r>
+        <w:tab/>
+      </w:r>
+      <w:r>
+        <w:tab/>
+      </w:r>
+      <w:r>
+        <w:tab/>
+      </w:r>
+      <w:r>
+        <w:tab/>
+      </w:r>
+      <w:r>
+        <w:tab/>
+        <w:t>precio &lt;- cantidadChocolates * precioDulzura</w:t>
+      </w:r>
+    </w:p>
+    <w:p>
+      <w:r>
+        <w:tab/>
+      </w:r>
+      <w:r>
+        <w:tab/>
+      </w:r>
+      <w:r>
+        <w:tab/>
+      </w:r>
+      <w:r>
+        <w:tab/>
+      </w:r>
+      <w:r>
+        <w:tab/>
+        <w:t>descuento &lt;- precio * segundoDescuento</w:t>
+      </w:r>
+    </w:p>
+    <w:p>
+      <w:r>
+        <w:tab/>
+      </w:r>
+      <w:r>
+        <w:tab/>
+      </w:r>
+      <w:r>
+        <w:tab/>
+      </w:r>
+      <w:r>
+        <w:tab/>
+      </w:r>
+      <w:r>
+        <w:tab/>
+        <w:t>totalPagar &lt;- precio - descuento</w:t>
+      </w:r>
+    </w:p>
+    <w:p>
+      <w:r>
+        <w:tab/>
+      </w:r>
+      <w:r>
+        <w:tab/>
+      </w:r>
+      <w:r>
+        <w:tab/>
+      </w:r>
+      <w:r>
+        <w:tab/>
+      </w:r>
+      <w:r>
+        <w:tab/>
+        <w:t>regaloCaramelos &lt;- cantidadChocolates * segundoRegalo</w:t>
+      </w:r>
+    </w:p>
+    <w:p>
+      <w:r>
+        <w:tab/>
+      </w:r>
+      <w:r>
+        <w:tab/>
+      </w:r>
+      <w:r>
+        <w:tab/>
+      </w:r>
+      <w:r>
+        <w:tab/>
+        <w:t>FinSi</w:t>
+      </w:r>
+    </w:p>
+    <w:p>
+      <w:r>
+        <w:tab/>
+      </w:r>
+      <w:r>
+        <w:tab/>
+      </w:r>
+      <w:r>
+        <w:tab/>
+      </w:r>
+      <w:r>
+        <w:tab/>
+      </w:r>
+      <w:r>
+        <w:tab/>
+      </w:r>
+    </w:p>
+    <w:p>
+      <w:r>
+        <w:tab/>
+      </w:r>
+      <w:r>
+        <w:tab/>
+      </w:r>
+      <w:r>
+        <w:tab/>
+      </w:r>
+      <w:r>
+        <w:tab/>
+      </w:r>
+      <w:r>
+        <w:tab/>
+        <w:t>Si cantidadChocolates &lt; 15 Entonces</w:t>
+      </w:r>
+    </w:p>
+    <w:p>
+      <w:r>
+        <w:tab/>
+      </w:r>
+      <w:r>
+        <w:tab/>
+      </w:r>
+      <w:r>
+        <w:tab/>
+      </w:r>
+      <w:r>
+        <w:tab/>
+      </w:r>
+      <w:r>
+        <w:tab/>
+      </w:r>
+      <w:r>
+        <w:tab/>
+        <w:t>precio &lt;- cantidadChocolates * precioDulzura</w:t>
+      </w:r>
+    </w:p>
+    <w:p>
+      <w:r>
+        <w:tab/>
+      </w:r>
+      <w:r>
+        <w:tab/>
+      </w:r>
+      <w:r>
+        <w:tab/>
+      </w:r>
+      <w:r>
+        <w:tab/>
+      </w:r>
+      <w:r>
+        <w:tab/>
+      </w:r>
+      <w:r>
+        <w:tab/>
+        <w:t>descuento &lt;- precio * tercerDescuento</w:t>
+      </w:r>
+    </w:p>
+    <w:p>
+      <w:r>
+        <w:tab/>
+      </w:r>
+      <w:r>
+        <w:tab/>
+      </w:r>
+      <w:r>
+        <w:tab/>
+      </w:r>
+      <w:r>
+        <w:tab/>
+      </w:r>
+      <w:r>
+        <w:tab/>
+      </w:r>
+      <w:r>
+        <w:tab/>
+        <w:t>totalPagar &lt;- precio - descuento</w:t>
+      </w:r>
+    </w:p>
+    <w:p>
+      <w:r>
+        <w:tab/>
+      </w:r>
+      <w:r>
+        <w:tab/>
+      </w:r>
+      <w:r>
+        <w:tab/>
+      </w:r>
+      <w:r>
+        <w:tab/>
+      </w:r>
+      <w:r>
+        <w:tab/>
+      </w:r>
+      <w:r>
+        <w:tab/>
+        <w:t>regaloCaramelos &lt;- cantidadChocolates * segundoRegalo</w:t>
+      </w:r>
+    </w:p>
+    <w:p>
+      <w:r>
+        <w:tab/>
+      </w:r>
+      <w:r>
+        <w:tab/>
+      </w:r>
+      <w:r>
+        <w:tab/>
+      </w:r>
+      <w:r>
+        <w:tab/>
+      </w:r>
+      <w:r>
+        <w:tab/>
+        <w:t>Sino</w:t>
+      </w:r>
+    </w:p>
+    <w:p>
+      <w:r>
+        <w:tab/>
+      </w:r>
+      <w:r>
+        <w:tab/>
+      </w:r>
+      <w:r>
+        <w:tab/>
+      </w:r>
+      <w:r>
+        <w:tab/>
+      </w:r>
+      <w:r>
+        <w:tab/>
+      </w:r>
+      <w:r>
+        <w:tab/>
+        <w:t>precio &lt;- cantidadChocolates * precioDulzura</w:t>
+      </w:r>
+    </w:p>
+    <w:p>
+      <w:r>
+        <w:tab/>
+      </w:r>
+      <w:r>
+        <w:tab/>
+      </w:r>
+      <w:r>
+        <w:tab/>
+      </w:r>
+      <w:r>
+        <w:tab/>
+      </w:r>
+      <w:r>
+        <w:tab/>
+      </w:r>
+      <w:r>
+        <w:tab/>
+        <w:t>descuento &lt;- precio * cuartoDescuento</w:t>
+      </w:r>
+    </w:p>
+    <w:p>
+      <w:r>
+        <w:tab/>
+      </w:r>
+      <w:r>
+        <w:tab/>
+      </w:r>
+      <w:r>
+        <w:tab/>
+      </w:r>
+      <w:r>
+        <w:tab/>
+      </w:r>
+      <w:r>
+        <w:tab/>
+      </w:r>
+      <w:r>
+        <w:tab/>
+        <w:t>totalPagar &lt;- precio - descuento</w:t>
+      </w:r>
+    </w:p>
+    <w:p>
+      <w:r>
+        <w:tab/>
+      </w:r>
+      <w:r>
+        <w:tab/>
+      </w:r>
+      <w:r>
+        <w:tab/>
+      </w:r>
+      <w:r>
+        <w:tab/>
+      </w:r>
+      <w:r>
+        <w:tab/>
+      </w:r>
+      <w:r>
+        <w:tab/>
+        <w:t>Si totalPagar &lt; 250 Entonces</w:t>
+      </w:r>
+    </w:p>
+    <w:p>
+      <w:r>
+        <w:tab/>
+      </w:r>
+      <w:r>
+        <w:tab/>
+      </w:r>
+      <w:r>
+        <w:tab/>
+      </w:r>
+      <w:r>
+        <w:tab/>
+      </w:r>
+      <w:r>
+        <w:tab/>
+      </w:r>
+      <w:r>
+        <w:tab/>
+      </w:r>
+      <w:r>
+        <w:tab/>
+        <w:t>regaloCaramelos &lt;- cantidadChocolates * segundoRegalo</w:t>
+      </w:r>
+    </w:p>
+    <w:p>
+      <w:r>
+        <w:lastRenderedPageBreak/>
+        <w:tab/>
+      </w:r>
+      <w:r>
+        <w:tab/>
+      </w:r>
+      <w:r>
+        <w:tab/>
+      </w:r>
+      <w:r>
+        <w:tab/>
+      </w:r>
+      <w:r>
+        <w:tab/>
+      </w:r>
+      <w:r>
+        <w:tab/>
+        <w:t>SiNo</w:t>
+      </w:r>
+    </w:p>
+    <w:p>
+      <w:r>
+        <w:tab/>
+      </w:r>
+      <w:r>
+        <w:tab/>
+      </w:r>
+      <w:r>
+        <w:tab/>
+      </w:r>
+      <w:r>
+        <w:tab/>
+      </w:r>
+      <w:r>
+        <w:tab/>
+      </w:r>
+      <w:r>
+        <w:tab/>
+      </w:r>
+      <w:r>
+        <w:tab/>
+        <w:t>regaloCaramelos &lt;- cantidadChocolates * primerRegalo</w:t>
+      </w:r>
+    </w:p>
+    <w:p>
+      <w:r>
+        <w:tab/>
+      </w:r>
+      <w:r>
+        <w:tab/>
+      </w:r>
+      <w:r>
+        <w:tab/>
+      </w:r>
+      <w:r>
+        <w:tab/>
+      </w:r>
+      <w:r>
+        <w:tab/>
+      </w:r>
+      <w:r>
+        <w:tab/>
+        <w:t>FinSi</w:t>
+      </w:r>
+    </w:p>
+    <w:p>
+      <w:r>
+        <w:tab/>
+      </w:r>
+      <w:r>
+        <w:tab/>
+      </w:r>
+      <w:r>
+        <w:tab/>
+      </w:r>
+      <w:r>
+        <w:tab/>
+      </w:r>
+      <w:r>
+        <w:tab/>
+        <w:t>FinSi</w:t>
+      </w:r>
+    </w:p>
+    <w:p>
+      <w:r>
+        <w:tab/>
+      </w:r>
+      <w:r>
+        <w:tab/>
+      </w:r>
+      <w:r>
+        <w:tab/>
+      </w:r>
+      <w:r>
+        <w:tab/>
+      </w:r>
+      <w:r>
+        <w:tab/>
+      </w:r>
+    </w:p>
+    <w:p>
+      <w:r>
+        <w:tab/>
+      </w:r>
+      <w:r>
+        <w:tab/>
+        <w:t>3:</w:t>
+      </w:r>
+    </w:p>
+    <w:p>
+      <w:r>
+        <w:tab/>
+      </w:r>
+      <w:r>
+        <w:tab/>
+      </w:r>
+      <w:r>
+        <w:tab/>
+        <w:t>// Chocolate Tentación</w:t>
+      </w:r>
+    </w:p>
+    <w:p>
+      <w:r>
+        <w:tab/>
+      </w:r>
+      <w:r>
+        <w:tab/>
+      </w:r>
+      <w:r>
+        <w:tab/>
+        <w:t>Si cantidadChocolates &lt; 5 Entonces</w:t>
+      </w:r>
+    </w:p>
+    <w:p>
+      <w:r>
+        <w:tab/>
+      </w:r>
+      <w:r>
+        <w:tab/>
+      </w:r>
+      <w:r>
+        <w:tab/>
+      </w:r>
+      <w:r>
+        <w:tab/>
+        <w:t>precio &lt;- cantidadChocolates * precioTentación</w:t>
+      </w:r>
+    </w:p>
+    <w:p>
+      <w:r>
+        <w:tab/>
+      </w:r>
+      <w:r>
+        <w:tab/>
+      </w:r>
+      <w:r>
+        <w:tab/>
+      </w:r>
+      <w:r>
+        <w:tab/>
+        <w:t>descuento &lt;- precio * primerDescuento</w:t>
+      </w:r>
+    </w:p>
+    <w:p>
+      <w:r>
+        <w:tab/>
+      </w:r>
+      <w:r>
+        <w:tab/>
+      </w:r>
+      <w:r>
+        <w:tab/>
+      </w:r>
+      <w:r>
+        <w:tab/>
+        <w:t>totalPagar &lt;- precio - descuento</w:t>
+      </w:r>
+    </w:p>
+    <w:p>
+      <w:r>
+        <w:tab/>
+      </w:r>
+      <w:r>
+        <w:tab/>
+      </w:r>
+      <w:r>
+        <w:tab/>
+      </w:r>
+      <w:r>
+        <w:tab/>
+        <w:t>regaloCaramelos &lt;- cantidadChocolates * segundoRegalo</w:t>
+      </w:r>
+    </w:p>
+    <w:p>
+      <w:r>
+        <w:tab/>
+      </w:r>
+      <w:r>
+        <w:tab/>
+      </w:r>
+      <w:r>
+        <w:tab/>
+        <w:t>FinSi</w:t>
+      </w:r>
+    </w:p>
+    <w:p>
+      <w:r>
+        <w:tab/>
+      </w:r>
+      <w:r>
+        <w:tab/>
+      </w:r>
+      <w:r>
+        <w:tab/>
+      </w:r>
+    </w:p>
+    <w:p>
+      <w:r>
+        <w:tab/>
+      </w:r>
+      <w:r>
+        <w:tab/>
+      </w:r>
+      <w:r>
+        <w:tab/>
+      </w:r>
+      <w:r>
+        <w:tab/>
+        <w:t>Si cantidadChocolates &lt; 10 Entonces</w:t>
+      </w:r>
+    </w:p>
+    <w:p>
+      <w:r>
+        <w:tab/>
+      </w:r>
+      <w:r>
+        <w:tab/>
+      </w:r>
+      <w:r>
+        <w:tab/>
+      </w:r>
+      <w:r>
+        <w:tab/>
+      </w:r>
+      <w:r>
+        <w:tab/>
+        <w:t>precio &lt;- cantidadChocolates * precioTentación</w:t>
+      </w:r>
+    </w:p>
+    <w:p>
+      <w:r>
+        <w:tab/>
+      </w:r>
+      <w:r>
+        <w:tab/>
+      </w:r>
+      <w:r>
+        <w:tab/>
+      </w:r>
+      <w:r>
+        <w:tab/>
+      </w:r>
+      <w:r>
+        <w:tab/>
+        <w:t>descuento &lt;- precio * segundoDescuento</w:t>
+      </w:r>
+    </w:p>
+    <w:p>
+      <w:r>
+        <w:tab/>
+      </w:r>
+      <w:r>
+        <w:tab/>
+      </w:r>
+      <w:r>
+        <w:tab/>
+      </w:r>
+      <w:r>
+        <w:tab/>
+      </w:r>
+      <w:r>
+        <w:tab/>
+        <w:t>totalPagar &lt;- precio - descuento</w:t>
+      </w:r>
+    </w:p>
+    <w:p>
+      <w:r>
+        <w:tab/>
+      </w:r>
+      <w:r>
+        <w:tab/>
+      </w:r>
+      <w:r>
+        <w:tab/>
+      </w:r>
+      <w:r>
+        <w:tab/>
+      </w:r>
+      <w:r>
+        <w:tab/>
+        <w:t>regaloCaramelos &lt;- cantidadChocolates * segundoRegalo</w:t>
+      </w:r>
+    </w:p>
+    <w:p>
+      <w:r>
+        <w:tab/>
+      </w:r>
+      <w:r>
+        <w:tab/>
+      </w:r>
+      <w:r>
+        <w:tab/>
+      </w:r>
+      <w:r>
+        <w:tab/>
+        <w:t>FinSi</w:t>
+      </w:r>
+    </w:p>
+    <w:p>
+      <w:r>
+        <w:tab/>
+      </w:r>
+      <w:r>
+        <w:tab/>
+      </w:r>
+      <w:r>
+        <w:tab/>
+      </w:r>
+      <w:r>
+        <w:tab/>
+      </w:r>
+    </w:p>
+    <w:p>
+      <w:r>
+        <w:tab/>
+      </w:r>
+      <w:r>
+        <w:tab/>
+      </w:r>
+      <w:r>
+        <w:tab/>
+      </w:r>
+      <w:r>
+        <w:tab/>
+      </w:r>
+      <w:r>
+        <w:tab/>
+        <w:t>Si cantidadChocolates &lt; 15 Entonces</w:t>
+      </w:r>
+    </w:p>
+    <w:p>
+      <w:r>
+        <w:tab/>
+      </w:r>
+      <w:r>
+        <w:tab/>
+      </w:r>
+      <w:r>
+        <w:tab/>
+      </w:r>
+      <w:r>
+        <w:tab/>
+      </w:r>
+      <w:r>
+        <w:tab/>
+      </w:r>
+      <w:r>
+        <w:tab/>
+        <w:t>precio &lt;- cantidadChocolates * precioTentación</w:t>
+      </w:r>
+    </w:p>
+    <w:p>
+      <w:r>
+        <w:tab/>
+      </w:r>
+      <w:r>
+        <w:tab/>
+      </w:r>
+      <w:r>
+        <w:tab/>
+      </w:r>
+      <w:r>
+        <w:tab/>
+      </w:r>
+      <w:r>
+        <w:tab/>
+      </w:r>
+      <w:r>
+        <w:tab/>
+        <w:t>descuento &lt;- precio * tercerDescuento</w:t>
+      </w:r>
+    </w:p>
+    <w:p>
+      <w:r>
+        <w:tab/>
+      </w:r>
+      <w:r>
+        <w:tab/>
+      </w:r>
+      <w:r>
+        <w:tab/>
+      </w:r>
+      <w:r>
+        <w:tab/>
+      </w:r>
+      <w:r>
+        <w:tab/>
+      </w:r>
+      <w:r>
+        <w:tab/>
+        <w:t>totalPagar &lt;- precio - descuento</w:t>
+      </w:r>
+    </w:p>
+    <w:p>
+      <w:r>
+        <w:lastRenderedPageBreak/>
+        <w:tab/>
+      </w:r>
+      <w:r>
+        <w:tab/>
+      </w:r>
+      <w:r>
+        <w:tab/>
+      </w:r>
+      <w:r>
+        <w:tab/>
+      </w:r>
+      <w:r>
+        <w:tab/>
+      </w:r>
+      <w:r>
+        <w:tab/>
+        <w:t>regaloCaramelos &lt;- cantidadChocolates * segundoRegalo</w:t>
+      </w:r>
+    </w:p>
+    <w:p>
+      <w:r>
+        <w:tab/>
+      </w:r>
+      <w:r>
+        <w:tab/>
+      </w:r>
+      <w:r>
+        <w:tab/>
+      </w:r>
+      <w:r>
+        <w:tab/>
+      </w:r>
+      <w:r>
+        <w:tab/>
+        <w:t>SiNo</w:t>
+      </w:r>
+    </w:p>
+    <w:p>
+      <w:r>
+        <w:tab/>
+      </w:r>
+      <w:r>
+        <w:tab/>
+      </w:r>
+      <w:r>
+        <w:tab/>
+      </w:r>
+      <w:r>
+        <w:tab/>
+      </w:r>
+      <w:r>
+        <w:tab/>
+      </w:r>
+      <w:r>
+        <w:tab/>
+        <w:t>precio &lt;- cantidadChocolates * precioTentación</w:t>
+      </w:r>
+    </w:p>
+    <w:p>
+      <w:r>
+        <w:tab/>
+      </w:r>
+      <w:r>
+        <w:tab/>
+      </w:r>
+      <w:r>
+        <w:tab/>
+      </w:r>
+      <w:r>
+        <w:tab/>
+      </w:r>
+      <w:r>
+        <w:tab/>
+      </w:r>
+      <w:r>
+        <w:tab/>
+        <w:t>descuento &lt;- precio * cuartoDescuento</w:t>
+      </w:r>
+    </w:p>
+    <w:p>
+      <w:r>
+        <w:tab/>
+      </w:r>
+      <w:r>
+        <w:tab/>
+      </w:r>
+      <w:r>
+        <w:tab/>
+      </w:r>
+      <w:r>
+        <w:tab/>
+      </w:r>
+      <w:r>
+        <w:tab/>
+      </w:r>
+      <w:r>
+        <w:tab/>
+        <w:t>totalPagar &lt;- precio - descuento</w:t>
+      </w:r>
+    </w:p>
+    <w:p>
+      <w:r>
+        <w:tab/>
+      </w:r>
+      <w:r>
+        <w:tab/>
+      </w:r>
+      <w:r>
+        <w:tab/>
+      </w:r>
+      <w:r>
+        <w:tab/>
+      </w:r>
+      <w:r>
+        <w:tab/>
+      </w:r>
+      <w:r>
+        <w:tab/>
+      </w:r>
+      <w:r>
+        <w:tab/>
+        <w:t>Si totalPagar &lt; 250 Entonces</w:t>
+      </w:r>
+    </w:p>
+    <w:p>
+      <w:r>
+        <w:tab/>
+      </w:r>
+      <w:r>
+        <w:tab/>
+      </w:r>
+      <w:r>
+        <w:tab/>
+      </w:r>
+      <w:r>
+        <w:tab/>
+      </w:r>
+      <w:r>
+        <w:tab/>
+      </w:r>
+      <w:r>
+        <w:tab/>
+      </w:r>
+      <w:r>
+        <w:tab/>
+      </w:r>
+      <w:r>
+        <w:tab/>
+        <w:t>regaloCaramelos &lt;- cantidadChocolates * segundoRegalo</w:t>
+      </w:r>
+    </w:p>
+    <w:p>
+      <w:r>
+        <w:tab/>
+      </w:r>
+      <w:r>
+        <w:tab/>
+      </w:r>
+      <w:r>
+        <w:tab/>
+      </w:r>
+      <w:r>
+        <w:tab/>
+      </w:r>
+      <w:r>
+        <w:tab/>
+      </w:r>
+      <w:r>
+        <w:tab/>
+      </w:r>
+      <w:r>
+        <w:tab/>
+        <w:t>Sino</w:t>
+      </w:r>
+    </w:p>
+    <w:p>
+      <w:r>
+        <w:tab/>
+      </w:r>
+      <w:r>
+        <w:tab/>
+      </w:r>
+      <w:r>
+        <w:tab/>
+      </w:r>
+      <w:r>
+        <w:tab/>
+      </w:r>
+      <w:r>
+        <w:tab/>
+      </w:r>
+      <w:r>
+        <w:tab/>
+      </w:r>
+      <w:r>
+        <w:tab/>
+      </w:r>
+      <w:r>
+        <w:tab/>
+        <w:t>regaloCaramelos &lt;- cantidadChocolates * primerRegalo</w:t>
+      </w:r>
+    </w:p>
+    <w:p>
+      <w:r>
+        <w:tab/>
+      </w:r>
+      <w:r>
+        <w:tab/>
+      </w:r>
+      <w:r>
+        <w:tab/>
+      </w:r>
+      <w:r>
+        <w:tab/>
+      </w:r>
+      <w:r>
+        <w:tab/>
+      </w:r>
+      <w:r>
+        <w:tab/>
+      </w:r>
+      <w:r>
+        <w:tab/>
+        <w:t>FinSi</w:t>
+      </w:r>
+    </w:p>
+    <w:p>
+      <w:r>
+        <w:tab/>
+      </w:r>
+      <w:r>
+        <w:tab/>
+      </w:r>
+      <w:r>
+        <w:tab/>
+      </w:r>
+      <w:r>
+        <w:tab/>
+      </w:r>
+      <w:r>
+        <w:tab/>
+      </w:r>
+      <w:r>
+        <w:tab/>
+        <w:t>FinSi</w:t>
+      </w:r>
+    </w:p>
+    <w:p>
+      <w:r>
+        <w:tab/>
+      </w:r>
+      <w:r>
+        <w:tab/>
+      </w:r>
+      <w:r>
+        <w:tab/>
+      </w:r>
+      <w:r>
+        <w:tab/>
+      </w:r>
+      <w:r>
+        <w:tab/>
+      </w:r>
+      <w:r>
+        <w:tab/>
+      </w:r>
+    </w:p>
+    <w:p>
+      <w:r>
+        <w:tab/>
+      </w:r>
+      <w:r>
+        <w:tab/>
+      </w:r>
+      <w:r>
+        <w:tab/>
+      </w:r>
+      <w:r>
+        <w:tab/>
+      </w:r>
+      <w:r>
+        <w:tab/>
+        <w:t>4:</w:t>
+      </w:r>
+    </w:p>
+    <w:p>
+      <w:r>
+        <w:tab/>
+      </w:r>
+      <w:r>
+        <w:tab/>
+      </w:r>
+      <w:r>
+        <w:tab/>
+      </w:r>
+      <w:r>
+        <w:tab/>
+      </w:r>
+      <w:r>
+        <w:tab/>
+      </w:r>
+      <w:r>
+        <w:tab/>
+        <w:t>// Chocolate Explosión</w:t>
+      </w:r>
+    </w:p>
+    <w:p>
+      <w:r>
+        <w:tab/>
+      </w:r>
+      <w:r>
+        <w:tab/>
+      </w:r>
+      <w:r>
+        <w:tab/>
+      </w:r>
+      <w:r>
+        <w:tab/>
+      </w:r>
+      <w:r>
+        <w:tab/>
+      </w:r>
+      <w:r>
+        <w:tab/>
+        <w:t>Si cantidadChocolates &lt; 5 Entonces</w:t>
+      </w:r>
+    </w:p>
+    <w:p>
+      <w:r>
+        <w:tab/>
+      </w:r>
+      <w:r>
+        <w:tab/>
+      </w:r>
+      <w:r>
+        <w:tab/>
+      </w:r>
+      <w:r>
+        <w:tab/>
+      </w:r>
+      <w:r>
+        <w:tab/>
+      </w:r>
+      <w:r>
+        <w:tab/>
+      </w:r>
+      <w:r>
+        <w:tab/>
+        <w:t>precio &lt;- cantidadChocolates * precioExplosión</w:t>
+      </w:r>
+    </w:p>
+    <w:p>
+      <w:r>
+        <w:tab/>
+      </w:r>
+      <w:r>
+        <w:tab/>
+      </w:r>
+      <w:r>
+        <w:tab/>
+      </w:r>
+      <w:r>
+        <w:tab/>
+      </w:r>
+      <w:r>
+        <w:tab/>
+      </w:r>
+      <w:r>
+        <w:tab/>
+      </w:r>
+      <w:r>
+        <w:tab/>
+        <w:t>descuento &lt;- precio * primerDescuento</w:t>
+      </w:r>
+    </w:p>
+    <w:p>
+      <w:r>
+        <w:tab/>
+      </w:r>
+      <w:r>
+        <w:tab/>
+      </w:r>
+      <w:r>
+        <w:tab/>
+      </w:r>
+      <w:r>
+        <w:tab/>
+      </w:r>
+      <w:r>
+        <w:tab/>
+      </w:r>
+      <w:r>
+        <w:tab/>
+      </w:r>
+      <w:r>
+        <w:tab/>
+        <w:t>totalPagar &lt;- precio - descuento</w:t>
+      </w:r>
+    </w:p>
+    <w:p>
+      <w:r>
+        <w:tab/>
+      </w:r>
+      <w:r>
+        <w:tab/>
+      </w:r>
+      <w:r>
+        <w:tab/>
+      </w:r>
+      <w:r>
+        <w:tab/>
+      </w:r>
+      <w:r>
+        <w:tab/>
+      </w:r>
+      <w:r>
+        <w:tab/>
+      </w:r>
+      <w:r>
+        <w:tab/>
+        <w:t>regaloCaramelos &lt;- cantidadChocolates * segundoRegalo</w:t>
+      </w:r>
+    </w:p>
+    <w:p>
+      <w:r>
+        <w:tab/>
+      </w:r>
+      <w:r>
+        <w:tab/>
+      </w:r>
+      <w:r>
+        <w:tab/>
+      </w:r>
+      <w:r>
+        <w:tab/>
+      </w:r>
+      <w:r>
+        <w:tab/>
+      </w:r>
+      <w:r>
+        <w:tab/>
+        <w:t>Sino</w:t>
+      </w:r>
+    </w:p>
+    <w:p>
+      <w:r>
+        <w:tab/>
+      </w:r>
+      <w:r>
+        <w:tab/>
+      </w:r>
+      <w:r>
+        <w:tab/>
+      </w:r>
+      <w:r>
+        <w:tab/>
+      </w:r>
+      <w:r>
+        <w:tab/>
+      </w:r>
+      <w:r>
+        <w:tab/>
+      </w:r>
+      <w:r>
+        <w:tab/>
+        <w:t>Si cantidadChocolates &lt; 10 Entonces</w:t>
+      </w:r>
+    </w:p>
+    <w:p>
+      <w:r>
+        <w:tab/>
+      </w:r>
+      <w:r>
+        <w:tab/>
+      </w:r>
+      <w:r>
+        <w:tab/>
+      </w:r>
+      <w:r>
+        <w:tab/>
+      </w:r>
+      <w:r>
+        <w:tab/>
+      </w:r>
+      <w:r>
+        <w:tab/>
+      </w:r>
+      <w:r>
+        <w:tab/>
+      </w:r>
+      <w:r>
+        <w:tab/>
+        <w:t>precio &lt;- cantidadChocolates * precioExplosión</w:t>
+      </w:r>
+    </w:p>
+    <w:p>
+      <w:r>
+        <w:lastRenderedPageBreak/>
+        <w:tab/>
+      </w:r>
+      <w:r>
+        <w:tab/>
+      </w:r>
+      <w:r>
+        <w:tab/>
+      </w:r>
+      <w:r>
+        <w:tab/>
+      </w:r>
+      <w:r>
+        <w:tab/>
+      </w:r>
+      <w:r>
+        <w:tab/>
+      </w:r>
+      <w:r>
+        <w:tab/>
+      </w:r>
+      <w:r>
+        <w:tab/>
+        <w:t>descuento &lt;- precio * segundoDescuento</w:t>
+      </w:r>
+    </w:p>
+    <w:p>
+      <w:r>
+        <w:tab/>
+      </w:r>
+      <w:r>
+        <w:tab/>
+      </w:r>
+      <w:r>
+        <w:tab/>
+      </w:r>
+      <w:r>
+        <w:tab/>
+      </w:r>
+      <w:r>
+        <w:tab/>
+      </w:r>
+      <w:r>
+        <w:tab/>
+      </w:r>
+      <w:r>
+        <w:tab/>
+      </w:r>
+      <w:r>
+        <w:tab/>
+        <w:t>totalPagar &lt;- precio - descuento</w:t>
+      </w:r>
+    </w:p>
+    <w:p>
+      <w:r>
+        <w:tab/>
+      </w:r>
+      <w:r>
+        <w:tab/>
+      </w:r>
+      <w:r>
+        <w:tab/>
+      </w:r>
+      <w:r>
+        <w:tab/>
+      </w:r>
+      <w:r>
+        <w:tab/>
+      </w:r>
+      <w:r>
+        <w:tab/>
+      </w:r>
+      <w:r>
+        <w:tab/>
+      </w:r>
+      <w:r>
+        <w:tab/>
+        <w:t>regaloCaramelos &lt;- cantidadChocolates * segundoRegalo</w:t>
+      </w:r>
+    </w:p>
+    <w:p>
+      <w:r>
+        <w:tab/>
+      </w:r>
+      <w:r>
+        <w:tab/>
+      </w:r>
+      <w:r>
+        <w:tab/>
+      </w:r>
+      <w:r>
+        <w:tab/>
+      </w:r>
+      <w:r>
+        <w:tab/>
+      </w:r>
+      <w:r>
+        <w:tab/>
+      </w:r>
+      <w:r>
+        <w:tab/>
+        <w:t>FinSi</w:t>
+      </w:r>
+    </w:p>
+    <w:p>
+      <w:r>
+        <w:tab/>
+      </w:r>
+      <w:r>
+        <w:tab/>
+      </w:r>
+      <w:r>
+        <w:tab/>
+      </w:r>
+      <w:r>
+        <w:tab/>
+      </w:r>
+      <w:r>
+        <w:tab/>
+      </w:r>
+      <w:r>
+        <w:tab/>
+      </w:r>
+      <w:r>
+        <w:tab/>
+      </w:r>
+    </w:p>
+    <w:p>
+      <w:r>
+        <w:tab/>
+      </w:r>
+      <w:r>
+        <w:tab/>
+      </w:r>
+      <w:r>
+        <w:tab/>
+      </w:r>
+      <w:r>
+        <w:tab/>
+      </w:r>
+      <w:r>
+        <w:tab/>
+      </w:r>
+      <w:r>
+        <w:tab/>
+      </w:r>
+      <w:r>
+        <w:tab/>
+      </w:r>
+      <w:r>
+        <w:tab/>
+        <w:t>Si cantidadChocolates &lt; 15 Entonces</w:t>
+      </w:r>
+    </w:p>
+    <w:p>
+      <w:r>
+        <w:tab/>
+      </w:r>
+      <w:r>
+        <w:tab/>
+      </w:r>
+      <w:r>
+        <w:tab/>
+      </w:r>
+      <w:r>
+        <w:tab/>
+      </w:r>
+      <w:r>
+        <w:tab/>
+      </w:r>
+      <w:r>
+        <w:tab/>
+      </w:r>
+      <w:r>
+        <w:tab/>
+      </w:r>
+      <w:r>
+        <w:tab/>
+      </w:r>
+      <w:r>
+        <w:tab/>
+        <w:t>precio &lt;- cantidadChocolates * precioExplosión</w:t>
+      </w:r>
+    </w:p>
+    <w:p>
+      <w:r>
+        <w:tab/>
+      </w:r>
+      <w:r>
+        <w:tab/>
+      </w:r>
+      <w:r>
+        <w:tab/>
+      </w:r>
+      <w:r>
+        <w:tab/>
+      </w:r>
+      <w:r>
+        <w:tab/>
+      </w:r>
+      <w:r>
+        <w:tab/>
+      </w:r>
+      <w:r>
+        <w:tab/>
+      </w:r>
+      <w:r>
+        <w:tab/>
+      </w:r>
+      <w:r>
+        <w:tab/>
+        <w:t>descuento &lt;- precio * tercerDescuento</w:t>
+      </w:r>
+    </w:p>
+    <w:p>
+      <w:r>
+        <w:tab/>
+      </w:r>
+      <w:r>
+        <w:tab/>
+      </w:r>
+      <w:r>
+        <w:tab/>
+      </w:r>
+      <w:r>
+        <w:tab/>
+      </w:r>
+      <w:r>
+        <w:tab/>
+      </w:r>
+      <w:r>
+        <w:tab/>
+      </w:r>
+      <w:r>
+        <w:tab/>
+      </w:r>
+      <w:r>
+        <w:tab/>
+      </w:r>
+      <w:r>
+        <w:tab/>
+        <w:t>totalPagar &lt;- precio - descuento</w:t>
+      </w:r>
+    </w:p>
+    <w:p>
+      <w:r>
+        <w:tab/>
+      </w:r>
+      <w:r>
+        <w:tab/>
+      </w:r>
+      <w:r>
+        <w:tab/>
+      </w:r>
+      <w:r>
+        <w:tab/>
+      </w:r>
+      <w:r>
+        <w:tab/>
+      </w:r>
+      <w:r>
+        <w:tab/>
+      </w:r>
+      <w:r>
+        <w:tab/>
+      </w:r>
+      <w:r>
+        <w:tab/>
+      </w:r>
+      <w:r>
+        <w:tab/>
+        <w:t>regaloCaramelos &lt;- cantidadChocolates * segundoRegalo</w:t>
+      </w:r>
+    </w:p>
+    <w:p>
+      <w:r>
+        <w:tab/>
+      </w:r>
+      <w:r>
+        <w:tab/>
+      </w:r>
+      <w:r>
+        <w:tab/>
+      </w:r>
+      <w:r>
+        <w:tab/>
+      </w:r>
+      <w:r>
+        <w:tab/>
+      </w:r>
+      <w:r>
+        <w:tab/>
+      </w:r>
+      <w:r>
+        <w:tab/>
+      </w:r>
+      <w:r>
+        <w:tab/>
+        <w:t>Sino</w:t>
+      </w:r>
+    </w:p>
+    <w:p>
+      <w:r>
+        <w:tab/>
+      </w:r>
+      <w:r>
+        <w:tab/>
+      </w:r>
+      <w:r>
+        <w:tab/>
+      </w:r>
+      <w:r>
+        <w:tab/>
+      </w:r>
+      <w:r>
+        <w:tab/>
+      </w:r>
+      <w:r>
+        <w:tab/>
+      </w:r>
+      <w:r>
+        <w:tab/>
+      </w:r>
+      <w:r>
+        <w:tab/>
+      </w:r>
+      <w:r>
+        <w:tab/>
+        <w:t>precio &lt;- cantidadChocolates * precioExplosión</w:t>
+      </w:r>
+    </w:p>
+    <w:p>
+      <w:r>
+        <w:tab/>
+      </w:r>
+      <w:r>
+        <w:tab/>
+      </w:r>
+      <w:r>
+        <w:tab/>
+      </w:r>
+      <w:r>
+        <w:tab/>
+      </w:r>
+      <w:r>
+        <w:tab/>
+      </w:r>
+      <w:r>
+        <w:tab/>
+      </w:r>
+      <w:r>
+        <w:tab/>
+      </w:r>
+      <w:r>
+        <w:tab/>
+      </w:r>
+      <w:r>
+        <w:tab/>
+        <w:t>descuento &lt;- precio * cuartoDescuento</w:t>
+      </w:r>
+    </w:p>
+    <w:p>
+      <w:r>
+        <w:tab/>
+      </w:r>
+      <w:r>
+        <w:tab/>
+      </w:r>
+      <w:r>
+        <w:tab/>
+      </w:r>
+      <w:r>
+        <w:tab/>
+      </w:r>
+      <w:r>
+        <w:tab/>
+      </w:r>
+      <w:r>
+        <w:tab/>
+      </w:r>
+      <w:r>
+        <w:tab/>
+      </w:r>
+      <w:r>
+        <w:tab/>
+      </w:r>
+      <w:r>
+        <w:tab/>
+        <w:t>totalPagar &lt;- precio - descuento</w:t>
+      </w:r>
+    </w:p>
+    <w:p>
+      <w:r>
+        <w:tab/>
+      </w:r>
+      <w:r>
+        <w:tab/>
+      </w:r>
+      <w:r>
+        <w:tab/>
+      </w:r>
+      <w:r>
+        <w:tab/>
+      </w:r>
+      <w:r>
+        <w:tab/>
+      </w:r>
+      <w:r>
+        <w:tab/>
+      </w:r>
+      <w:r>
+        <w:tab/>
+      </w:r>
+      <w:r>
+        <w:tab/>
+      </w:r>
+      <w:r>
+        <w:tab/>
+        <w:t>Si totalPagar &lt; 250 Entonces</w:t>
+      </w:r>
+    </w:p>
+    <w:p>
+      <w:r>
+        <w:tab/>
+      </w:r>
+      <w:r>
+        <w:tab/>
+      </w:r>
+      <w:r>
+        <w:tab/>
+      </w:r>
+      <w:r>
+        <w:tab/>
+      </w:r>
+      <w:r>
+        <w:tab/>
+      </w:r>
+      <w:r>
+        <w:tab/>
+      </w:r>
+      <w:r>
+        <w:tab/>
+      </w:r>
+      <w:r>
+        <w:tab/>
+      </w:r>
+      <w:r>
+        <w:tab/>
+      </w:r>
+      <w:r>
+        <w:tab/>
+        <w:t>regaloCaramelos &lt;- cantidadChocolates * segundoRegalo</w:t>
+      </w:r>
+    </w:p>
+    <w:p>
+      <w:r>
+        <w:tab/>
+      </w:r>
+      <w:r>
+        <w:tab/>
+      </w:r>
+      <w:r>
+        <w:tab/>
+      </w:r>
+      <w:r>
+        <w:tab/>
+      </w:r>
+      <w:r>
+        <w:tab/>
+      </w:r>
+      <w:r>
+        <w:tab/>
+      </w:r>
+      <w:r>
+        <w:tab/>
+      </w:r>
+      <w:r>
+        <w:tab/>
+      </w:r>
+      <w:r>
+        <w:tab/>
+        <w:t>Sino</w:t>
+      </w:r>
+    </w:p>
+    <w:p>
+      <w:r>
+        <w:tab/>
+      </w:r>
+      <w:r>
+        <w:tab/>
+      </w:r>
+      <w:r>
+        <w:tab/>
+      </w:r>
+      <w:r>
+        <w:tab/>
+      </w:r>
+      <w:r>
+        <w:tab/>
+      </w:r>
+      <w:r>
+        <w:tab/>
+      </w:r>
+      <w:r>
+        <w:tab/>
+      </w:r>
+      <w:r>
+        <w:tab/>
+      </w:r>
+      <w:r>
+        <w:tab/>
+      </w:r>
+      <w:r>
+        <w:tab/>
+        <w:t>regaloCaramelos &lt;- cantidadChocolates * primerRegalo</w:t>
+      </w:r>
+    </w:p>
+    <w:p>
+      <w:r>
+        <w:lastRenderedPageBreak/>
+        <w:tab/>
+      </w:r>
+      <w:r>
+        <w:tab/>
+      </w:r>
+      <w:r>
+        <w:tab/>
+      </w:r>
+      <w:r>
+        <w:tab/>
+      </w:r>
+      <w:r>
+        <w:tab/>
+      </w:r>
+      <w:r>
+        <w:tab/>
+      </w:r>
+      <w:r>
+        <w:tab/>
+      </w:r>
+      <w:r>
+        <w:tab/>
+      </w:r>
+      <w:r>
+        <w:tab/>
+        <w:t>FinSi</w:t>
+      </w:r>
+    </w:p>
+    <w:p>
+      <w:r>
+        <w:tab/>
+      </w:r>
+      <w:r>
+        <w:tab/>
+      </w:r>
+      <w:r>
+        <w:tab/>
+      </w:r>
+      <w:r>
+        <w:tab/>
+      </w:r>
+      <w:r>
+        <w:tab/>
+      </w:r>
+      <w:r>
+        <w:tab/>
+      </w:r>
+      <w:r>
+        <w:tab/>
+      </w:r>
+      <w:r>
+        <w:tab/>
+        <w:t>FinSi</w:t>
+      </w:r>
+    </w:p>
+    <w:p>
+      <w:r>
+        <w:tab/>
+      </w:r>
+      <w:r>
+        <w:tab/>
+      </w:r>
+      <w:r>
+        <w:tab/>
+      </w:r>
+      <w:r>
+        <w:tab/>
+      </w:r>
+      <w:r>
+        <w:tab/>
+      </w:r>
+      <w:r>
+        <w:tab/>
+      </w:r>
+      <w:r>
+        <w:tab/>
+        <w:t>FinSi</w:t>
+      </w:r>
+    </w:p>
+    <w:p>
+      <w:r>
+        <w:tab/>
+        <w:t>FinSegun</w:t>
+      </w:r>
+    </w:p>
+    <w:p>
+      <w:r>
+        <w:tab/>
+      </w:r>
+      <w:r>
+        <w:tab/>
+      </w:r>
+      <w:r>
+        <w:tab/>
+      </w:r>
+      <w:r>
+        <w:tab/>
+      </w:r>
+      <w:r>
+        <w:tab/>
+      </w:r>
+    </w:p>
+    <w:p>
+      <w:r>
+        <w:tab/>
+      </w:r>
+      <w:r>
+        <w:tab/>
+      </w:r>
+      <w:r>
+        <w:tab/>
+      </w:r>
+      <w:r>
+        <w:tab/>
+      </w:r>
+      <w:r>
+        <w:tab/>
+        <w:t>// Mostrar resultados</w:t>
+      </w:r>
+    </w:p>
+    <w:p>
+      <w:r>
+        <w:tab/>
+      </w:r>
+      <w:r>
+        <w:tab/>
+      </w:r>
+      <w:r>
+        <w:tab/>
+      </w:r>
+      <w:r>
+        <w:tab/>
+      </w:r>
+      <w:r>
+        <w:tab/>
+        <w:t>Escribir "Precio del producto: S/. ", precio, " soles."</w:t>
+      </w:r>
+    </w:p>
+    <w:p>
+      <w:r>
+        <w:tab/>
+      </w:r>
+      <w:r>
+        <w:tab/>
+      </w:r>
+      <w:r>
+        <w:tab/>
+      </w:r>
+      <w:r>
+        <w:tab/>
+      </w:r>
+      <w:r>
+        <w:tab/>
+        <w:t>Escribir "Tienes un descuento de: S/. ", descuento, " soles."</w:t>
+      </w:r>
+    </w:p>
+    <w:p>
+      <w:r>
+        <w:tab/>
+      </w:r>
+      <w:r>
+        <w:tab/>
+      </w:r>
+      <w:r>
+        <w:tab/>
+      </w:r>
+      <w:r>
+        <w:tab/>
+      </w:r>
+      <w:r>
+        <w:tab/>
+        <w:t>Escribir "Total a pagar es de: S/. ", totalPagar, " soles."</w:t>
+      </w:r>
+    </w:p>
+    <w:p>
+      <w:r>
+        <w:tab/>
+      </w:r>
+      <w:r>
+        <w:tab/>
+      </w:r>
+      <w:r>
+        <w:tab/>
+      </w:r>
+      <w:r>
+        <w:tab/>
+      </w:r>
+      <w:r>
+        <w:tab/>
+        <w:t>Escribir "Total de caramelos regalados es: ", regaloCaramelos, " caramelos."</w:t>
+      </w:r>
+    </w:p>
+    <w:p/>
+    <w:p>
+      <w:r>
+        <w:t>Fin Algoritmo</w:t>
+      </w:r>
+    </w:p>
+    <w:p/>
+    <w:p/>
+    <w:p/>
+    <w:p/>
+    <w:p/>
+    <w:p/>
+    <w:p/>
+    <w:p/>
+    <w:p/>
+    <w:p/>
+    <w:p/>
+    <w:p/>
+    <w:p/>
+    <w:p>
+      <w:pPr>
+        <w:pStyle w:val="Prrafodelista"/>
+        <w:numPr>
+          <w:ilvl w:val="0"/>
+          <w:numId w:val="6"/>
+        </w:numPr>
+      </w:pPr>
+      <w:r>
+        <w:lastRenderedPageBreak/>
+        <w:t xml:space="preserve">código </w:t>
+      </w:r>
+      <w:r>
+        <w:t>en C#</w:t>
+      </w:r>
+    </w:p>
+    <w:p/>
+    <w:p/>
+    <w:p>
+      <w:r>
+        <w:t>int cantidadChocolates, elegirChocolate, regaloCaramelos = 0;</w:t>
+      </w:r>
+    </w:p>
+    <w:p>
+      <w:r>
+        <w:t>int primerRegalo = 3, segundoRegalo = 2;</w:t>
+      </w:r>
+    </w:p>
+    <w:p>
+      <w:r>
+        <w:t>double precioPrimor = 8.5, precioDulzura = 10, precioTentación = 7, precioExplosión = 12.5;</w:t>
+      </w:r>
+    </w:p>
+    <w:p>
+      <w:r>
+        <w:t>double precio = 0, descuento = 0, totalPagar = 0;</w:t>
+      </w:r>
+    </w:p>
+    <w:p>
+      <w:r>
+        <w:t>double primerDescuento = 0.04, segundoDescuento = 0.065, tercerDescuento = 0.09, cuartoDescuento = 0.115;</w:t>
+      </w:r>
+    </w:p>
+    <w:p/>
+    <w:p>
+      <w:r>
+        <w:t>do</w:t>
+      </w:r>
+    </w:p>
+    <w:p>
+      <w:r>
+        <w:t>{</w:t>
+      </w:r>
+    </w:p>
+    <w:p>
+      <w:r>
+        <w:t xml:space="preserve">    Console.WriteLine("Que tipo de chocolate vas a comprar.");</w:t>
+      </w:r>
+    </w:p>
+    <w:p>
+      <w:r>
+        <w:t xml:space="preserve">    Console.WriteLine("[1] Primor");</w:t>
+      </w:r>
+    </w:p>
+    <w:p>
+      <w:r>
+        <w:t xml:space="preserve">    Console.WriteLine("[2] Dulzura");</w:t>
+      </w:r>
+    </w:p>
+    <w:p>
+      <w:r>
+        <w:t xml:space="preserve">    Console.WriteLine("[3] Tentación");</w:t>
+      </w:r>
+    </w:p>
+    <w:p>
+      <w:r>
+        <w:t xml:space="preserve">    Console.WriteLine("[4] Explosión");</w:t>
+      </w:r>
+    </w:p>
+    <w:p>
+      <w:r>
+        <w:t xml:space="preserve">    Console.Write("Elige entre 1 - 4: ");</w:t>
+      </w:r>
+    </w:p>
+    <w:p>
+      <w:r>
+        <w:t xml:space="preserve">    elegirChocolate = Convert.ToInt32(Console.ReadLine());</w:t>
+      </w:r>
+    </w:p>
+    <w:p>
+      <w:r>
+        <w:t>} while (elegirChocolate &lt;= 0 || elegirChocolate &gt;= 5);</w:t>
+      </w:r>
+    </w:p>
+    <w:p/>
+    <w:p>
+      <w:r>
+        <w:t>Console.Write("\nCuantos chocolates comprastes: ");</w:t>
+      </w:r>
+    </w:p>
+    <w:p>
+      <w:pPr>
+        <w:rPr>
+          <w:lang w:val="en-US"/>
+        </w:rPr>
+      </w:pPr>
+      <w:r>
+        <w:rPr>
+          <w:lang w:val="en-US"/>
+        </w:rPr>
+        <w:t>cantidadChocolates = Convert.ToInt32(Console.ReadLine());</w:t>
+      </w:r>
+    </w:p>
+    <w:p>
+      <w:pPr>
+        <w:rPr>
+          <w:lang w:val="en-US"/>
+        </w:rPr>
+      </w:pPr>
+    </w:p>
+    <w:p>
+      <w:pPr>
+        <w:rPr>
+          <w:lang w:val="en-US"/>
+        </w:rPr>
+      </w:pPr>
+      <w:r>
+        <w:rPr>
+          <w:lang w:val="en-US"/>
+        </w:rPr>
+        <w:t>if (elegirChocolate == 1)</w:t>
+      </w:r>
+    </w:p>
+    <w:p>
+      <w:r>
+        <w:t>{</w:t>
+      </w:r>
+    </w:p>
+    <w:p>
+      <w:r>
+        <w:t xml:space="preserve">    if (cantidadChocolates &lt; 5)</w:t>
+      </w:r>
+    </w:p>
+    <w:p>
+      <w:r>
+        <w:t xml:space="preserve">    {</w:t>
+      </w:r>
+    </w:p>
+    <w:p>
+      <w:r>
+        <w:lastRenderedPageBreak/>
+        <w:t xml:space="preserve">        precio = cantidadChocolates * precioPrimor;</w:t>
+      </w:r>
+    </w:p>
+    <w:p>
+      <w:r>
+        <w:t xml:space="preserve">        descuento = precio * primerDescuento;</w:t>
+      </w:r>
+    </w:p>
+    <w:p>
+      <w:r>
+        <w:t xml:space="preserve">        totalPagar = precio - descuento;</w:t>
+      </w:r>
+    </w:p>
+    <w:p>
+      <w:r>
+        <w:t xml:space="preserve">        regaloCaramelos = cantidadChocolates * segundoRegalo;</w:t>
+      </w:r>
+    </w:p>
+    <w:p>
+      <w:r>
+        <w:t xml:space="preserve">    }</w:t>
+      </w:r>
+    </w:p>
+    <w:p>
+      <w:r>
+        <w:t xml:space="preserve">    else if (cantidadChocolates &gt;= 5 &amp;&amp; cantidadChocolates &lt; 10)</w:t>
+      </w:r>
+    </w:p>
+    <w:p>
+      <w:r>
+        <w:t xml:space="preserve">    {</w:t>
+      </w:r>
+    </w:p>
+    <w:p>
+      <w:r>
+        <w:t xml:space="preserve">        precio = cantidadChocolates * precioPrimor;</w:t>
+      </w:r>
+    </w:p>
+    <w:p>
+      <w:r>
+        <w:t xml:space="preserve">        descuento = precio * segundoDescuento;</w:t>
+      </w:r>
+    </w:p>
+    <w:p>
+      <w:r>
+        <w:t xml:space="preserve">        totalPagar = precio - descuento;</w:t>
+      </w:r>
+    </w:p>
+    <w:p>
+      <w:r>
+        <w:t xml:space="preserve">        regaloCaramelos = cantidadChocolates * segundoRegalo;</w:t>
+      </w:r>
+    </w:p>
+    <w:p>
+      <w:r>
+        <w:t xml:space="preserve">    }</w:t>
+      </w:r>
+    </w:p>
+    <w:p>
+      <w:r>
+        <w:t xml:space="preserve">    else if (cantidadChocolates &gt;= 10 &amp;&amp; cantidadChocolates &lt; 15)</w:t>
+      </w:r>
+    </w:p>
+    <w:p>
+      <w:r>
+        <w:t xml:space="preserve">    {</w:t>
+      </w:r>
+    </w:p>
+    <w:p>
+      <w:r>
+        <w:t xml:space="preserve">        precio = cantidadChocolates * precioPrimor;</w:t>
+      </w:r>
+    </w:p>
+    <w:p>
+      <w:r>
+        <w:t xml:space="preserve">        descuento = precio * tercerDescuento;</w:t>
+      </w:r>
+    </w:p>
+    <w:p>
+      <w:r>
+        <w:t xml:space="preserve">        totalPagar = precio - descuento;</w:t>
+      </w:r>
+    </w:p>
+    <w:p>
+      <w:r>
+        <w:t xml:space="preserve">        regaloCaramelos = cantidadChocolates * segundoRegalo;</w:t>
+      </w:r>
+    </w:p>
+    <w:p>
+      <w:r>
+        <w:t xml:space="preserve">    }</w:t>
+      </w:r>
+    </w:p>
+    <w:p>
+      <w:r>
+        <w:t xml:space="preserve">    else</w:t>
+      </w:r>
+    </w:p>
+    <w:p>
+      <w:r>
+        <w:t xml:space="preserve">    {</w:t>
+      </w:r>
+    </w:p>
+    <w:p>
+      <w:r>
+        <w:t xml:space="preserve">        precio = cantidadChocolates * precioPrimor;</w:t>
+      </w:r>
+    </w:p>
+    <w:p>
+      <w:r>
+        <w:t xml:space="preserve">        descuento = precio * cuartoDescuento;</w:t>
+      </w:r>
+    </w:p>
+    <w:p>
+      <w:r>
+        <w:t xml:space="preserve">        totalPagar = precio - descuento;</w:t>
+      </w:r>
+    </w:p>
+    <w:p>
+      <w:r>
+        <w:t xml:space="preserve">        if (totalPagar &lt; 250)</w:t>
+      </w:r>
+    </w:p>
+    <w:p>
+      <w:r>
+        <w:t xml:space="preserve">        {</w:t>
+      </w:r>
+    </w:p>
+    <w:p>
+      <w:r>
+        <w:t xml:space="preserve">            regaloCaramelos = cantidadChocolates * segundoRegalo;</w:t>
+      </w:r>
+    </w:p>
+    <w:p>
+      <w:r>
+        <w:t xml:space="preserve">        }</w:t>
+      </w:r>
+    </w:p>
+    <w:p>
+      <w:r>
+        <w:lastRenderedPageBreak/>
+        <w:t xml:space="preserve">        else</w:t>
+      </w:r>
+    </w:p>
+    <w:p>
+      <w:r>
+        <w:t xml:space="preserve">        {</w:t>
+      </w:r>
+    </w:p>
+    <w:p>
+      <w:r>
+        <w:t xml:space="preserve">            regaloCaramelos = cantidadChocolates * primerRegalo;</w:t>
+      </w:r>
+    </w:p>
+    <w:p>
+      <w:r>
+        <w:t xml:space="preserve">        }</w:t>
+      </w:r>
+    </w:p>
+    <w:p>
+      <w:r>
+        <w:t xml:space="preserve">    }</w:t>
+      </w:r>
+    </w:p>
+    <w:p>
+      <w:r>
+        <w:t>}</w:t>
+      </w:r>
+    </w:p>
+    <w:p>
+      <w:r>
+        <w:t>else if (elegirChocolate == 2)</w:t>
+      </w:r>
+    </w:p>
+    <w:p>
+      <w:r>
+        <w:t>{</w:t>
+      </w:r>
+    </w:p>
+    <w:p>
+      <w:r>
+        <w:t xml:space="preserve">    if (cantidadChocolates &lt; 5)</w:t>
+      </w:r>
+    </w:p>
+    <w:p>
+      <w:r>
+        <w:t xml:space="preserve">    {</w:t>
+      </w:r>
+    </w:p>
+    <w:p>
+      <w:r>
+        <w:t xml:space="preserve">        precio = cantidadChocolates * precioDulzura;</w:t>
+      </w:r>
+    </w:p>
+    <w:p>
+      <w:r>
+        <w:t xml:space="preserve">        descuento = precio * primerDescuento;</w:t>
+      </w:r>
+    </w:p>
+    <w:p>
+      <w:r>
+        <w:t xml:space="preserve">        totalPagar = precio - descuento;</w:t>
+      </w:r>
+    </w:p>
+    <w:p>
+      <w:r>
+        <w:t xml:space="preserve">        regaloCaramelos = cantidadChocolates * segundoRegalo;</w:t>
+      </w:r>
+    </w:p>
+    <w:p>
+      <w:r>
+        <w:t xml:space="preserve">    }</w:t>
+      </w:r>
+    </w:p>
+    <w:p>
+      <w:r>
+        <w:t xml:space="preserve">    else if (cantidadChocolates &gt;= 5 &amp;&amp; cantidadChocolates &lt; 10)</w:t>
+      </w:r>
+    </w:p>
+    <w:p>
+      <w:r>
+        <w:t xml:space="preserve">    {</w:t>
+      </w:r>
+    </w:p>
+    <w:p>
+      <w:r>
+        <w:t xml:space="preserve">        precio = cantidadChocolates * precioDulzura;</w:t>
+      </w:r>
+    </w:p>
+    <w:p>
+      <w:r>
+        <w:t xml:space="preserve">        descuento = precio * segundoDescuento;</w:t>
+      </w:r>
+    </w:p>
+    <w:p>
+      <w:r>
+        <w:t xml:space="preserve">        totalPagar = precio - descuento;</w:t>
+      </w:r>
+    </w:p>
+    <w:p>
+      <w:r>
+        <w:t xml:space="preserve">        regaloCaramelos = cantidadChocolates * segundoRegalo;</w:t>
+      </w:r>
+    </w:p>
+    <w:p>
+      <w:r>
+        <w:t xml:space="preserve">    }</w:t>
+      </w:r>
+    </w:p>
+    <w:p>
+      <w:r>
+        <w:t xml:space="preserve">    else if (cantidadChocolates &gt;= 10 &amp;&amp; cantidadChocolates &lt; 15)</w:t>
+      </w:r>
+    </w:p>
+    <w:p>
+      <w:r>
+        <w:t xml:space="preserve">    {</w:t>
+      </w:r>
+    </w:p>
+    <w:p>
+      <w:r>
+        <w:t xml:space="preserve">        precio = cantidadChocolates * precioDulzura;</w:t>
+      </w:r>
+    </w:p>
+    <w:p>
+      <w:r>
+        <w:t xml:space="preserve">        descuento = precio * tercerDescuento;</w:t>
+      </w:r>
+    </w:p>
+    <w:p>
+      <w:r>
+        <w:t xml:space="preserve">        totalPagar = precio - descuento;</w:t>
+      </w:r>
+    </w:p>
+    <w:p>
+      <w:r>
+        <w:t xml:space="preserve">        regaloCaramelos = cantidadChocolates * segundoRegalo;</w:t>
+      </w:r>
+    </w:p>
+    <w:p>
+      <w:r>
+        <w:lastRenderedPageBreak/>
+        <w:t xml:space="preserve">    }</w:t>
+      </w:r>
+    </w:p>
+    <w:p>
+      <w:r>
+        <w:t xml:space="preserve">    else</w:t>
+      </w:r>
+    </w:p>
+    <w:p>
+      <w:r>
+        <w:t xml:space="preserve">    {</w:t>
+      </w:r>
+    </w:p>
+    <w:p>
+      <w:r>
+        <w:t xml:space="preserve">        precio = cantidadChocolates * precioDulzura;</w:t>
+      </w:r>
+    </w:p>
+    <w:p>
+      <w:r>
+        <w:t xml:space="preserve">        descuento = precio * cuartoDescuento;</w:t>
+      </w:r>
+    </w:p>
+    <w:p>
+      <w:r>
+        <w:t xml:space="preserve">        totalPagar = precio - descuento;</w:t>
+      </w:r>
+    </w:p>
+    <w:p>
+      <w:r>
+        <w:t xml:space="preserve">        if (totalPagar &lt; 250)</w:t>
+      </w:r>
+    </w:p>
+    <w:p>
+      <w:r>
+        <w:t xml:space="preserve">        {</w:t>
+      </w:r>
+    </w:p>
+    <w:p>
+      <w:r>
+        <w:t xml:space="preserve">            regaloCaramelos = cantidadChocolates * segundoRegalo;</w:t>
+      </w:r>
+    </w:p>
+    <w:p>
+      <w:r>
+        <w:t xml:space="preserve">        }</w:t>
+      </w:r>
+    </w:p>
+    <w:p>
+      <w:r>
+        <w:t xml:space="preserve">        else</w:t>
+      </w:r>
+    </w:p>
+    <w:p>
+      <w:r>
+        <w:t xml:space="preserve">        {</w:t>
+      </w:r>
+    </w:p>
+    <w:p>
+      <w:r>
+        <w:t xml:space="preserve">            regaloCaramelos = cantidadChocolates * primerRegalo;</w:t>
+      </w:r>
+    </w:p>
+    <w:p>
+      <w:r>
+        <w:t xml:space="preserve">        }</w:t>
+      </w:r>
+    </w:p>
+    <w:p>
+      <w:r>
+        <w:t xml:space="preserve">    }</w:t>
+      </w:r>
+    </w:p>
+    <w:p>
+      <w:r>
+        <w:t>}</w:t>
+      </w:r>
+    </w:p>
+    <w:p>
+      <w:r>
+        <w:t>else if (elegirChocolate == 3)</w:t>
+      </w:r>
+    </w:p>
+    <w:p>
+      <w:r>
+        <w:t>{</w:t>
+      </w:r>
+    </w:p>
+    <w:p>
+      <w:r>
+        <w:t xml:space="preserve">    if (cantidadChocolates &lt; 5)</w:t>
+      </w:r>
+    </w:p>
+    <w:p>
+      <w:r>
+        <w:t xml:space="preserve">    {</w:t>
+      </w:r>
+    </w:p>
+    <w:p>
+      <w:r>
+        <w:t xml:space="preserve">        precio = cantidadChocolates * precioTentación;</w:t>
+      </w:r>
+    </w:p>
+    <w:p>
+      <w:r>
+        <w:t xml:space="preserve">        descuento = precio * primerDescuento;</w:t>
+      </w:r>
+    </w:p>
+    <w:p>
+      <w:r>
+        <w:t xml:space="preserve">        totalPagar = precio - descuento;</w:t>
+      </w:r>
+    </w:p>
+    <w:p>
+      <w:r>
+        <w:t xml:space="preserve">        regaloCaramelos = cantidadChocolates * segundoRegalo;</w:t>
+      </w:r>
+    </w:p>
+    <w:p>
+      <w:r>
+        <w:t xml:space="preserve">    }</w:t>
+      </w:r>
+    </w:p>
+    <w:p>
+      <w:r>
+        <w:t xml:space="preserve">    else if (cantidadChocolates &gt;= 5 &amp;&amp; cantidadChocolates &lt; 10)</w:t>
+      </w:r>
+    </w:p>
+    <w:p>
+      <w:r>
+        <w:t xml:space="preserve">    {</w:t>
+      </w:r>
+    </w:p>
+    <w:p>
+      <w:r>
+        <w:t xml:space="preserve">        precio = cantidadChocolates * precioTentación;</w:t>
+      </w:r>
+    </w:p>
+    <w:p>
+      <w:r>
+        <w:lastRenderedPageBreak/>
+        <w:t xml:space="preserve">        descuento = precio * segundoDescuento;</w:t>
+      </w:r>
+    </w:p>
+    <w:p>
+      <w:r>
+        <w:t xml:space="preserve">        totalPagar = precio - descuento;</w:t>
+      </w:r>
+    </w:p>
+    <w:p>
+      <w:r>
+        <w:t xml:space="preserve">        regaloCaramelos = cantidadChocolates * segundoRegalo;</w:t>
+      </w:r>
+    </w:p>
+    <w:p>
+      <w:r>
+        <w:t xml:space="preserve">    }</w:t>
+      </w:r>
+    </w:p>
+    <w:p>
+      <w:r>
+        <w:t xml:space="preserve">    else if (cantidadChocolates &gt;= 10 &amp;&amp; cantidadChocolates &lt; 15)</w:t>
+      </w:r>
+    </w:p>
+    <w:p>
+      <w:r>
+        <w:t xml:space="preserve">    {</w:t>
+      </w:r>
+    </w:p>
+    <w:p>
+      <w:r>
+        <w:t xml:space="preserve">        precio = cantidadChocolates * precioTentación;</w:t>
+      </w:r>
+    </w:p>
+    <w:p>
+      <w:r>
+        <w:t xml:space="preserve">        descuento = precio * tercerDescuento;</w:t>
+      </w:r>
+    </w:p>
+    <w:p>
+      <w:r>
+        <w:t xml:space="preserve">        totalPagar = precio - descuento;</w:t>
+      </w:r>
+    </w:p>
+    <w:p>
+      <w:r>
+        <w:t xml:space="preserve">        regaloCaramelos = cantidadChocolates * segundoRegalo;</w:t>
+      </w:r>
+    </w:p>
+    <w:p>
+      <w:r>
+        <w:t xml:space="preserve">    }</w:t>
+      </w:r>
+    </w:p>
+    <w:p>
+      <w:r>
+        <w:t xml:space="preserve">    else</w:t>
+      </w:r>
+    </w:p>
+    <w:p>
+      <w:r>
+        <w:t xml:space="preserve">    {</w:t>
+      </w:r>
+    </w:p>
+    <w:p>
+      <w:r>
+        <w:t xml:space="preserve">        precio = cantidadChocolates * precioTentación;</w:t>
+      </w:r>
+    </w:p>
+    <w:p>
+      <w:r>
+        <w:t xml:space="preserve">        descuento = precio * cuartoDescuento;</w:t>
+      </w:r>
+    </w:p>
+    <w:p>
+      <w:r>
+        <w:t xml:space="preserve">        totalPagar = precio - descuento;</w:t>
+      </w:r>
+    </w:p>
+    <w:p>
+      <w:r>
+        <w:t xml:space="preserve">        if (totalPagar &lt; 250)</w:t>
+      </w:r>
+    </w:p>
+    <w:p>
+      <w:r>
+        <w:t xml:space="preserve">        {</w:t>
+      </w:r>
+    </w:p>
+    <w:p>
+      <w:r>
+        <w:t xml:space="preserve">            regaloCaramelos = cantidadChocolates * segundoRegalo;</w:t>
+      </w:r>
+    </w:p>
+    <w:p>
+      <w:r>
+        <w:t xml:space="preserve">        }</w:t>
+      </w:r>
+    </w:p>
+    <w:p>
+      <w:r>
+        <w:t xml:space="preserve">        else</w:t>
+      </w:r>
+    </w:p>
+    <w:p>
+      <w:r>
+        <w:t xml:space="preserve">        {</w:t>
+      </w:r>
+    </w:p>
+    <w:p>
+      <w:r>
+        <w:t xml:space="preserve">            regaloCaramelos = cantidadChocolates * primerRegalo;</w:t>
+      </w:r>
+    </w:p>
+    <w:p>
+      <w:r>
+        <w:t xml:space="preserve">        }</w:t>
+      </w:r>
+    </w:p>
+    <w:p>
+      <w:r>
+        <w:t xml:space="preserve">    }</w:t>
+      </w:r>
+    </w:p>
+    <w:p>
+      <w:r>
+        <w:t>}</w:t>
+      </w:r>
+    </w:p>
+    <w:p>
+      <w:r>
+        <w:t>else</w:t>
+      </w:r>
+    </w:p>
+    <w:p>
+      <w:r>
+        <w:t>{</w:t>
+      </w:r>
+    </w:p>
+    <w:p>
+      <w:r>
+        <w:lastRenderedPageBreak/>
+        <w:t xml:space="preserve">    if (cantidadChocolates &lt; 5)</w:t>
+      </w:r>
+    </w:p>
+    <w:p>
+      <w:r>
+        <w:t xml:space="preserve">    {</w:t>
+      </w:r>
+    </w:p>
+    <w:p>
+      <w:r>
+        <w:t xml:space="preserve">        precio = cantidadChocolates * precioExplosión;</w:t>
+      </w:r>
+    </w:p>
+    <w:p>
+      <w:r>
+        <w:t xml:space="preserve">        descuento = precio * primerDescuento;</w:t>
+      </w:r>
+    </w:p>
+    <w:p>
+      <w:r>
+        <w:t xml:space="preserve">        totalPagar = precio - descuento;</w:t>
+      </w:r>
+    </w:p>
+    <w:p>
+      <w:r>
+        <w:t xml:space="preserve">        regaloCaramelos = cantidadChocolates * segundoRegalo;</w:t>
+      </w:r>
+    </w:p>
+    <w:p>
+      <w:r>
+        <w:t xml:space="preserve">    }</w:t>
+      </w:r>
+    </w:p>
+    <w:p>
+      <w:r>
+        <w:t xml:space="preserve">    else if (cantidadChocolates &gt;= 5 &amp;&amp; cantidadChocolates &lt; 10)</w:t>
+      </w:r>
+    </w:p>
+    <w:p>
+      <w:r>
+        <w:t xml:space="preserve">    {</w:t>
+      </w:r>
+    </w:p>
+    <w:p>
+      <w:r>
+        <w:t xml:space="preserve">        precio = cantidadChocolates * precioExplosión;</w:t>
+      </w:r>
+    </w:p>
+    <w:p>
+      <w:r>
+        <w:t xml:space="preserve">        descuento = precio * segundoDescuento;</w:t>
+      </w:r>
+    </w:p>
+    <w:p>
+      <w:r>
+        <w:t xml:space="preserve">        totalPagar = precio - descuento;</w:t>
+      </w:r>
+    </w:p>
+    <w:p>
+      <w:r>
+        <w:t xml:space="preserve">        regaloCaramelos = cantidadChocolates * segundoRegalo;</w:t>
+      </w:r>
+    </w:p>
+    <w:p>
+      <w:r>
+        <w:t xml:space="preserve">    }</w:t>
+      </w:r>
+    </w:p>
+    <w:p>
+      <w:r>
+        <w:t xml:space="preserve">    else if (cantidadChocolates &gt;= 10 &amp;&amp; cantidadChocolates &lt; 15)</w:t>
+      </w:r>
+    </w:p>
+    <w:p>
+      <w:r>
+        <w:t xml:space="preserve">    {</w:t>
+      </w:r>
+    </w:p>
+    <w:p>
+      <w:r>
+        <w:t xml:space="preserve">        precio = cantidadChocolates * precioExplosión;</w:t>
+      </w:r>
+    </w:p>
+    <w:p>
+      <w:r>
+        <w:t xml:space="preserve">        descuento = precio * tercerDescuento;</w:t>
+      </w:r>
+    </w:p>
+    <w:p>
+      <w:r>
+        <w:t xml:space="preserve">        totalPagar = precio - descuento;</w:t>
+      </w:r>
+    </w:p>
+    <w:p>
+      <w:r>
+        <w:t xml:space="preserve">        regaloCaramelos = cantidadChocolates * segundoRegalo;</w:t>
+      </w:r>
+    </w:p>
+    <w:p>
+      <w:r>
+        <w:t xml:space="preserve">    }</w:t>
+      </w:r>
+    </w:p>
+    <w:p>
+      <w:r>
+        <w:t xml:space="preserve">    else</w:t>
+      </w:r>
+    </w:p>
+    <w:p>
+      <w:r>
+        <w:t xml:space="preserve">    {</w:t>
+      </w:r>
+    </w:p>
+    <w:p>
+      <w:r>
+        <w:t xml:space="preserve">        precio = cantidadChocolates * precioExplosión;</w:t>
+      </w:r>
+    </w:p>
+    <w:p>
+      <w:r>
+        <w:t xml:space="preserve">        descuento = precio * cuartoDescuento;</w:t>
+      </w:r>
+    </w:p>
+    <w:p>
+      <w:r>
+        <w:t xml:space="preserve">        totalPagar = precio - descuento;</w:t>
+      </w:r>
+    </w:p>
+    <w:p>
+      <w:r>
+        <w:t xml:space="preserve">        if (totalPagar &lt; 250)</w:t>
+      </w:r>
+    </w:p>
+    <w:p>
+      <w:r>
+        <w:t xml:space="preserve">        {</w:t>
+      </w:r>
+    </w:p>
+    <w:p>
+      <w:r>
+        <w:lastRenderedPageBreak/>
+        <w:t xml:space="preserve">            regaloCaramelos = cantidadChocolates * segundoRegalo;</w:t>
+      </w:r>
+    </w:p>
+    <w:p>
+      <w:r>
+        <w:t xml:space="preserve">        }</w:t>
+      </w:r>
+    </w:p>
+    <w:p>
+      <w:r>
+        <w:t xml:space="preserve">        else</w:t>
+      </w:r>
+    </w:p>
+    <w:p>
+      <w:r>
+        <w:t xml:space="preserve">        {</w:t>
+      </w:r>
+    </w:p>
+    <w:p>
+      <w:r>
+        <w:t xml:space="preserve">            regaloCaramelos = cantidadChocolates * primerRegalo;</w:t>
+      </w:r>
+    </w:p>
+    <w:p>
+      <w:r>
+        <w:t xml:space="preserve">        }</w:t>
+      </w:r>
+    </w:p>
+    <w:p>
+      <w:r>
+        <w:t xml:space="preserve">    }</w:t>
+      </w:r>
+    </w:p>
+    <w:p>
+      <w:r>
+        <w:t>}</w:t>
+      </w:r>
+    </w:p>
+    <w:p/>
+    <w:p>
+      <w:r>
+        <w:t>Console.WriteLine($"Precio del producto: S/.{precio:F2} soles.");</w:t>
+      </w:r>
+    </w:p>
+    <w:p>
+      <w:r>
+        <w:t>Console.WriteLine($"Tienes un descuento de: S/.{descuento:F2} soles.");</w:t>
+      </w:r>
+    </w:p>
+    <w:p>
+      <w:r>
+        <w:t>Console.WriteLine($"Total a pagar es de: S/.{totalPagar:F2} soles.");</w:t>
+      </w:r>
+    </w:p>
+    <w:p>
+      <w:r>
+        <w:t>Console.WriteLine($"Total de Caramelos regalasdos es: {regaloCaramelos} caramelos.");</w:t>
+      </w:r>
+    </w:p>
     <w:p/>
     <w:p/>
     <w:p/>

</xml_diff>

<commit_message>
PC7 - Cuarto Ejercicio - terminado
</commit_message>
<xml_diff>
--- a/Fundamentos de programación/PC7/EJERCICIOS-PC7/PC7.docx
+++ b/Fundamentos de programación/PC7/EJERCICIOS-PC7/PC7.docx
@@ -28,7 +28,7 @@
           <w:lang w:val="en-US"/>
         </w:rPr>
         <w:drawing>
-          <wp:anchor distT="0" distB="0" distL="114300" distR="114300" simplePos="0" relativeHeight="251658240" behindDoc="1" locked="0" layoutInCell="1" allowOverlap="1" wp14:anchorId="1214A013" wp14:editId="2B282AEC">
+          <wp:anchor distT="0" distB="0" distL="114300" distR="114300" simplePos="0" relativeHeight="251658240" behindDoc="1" locked="0" layoutInCell="1" allowOverlap="1" wp14:anchorId="1214A013" wp14:editId="68B1B8C2">
             <wp:simplePos x="0" y="0"/>
             <wp:positionH relativeFrom="column">
               <wp:posOffset>-451486</wp:posOffset>
@@ -138,10 +138,7 @@
         <w:t xml:space="preserve"> </w:t>
       </w:r>
       <w:r>
-        <w:t>P</w:t>
-      </w:r>
-      <w:r>
-        <w:t>seudocódigo</w:t>
+        <w:t>Pseudocódigo</w:t>
       </w:r>
       <w:r>
         <w:t>.</w:t>
@@ -504,6 +501,1639 @@
     <w:p>
       <w:r>
         <w:t xml:space="preserve">                Escribir "Estás en la categoría ", terceraCategoria</w:t>
+      </w:r>
+    </w:p>
+    <w:p>
+      <w:r>
+        <w:t xml:space="preserve">                </w:t>
+      </w:r>
+      <w:r>
+        <w:t>nota &lt;- ingreseNotas</w:t>
+      </w:r>
+    </w:p>
+    <w:p>
+      <w:r>
+        <w:t xml:space="preserve">                </w:t>
+      </w:r>
+      <w:r>
+        <w:t>mensualidad &lt;- categoria_C</w:t>
+      </w:r>
+    </w:p>
+    <w:p>
+      <w:r>
+        <w:t xml:space="preserve">            4:</w:t>
+      </w:r>
+    </w:p>
+    <w:p>
+      <w:r>
+        <w:t xml:space="preserve">                Escribir "Estás en la categoría ", cuartaCategoria</w:t>
+      </w:r>
+    </w:p>
+    <w:p>
+      <w:r>
+        <w:t xml:space="preserve">                nota &lt;- ingreseNotas</w:t>
+      </w:r>
+    </w:p>
+    <w:p>
+      <w:r>
+        <w:t xml:space="preserve">                mensualidad &lt;- categoria_D</w:t>
+      </w:r>
+    </w:p>
+    <w:p>
+      <w:r>
+        <w:t xml:space="preserve">        Fin Segu</w:t>
+      </w:r>
+      <w:r>
+        <w:t>n</w:t>
+      </w:r>
+      <w:r>
+        <w:tab/>
+      </w:r>
+    </w:p>
+    <w:p>
+      <w:r>
+        <w:t xml:space="preserve">    FinSi</w:t>
+      </w:r>
+    </w:p>
+    <w:p>
+      <w:r>
+        <w:tab/>
+        <w:t>// Si el ciclo está entre 2 y 10</w:t>
+      </w:r>
+    </w:p>
+    <w:p>
+      <w:r>
+        <w:tab/>
+        <w:t>si ingresaCiclo &gt;= 2 Y ingresaCiclo &lt;= 10 Entonces</w:t>
+      </w:r>
+    </w:p>
+    <w:p>
+      <w:r>
+        <w:tab/>
+      </w:r>
+      <w:r>
+        <w:tab/>
+        <w:t>Segun eleigeCategoria Hacer</w:t>
+      </w:r>
+    </w:p>
+    <w:p>
+      <w:r>
+        <w:lastRenderedPageBreak/>
+        <w:tab/>
+      </w:r>
+      <w:r>
+        <w:tab/>
+      </w:r>
+      <w:r>
+        <w:tab/>
+        <w:t>1:</w:t>
+      </w:r>
+    </w:p>
+    <w:p>
+      <w:r>
+        <w:tab/>
+      </w:r>
+      <w:r>
+        <w:tab/>
+      </w:r>
+      <w:r>
+        <w:tab/>
+      </w:r>
+      <w:r>
+        <w:tab/>
+        <w:t>Si ingreseNotas &gt;= 0 Y ingreseNotas &lt;= 13.99 Entonces</w:t>
+      </w:r>
+    </w:p>
+    <w:p>
+      <w:r>
+        <w:tab/>
+      </w:r>
+      <w:r>
+        <w:tab/>
+      </w:r>
+      <w:r>
+        <w:tab/>
+      </w:r>
+      <w:r>
+        <w:tab/>
+      </w:r>
+      <w:r>
+        <w:tab/>
+        <w:t>nota &lt;- ingreseNotas</w:t>
+      </w:r>
+    </w:p>
+    <w:p>
+      <w:r>
+        <w:tab/>
+      </w:r>
+      <w:r>
+        <w:tab/>
+      </w:r>
+      <w:r>
+        <w:tab/>
+      </w:r>
+      <w:r>
+        <w:tab/>
+      </w:r>
+      <w:r>
+        <w:tab/>
+        <w:t>mensualidad &lt;- categoria_A</w:t>
+      </w:r>
+    </w:p>
+    <w:p>
+      <w:r>
+        <w:tab/>
+      </w:r>
+      <w:r>
+        <w:tab/>
+      </w:r>
+      <w:r>
+        <w:tab/>
+      </w:r>
+      <w:r>
+        <w:tab/>
+        <w:t>FinSi</w:t>
+      </w:r>
+    </w:p>
+    <w:p>
+      <w:r>
+        <w:tab/>
+      </w:r>
+      <w:r>
+        <w:tab/>
+      </w:r>
+      <w:r>
+        <w:tab/>
+      </w:r>
+      <w:r>
+        <w:tab/>
+      </w:r>
+    </w:p>
+    <w:p>
+      <w:r>
+        <w:tab/>
+      </w:r>
+      <w:r>
+        <w:tab/>
+      </w:r>
+      <w:r>
+        <w:tab/>
+      </w:r>
+      <w:r>
+        <w:tab/>
+        <w:t>Si ingreseNotas &gt;= 14 Y ingreseNotas &lt;= 15.99 Entonces</w:t>
+      </w:r>
+    </w:p>
+    <w:p>
+      <w:r>
+        <w:tab/>
+      </w:r>
+      <w:r>
+        <w:tab/>
+      </w:r>
+      <w:r>
+        <w:tab/>
+      </w:r>
+      <w:r>
+        <w:tab/>
+      </w:r>
+      <w:r>
+        <w:tab/>
+        <w:t>nota &lt;- ingreseNotas</w:t>
+      </w:r>
+    </w:p>
+    <w:p>
+      <w:r>
+        <w:tab/>
+      </w:r>
+      <w:r>
+        <w:tab/>
+      </w:r>
+      <w:r>
+        <w:tab/>
+      </w:r>
+      <w:r>
+        <w:tab/>
+      </w:r>
+      <w:r>
+        <w:tab/>
+        <w:t>descuento &lt;- categoria_A * primerDescuento</w:t>
+      </w:r>
+    </w:p>
+    <w:p>
+      <w:r>
+        <w:tab/>
+      </w:r>
+      <w:r>
+        <w:tab/>
+      </w:r>
+      <w:r>
+        <w:tab/>
+      </w:r>
+      <w:r>
+        <w:tab/>
+      </w:r>
+      <w:r>
+        <w:tab/>
+        <w:t>mensualidad &lt;- categoria_A - descuento</w:t>
+      </w:r>
+    </w:p>
+    <w:p>
+      <w:r>
+        <w:tab/>
+      </w:r>
+      <w:r>
+        <w:tab/>
+      </w:r>
+      <w:r>
+        <w:tab/>
+      </w:r>
+      <w:r>
+        <w:tab/>
+        <w:t>FinSi</w:t>
+      </w:r>
+    </w:p>
+    <w:p>
+      <w:r>
+        <w:tab/>
+      </w:r>
+      <w:r>
+        <w:tab/>
+      </w:r>
+      <w:r>
+        <w:tab/>
+      </w:r>
+      <w:r>
+        <w:tab/>
+      </w:r>
+      <w:r>
+        <w:tab/>
+      </w:r>
+    </w:p>
+    <w:p>
+      <w:r>
+        <w:tab/>
+      </w:r>
+      <w:r>
+        <w:tab/>
+      </w:r>
+      <w:r>
+        <w:tab/>
+      </w:r>
+      <w:r>
+        <w:tab/>
+        <w:t>Si ingreseNotas &gt;= 16 Y ingreseNotas &lt;= 17.99 Entonces</w:t>
+      </w:r>
+    </w:p>
+    <w:p>
+      <w:r>
+        <w:tab/>
+      </w:r>
+      <w:r>
+        <w:tab/>
+      </w:r>
+      <w:r>
+        <w:tab/>
+      </w:r>
+      <w:r>
+        <w:tab/>
+      </w:r>
+      <w:r>
+        <w:tab/>
+        <w:t>nota &lt;- ingreseNotas</w:t>
+      </w:r>
+    </w:p>
+    <w:p>
+      <w:r>
+        <w:tab/>
+      </w:r>
+      <w:r>
+        <w:tab/>
+      </w:r>
+      <w:r>
+        <w:tab/>
+      </w:r>
+      <w:r>
+        <w:tab/>
+      </w:r>
+      <w:r>
+        <w:tab/>
+        <w:t>descuento &lt;- categoria_A * segundoDescuento</w:t>
+      </w:r>
+    </w:p>
+    <w:p>
+      <w:r>
+        <w:tab/>
+      </w:r>
+      <w:r>
+        <w:tab/>
+      </w:r>
+      <w:r>
+        <w:tab/>
+      </w:r>
+      <w:r>
+        <w:tab/>
+      </w:r>
+      <w:r>
+        <w:tab/>
+        <w:t>mensualidad &lt;- categoria_A - descuento</w:t>
+      </w:r>
+    </w:p>
+    <w:p>
+      <w:r>
+        <w:tab/>
+      </w:r>
+      <w:r>
+        <w:tab/>
+      </w:r>
+      <w:r>
+        <w:tab/>
+      </w:r>
+      <w:r>
+        <w:tab/>
+        <w:t>SiNo</w:t>
+      </w:r>
+    </w:p>
+    <w:p>
+      <w:r>
+        <w:tab/>
+      </w:r>
+      <w:r>
+        <w:tab/>
+      </w:r>
+      <w:r>
+        <w:tab/>
+      </w:r>
+      <w:r>
+        <w:tab/>
+      </w:r>
+      <w:r>
+        <w:tab/>
+        <w:t>nota &lt;- ingreseNotas</w:t>
+      </w:r>
+    </w:p>
+    <w:p>
+      <w:r>
+        <w:tab/>
+      </w:r>
+      <w:r>
+        <w:tab/>
+      </w:r>
+      <w:r>
+        <w:tab/>
+      </w:r>
+      <w:r>
+        <w:tab/>
+      </w:r>
+      <w:r>
+        <w:tab/>
+        <w:t>descuento &lt;- categoria_A * tercerDescuento</w:t>
+      </w:r>
+    </w:p>
+    <w:p>
+      <w:r>
+        <w:tab/>
+      </w:r>
+      <w:r>
+        <w:tab/>
+      </w:r>
+      <w:r>
+        <w:tab/>
+      </w:r>
+      <w:r>
+        <w:tab/>
+      </w:r>
+      <w:r>
+        <w:tab/>
+        <w:t>mensualidad &lt;- categoria_A - descuento</w:t>
+      </w:r>
+    </w:p>
+    <w:p>
+      <w:r>
+        <w:tab/>
+      </w:r>
+      <w:r>
+        <w:tab/>
+      </w:r>
+      <w:r>
+        <w:tab/>
+      </w:r>
+      <w:r>
+        <w:tab/>
+        <w:t>FinSi</w:t>
+      </w:r>
+    </w:p>
+    <w:p>
+      <w:r>
+        <w:tab/>
+      </w:r>
+      <w:r>
+        <w:tab/>
+      </w:r>
+      <w:r>
+        <w:tab/>
+      </w:r>
+      <w:r>
+        <w:tab/>
+      </w:r>
+    </w:p>
+    <w:p>
+      <w:r>
+        <w:tab/>
+      </w:r>
+      <w:r>
+        <w:tab/>
+      </w:r>
+      <w:r>
+        <w:tab/>
+      </w:r>
+      <w:r>
+        <w:tab/>
+        <w:t>Escribir "Estás en la categoría ", primerCategoria</w:t>
+      </w:r>
+    </w:p>
+    <w:p>
+      <w:r>
+        <w:tab/>
+      </w:r>
+      <w:r>
+        <w:tab/>
+      </w:r>
+      <w:r>
+        <w:tab/>
+        <w:t>2:</w:t>
+      </w:r>
+    </w:p>
+    <w:p>
+      <w:r>
+        <w:tab/>
+      </w:r>
+      <w:r>
+        <w:tab/>
+      </w:r>
+      <w:r>
+        <w:tab/>
+      </w:r>
+      <w:r>
+        <w:tab/>
+        <w:t>Si ingreseNotas &gt;= 0 Y ingreseNotas &lt;= 13.99 Entonces</w:t>
+      </w:r>
+    </w:p>
+    <w:p>
+      <w:r>
+        <w:tab/>
+      </w:r>
+      <w:r>
+        <w:tab/>
+      </w:r>
+      <w:r>
+        <w:tab/>
+      </w:r>
+      <w:r>
+        <w:tab/>
+      </w:r>
+      <w:r>
+        <w:tab/>
+        <w:t>nota &lt;- ingreseNotas</w:t>
+      </w:r>
+    </w:p>
+    <w:p>
+      <w:r>
+        <w:tab/>
+      </w:r>
+      <w:r>
+        <w:tab/>
+      </w:r>
+      <w:r>
+        <w:tab/>
+      </w:r>
+      <w:r>
+        <w:tab/>
+      </w:r>
+      <w:r>
+        <w:tab/>
+        <w:t>mensualidad &lt;- categoria_B</w:t>
+      </w:r>
+    </w:p>
+    <w:p>
+      <w:r>
+        <w:lastRenderedPageBreak/>
+        <w:tab/>
+      </w:r>
+      <w:r>
+        <w:tab/>
+      </w:r>
+      <w:r>
+        <w:tab/>
+      </w:r>
+      <w:r>
+        <w:tab/>
+        <w:t>FinSi</w:t>
+      </w:r>
+    </w:p>
+    <w:p>
+      <w:r>
+        <w:tab/>
+      </w:r>
+      <w:r>
+        <w:tab/>
+      </w:r>
+      <w:r>
+        <w:tab/>
+      </w:r>
+      <w:r>
+        <w:tab/>
+      </w:r>
+      <w:r>
+        <w:tab/>
+      </w:r>
+      <w:r>
+        <w:tab/>
+      </w:r>
+    </w:p>
+    <w:p>
+      <w:r>
+        <w:tab/>
+      </w:r>
+      <w:r>
+        <w:tab/>
+      </w:r>
+      <w:r>
+        <w:tab/>
+      </w:r>
+      <w:r>
+        <w:tab/>
+        <w:t>Si ingreseNotas &gt;= 14 Y ingreseNotas &lt;= 15.99 Entonces</w:t>
+      </w:r>
+    </w:p>
+    <w:p>
+      <w:r>
+        <w:tab/>
+      </w:r>
+      <w:r>
+        <w:tab/>
+      </w:r>
+      <w:r>
+        <w:tab/>
+      </w:r>
+      <w:r>
+        <w:tab/>
+      </w:r>
+      <w:r>
+        <w:tab/>
+        <w:t>nota &lt;- ingreseNotas</w:t>
+      </w:r>
+    </w:p>
+    <w:p>
+      <w:r>
+        <w:tab/>
+      </w:r>
+      <w:r>
+        <w:tab/>
+      </w:r>
+      <w:r>
+        <w:tab/>
+      </w:r>
+      <w:r>
+        <w:tab/>
+      </w:r>
+      <w:r>
+        <w:tab/>
+        <w:t>descuento &lt;- categoria_B * primerDescuento</w:t>
+      </w:r>
+    </w:p>
+    <w:p>
+      <w:r>
+        <w:tab/>
+      </w:r>
+      <w:r>
+        <w:tab/>
+      </w:r>
+      <w:r>
+        <w:tab/>
+      </w:r>
+      <w:r>
+        <w:tab/>
+      </w:r>
+      <w:r>
+        <w:tab/>
+        <w:t>mensualidad &lt;- categoria_B - descuento</w:t>
+      </w:r>
+    </w:p>
+    <w:p>
+      <w:r>
+        <w:tab/>
+      </w:r>
+      <w:r>
+        <w:tab/>
+      </w:r>
+      <w:r>
+        <w:tab/>
+      </w:r>
+      <w:r>
+        <w:tab/>
+        <w:t>FinSi</w:t>
+      </w:r>
+    </w:p>
+    <w:p>
+      <w:r>
+        <w:tab/>
+      </w:r>
+      <w:r>
+        <w:tab/>
+      </w:r>
+      <w:r>
+        <w:tab/>
+      </w:r>
+      <w:r>
+        <w:tab/>
+      </w:r>
+      <w:r>
+        <w:tab/>
+      </w:r>
+      <w:r>
+        <w:tab/>
+      </w:r>
+    </w:p>
+    <w:p>
+      <w:r>
+        <w:tab/>
+      </w:r>
+      <w:r>
+        <w:tab/>
+      </w:r>
+      <w:r>
+        <w:tab/>
+      </w:r>
+      <w:r>
+        <w:tab/>
+        <w:t>Si ingreseNotas &gt;= 16 Y ingreseNotas &lt;= 17.99 Entonces</w:t>
+      </w:r>
+    </w:p>
+    <w:p>
+      <w:r>
+        <w:tab/>
+      </w:r>
+      <w:r>
+        <w:tab/>
+      </w:r>
+      <w:r>
+        <w:tab/>
+      </w:r>
+      <w:r>
+        <w:tab/>
+      </w:r>
+      <w:r>
+        <w:tab/>
+        <w:t>nota &lt;- ingreseNotas</w:t>
+      </w:r>
+    </w:p>
+    <w:p>
+      <w:r>
+        <w:tab/>
+      </w:r>
+      <w:r>
+        <w:tab/>
+      </w:r>
+      <w:r>
+        <w:tab/>
+      </w:r>
+      <w:r>
+        <w:tab/>
+      </w:r>
+      <w:r>
+        <w:tab/>
+        <w:t>descuento &lt;- categoria_B * segundoDescuento</w:t>
+      </w:r>
+    </w:p>
+    <w:p>
+      <w:r>
+        <w:tab/>
+      </w:r>
+      <w:r>
+        <w:tab/>
+      </w:r>
+      <w:r>
+        <w:tab/>
+      </w:r>
+      <w:r>
+        <w:tab/>
+      </w:r>
+      <w:r>
+        <w:tab/>
+        <w:t>mensualidad &lt;- categoria_B - descuento</w:t>
+      </w:r>
+    </w:p>
+    <w:p>
+      <w:r>
+        <w:tab/>
+      </w:r>
+      <w:r>
+        <w:tab/>
+      </w:r>
+      <w:r>
+        <w:tab/>
+      </w:r>
+      <w:r>
+        <w:tab/>
+        <w:t>SiNO</w:t>
+      </w:r>
+    </w:p>
+    <w:p>
+      <w:r>
+        <w:tab/>
+      </w:r>
+      <w:r>
+        <w:tab/>
+      </w:r>
+      <w:r>
+        <w:tab/>
+      </w:r>
+      <w:r>
+        <w:tab/>
+      </w:r>
+      <w:r>
+        <w:tab/>
+        <w:t>nota &lt;- ingreseNotas</w:t>
+      </w:r>
+    </w:p>
+    <w:p>
+      <w:r>
+        <w:tab/>
+      </w:r>
+      <w:r>
+        <w:tab/>
+      </w:r>
+      <w:r>
+        <w:tab/>
+      </w:r>
+      <w:r>
+        <w:tab/>
+      </w:r>
+      <w:r>
+        <w:tab/>
+        <w:t>descuento &lt;- categoria_B * tercerDescuento</w:t>
+      </w:r>
+    </w:p>
+    <w:p>
+      <w:r>
+        <w:tab/>
+      </w:r>
+      <w:r>
+        <w:tab/>
+      </w:r>
+      <w:r>
+        <w:tab/>
+      </w:r>
+      <w:r>
+        <w:tab/>
+      </w:r>
+      <w:r>
+        <w:tab/>
+        <w:t>mensualidad &lt;- categoria_B - descuento</w:t>
+      </w:r>
+    </w:p>
+    <w:p>
+      <w:r>
+        <w:tab/>
+      </w:r>
+      <w:r>
+        <w:tab/>
+      </w:r>
+      <w:r>
+        <w:tab/>
+      </w:r>
+      <w:r>
+        <w:tab/>
+        <w:t>FinSi</w:t>
+      </w:r>
+    </w:p>
+    <w:p>
+      <w:r>
+        <w:tab/>
+      </w:r>
+      <w:r>
+        <w:tab/>
+      </w:r>
+      <w:r>
+        <w:tab/>
+      </w:r>
+      <w:r>
+        <w:tab/>
+        <w:t>Escribir "Estás en la categoría ", segundaCategoria</w:t>
+      </w:r>
+    </w:p>
+    <w:p>
+      <w:r>
+        <w:tab/>
+      </w:r>
+      <w:r>
+        <w:tab/>
+      </w:r>
+      <w:r>
+        <w:tab/>
+        <w:t>3:</w:t>
+      </w:r>
+    </w:p>
+    <w:p>
+      <w:r>
+        <w:tab/>
+      </w:r>
+      <w:r>
+        <w:tab/>
+      </w:r>
+      <w:r>
+        <w:tab/>
+      </w:r>
+      <w:r>
+        <w:tab/>
+        <w:t>Si ingreseNotas &gt;= 0 Y ingreseNotas &lt;= 13.99 Entonces</w:t>
+      </w:r>
+    </w:p>
+    <w:p>
+      <w:r>
+        <w:tab/>
+      </w:r>
+      <w:r>
+        <w:tab/>
+      </w:r>
+      <w:r>
+        <w:tab/>
+      </w:r>
+      <w:r>
+        <w:tab/>
+      </w:r>
+      <w:r>
+        <w:tab/>
+        <w:t>nota &lt;- ingreseNotas</w:t>
+      </w:r>
+    </w:p>
+    <w:p>
+      <w:r>
+        <w:tab/>
+      </w:r>
+      <w:r>
+        <w:tab/>
+      </w:r>
+      <w:r>
+        <w:tab/>
+      </w:r>
+      <w:r>
+        <w:tab/>
+      </w:r>
+      <w:r>
+        <w:tab/>
+        <w:t>mensualidad &lt;- categoria_C</w:t>
+      </w:r>
+    </w:p>
+    <w:p>
+      <w:r>
+        <w:tab/>
+      </w:r>
+      <w:r>
+        <w:tab/>
+      </w:r>
+      <w:r>
+        <w:tab/>
+      </w:r>
+      <w:r>
+        <w:tab/>
+        <w:t>FinSi</w:t>
+      </w:r>
+    </w:p>
+    <w:p>
+      <w:r>
+        <w:tab/>
+      </w:r>
+      <w:r>
+        <w:tab/>
+      </w:r>
+      <w:r>
+        <w:tab/>
+      </w:r>
+      <w:r>
+        <w:tab/>
+      </w:r>
+      <w:r>
+        <w:tab/>
+      </w:r>
+      <w:r>
+        <w:tab/>
+      </w:r>
+      <w:r>
+        <w:tab/>
+      </w:r>
+      <w:r>
+        <w:tab/>
+      </w:r>
+      <w:r>
+        <w:tab/>
+      </w:r>
+    </w:p>
+    <w:p>
+      <w:r>
+        <w:tab/>
+      </w:r>
+      <w:r>
+        <w:tab/>
+      </w:r>
+      <w:r>
+        <w:tab/>
+      </w:r>
+      <w:r>
+        <w:tab/>
+        <w:t>Si ingreseNotas &gt;= 14 Y ingreseNotas &lt;= 15.99 Entonces</w:t>
+      </w:r>
+    </w:p>
+    <w:p>
+      <w:r>
+        <w:tab/>
+      </w:r>
+      <w:r>
+        <w:tab/>
+      </w:r>
+      <w:r>
+        <w:tab/>
+      </w:r>
+      <w:r>
+        <w:tab/>
+      </w:r>
+      <w:r>
+        <w:tab/>
+        <w:t>nota &lt;- ingreseNotas</w:t>
+      </w:r>
+    </w:p>
+    <w:p>
+      <w:r>
+        <w:lastRenderedPageBreak/>
+        <w:tab/>
+      </w:r>
+      <w:r>
+        <w:tab/>
+      </w:r>
+      <w:r>
+        <w:tab/>
+      </w:r>
+      <w:r>
+        <w:tab/>
+      </w:r>
+      <w:r>
+        <w:tab/>
+        <w:t>descuento &lt;- categoria_C * primerDescuento</w:t>
+      </w:r>
+    </w:p>
+    <w:p>
+      <w:r>
+        <w:tab/>
+      </w:r>
+      <w:r>
+        <w:tab/>
+      </w:r>
+      <w:r>
+        <w:tab/>
+      </w:r>
+      <w:r>
+        <w:tab/>
+      </w:r>
+      <w:r>
+        <w:tab/>
+        <w:t>mensualidad &lt;- categoria_C - descuento</w:t>
+      </w:r>
+    </w:p>
+    <w:p>
+      <w:r>
+        <w:tab/>
+      </w:r>
+      <w:r>
+        <w:tab/>
+      </w:r>
+      <w:r>
+        <w:tab/>
+      </w:r>
+      <w:r>
+        <w:tab/>
+        <w:t>FinSi</w:t>
+      </w:r>
+    </w:p>
+    <w:p>
+      <w:r>
+        <w:tab/>
+      </w:r>
+      <w:r>
+        <w:tab/>
+      </w:r>
+      <w:r>
+        <w:tab/>
+      </w:r>
+    </w:p>
+    <w:p>
+      <w:r>
+        <w:tab/>
+      </w:r>
+      <w:r>
+        <w:tab/>
+      </w:r>
+      <w:r>
+        <w:tab/>
+      </w:r>
+      <w:r>
+        <w:tab/>
+        <w:t>Si ingreseNotas &gt;= 16 Y ingreseNotas &lt;= 17.99 Entonces</w:t>
+      </w:r>
+    </w:p>
+    <w:p>
+      <w:r>
+        <w:tab/>
+      </w:r>
+      <w:r>
+        <w:tab/>
+      </w:r>
+      <w:r>
+        <w:tab/>
+      </w:r>
+      <w:r>
+        <w:tab/>
+      </w:r>
+      <w:r>
+        <w:tab/>
+        <w:t>nota &lt;- ingreseNotas</w:t>
+      </w:r>
+    </w:p>
+    <w:p>
+      <w:r>
+        <w:tab/>
+      </w:r>
+      <w:r>
+        <w:tab/>
+      </w:r>
+      <w:r>
+        <w:tab/>
+      </w:r>
+      <w:r>
+        <w:tab/>
+      </w:r>
+      <w:r>
+        <w:tab/>
+        <w:t>descuento &lt;- categoria_C * segundoDescuento</w:t>
+      </w:r>
+    </w:p>
+    <w:p>
+      <w:r>
+        <w:tab/>
+      </w:r>
+      <w:r>
+        <w:tab/>
+      </w:r>
+      <w:r>
+        <w:tab/>
+      </w:r>
+      <w:r>
+        <w:tab/>
+      </w:r>
+      <w:r>
+        <w:tab/>
+        <w:t>mensualidad &lt;- categoria_C - descuento</w:t>
+      </w:r>
+    </w:p>
+    <w:p>
+      <w:r>
+        <w:tab/>
+      </w:r>
+      <w:r>
+        <w:tab/>
+      </w:r>
+      <w:r>
+        <w:tab/>
+      </w:r>
+      <w:r>
+        <w:tab/>
+        <w:t>SiNo</w:t>
+      </w:r>
+    </w:p>
+    <w:p>
+      <w:r>
+        <w:tab/>
+      </w:r>
+      <w:r>
+        <w:tab/>
+      </w:r>
+      <w:r>
+        <w:tab/>
+      </w:r>
+      <w:r>
+        <w:tab/>
+      </w:r>
+      <w:r>
+        <w:tab/>
+        <w:t>nota &lt;- ingreseNotas</w:t>
+      </w:r>
+    </w:p>
+    <w:p>
+      <w:r>
+        <w:tab/>
+      </w:r>
+      <w:r>
+        <w:tab/>
+      </w:r>
+      <w:r>
+        <w:tab/>
+      </w:r>
+      <w:r>
+        <w:tab/>
+      </w:r>
+      <w:r>
+        <w:tab/>
+        <w:t>descuento &lt;- categoria_C * tercerDescuento</w:t>
+      </w:r>
+    </w:p>
+    <w:p>
+      <w:r>
+        <w:tab/>
+      </w:r>
+      <w:r>
+        <w:tab/>
+      </w:r>
+      <w:r>
+        <w:tab/>
+      </w:r>
+      <w:r>
+        <w:tab/>
+      </w:r>
+      <w:r>
+        <w:tab/>
+        <w:t>mensualidad &lt;- categoria_C - descuento</w:t>
+      </w:r>
+    </w:p>
+    <w:p>
+      <w:r>
+        <w:tab/>
+      </w:r>
+      <w:r>
+        <w:tab/>
+      </w:r>
+      <w:r>
+        <w:tab/>
+      </w:r>
+      <w:r>
+        <w:tab/>
+        <w:t>FinSi</w:t>
+      </w:r>
+    </w:p>
+    <w:p>
+      <w:r>
+        <w:tab/>
+      </w:r>
+      <w:r>
+        <w:tab/>
+      </w:r>
+      <w:r>
+        <w:tab/>
+      </w:r>
+      <w:r>
+        <w:tab/>
+        <w:t>Escribir "Estás en la categoría ", terceraCategoria</w:t>
+      </w:r>
+    </w:p>
+    <w:p>
+      <w:r>
+        <w:tab/>
+      </w:r>
+      <w:r>
+        <w:tab/>
+      </w:r>
+      <w:r>
+        <w:tab/>
+        <w:t>4:</w:t>
+      </w:r>
+    </w:p>
+    <w:p>
+      <w:r>
+        <w:tab/>
+      </w:r>
+      <w:r>
+        <w:tab/>
+      </w:r>
+      <w:r>
+        <w:tab/>
+      </w:r>
+      <w:r>
+        <w:tab/>
+        <w:t>Si ingreseNotas &gt;= 0 Y ingreseNotas &lt;= 13.99 Entonces</w:t>
+      </w:r>
+    </w:p>
+    <w:p>
+      <w:r>
+        <w:tab/>
+      </w:r>
+      <w:r>
+        <w:tab/>
+      </w:r>
+      <w:r>
+        <w:tab/>
+      </w:r>
+      <w:r>
+        <w:tab/>
+      </w:r>
+      <w:r>
+        <w:tab/>
+        <w:t>nota &lt;- ingreseNotas</w:t>
+      </w:r>
+    </w:p>
+    <w:p>
+      <w:r>
+        <w:tab/>
+      </w:r>
+      <w:r>
+        <w:tab/>
+      </w:r>
+      <w:r>
+        <w:tab/>
+      </w:r>
+      <w:r>
+        <w:tab/>
+      </w:r>
+      <w:r>
+        <w:tab/>
+        <w:t>mensualidad &lt;- categoria_D</w:t>
+      </w:r>
+    </w:p>
+    <w:p>
+      <w:r>
+        <w:tab/>
+      </w:r>
+      <w:r>
+        <w:tab/>
+      </w:r>
+      <w:r>
+        <w:tab/>
+      </w:r>
+      <w:r>
+        <w:tab/>
+        <w:t>FinSi</w:t>
+      </w:r>
+    </w:p>
+    <w:p>
+      <w:r>
+        <w:tab/>
+      </w:r>
+      <w:r>
+        <w:tab/>
+      </w:r>
+      <w:r>
+        <w:tab/>
+      </w:r>
+      <w:r>
+        <w:tab/>
+      </w:r>
+    </w:p>
+    <w:p>
+      <w:r>
+        <w:tab/>
+      </w:r>
+      <w:r>
+        <w:tab/>
+      </w:r>
+      <w:r>
+        <w:tab/>
+      </w:r>
+      <w:r>
+        <w:tab/>
+        <w:t>Si ingreseNotas &gt;= 14 Y ingreseNotas &lt;= 15.99 Entonces</w:t>
+      </w:r>
+    </w:p>
+    <w:p>
+      <w:r>
+        <w:tab/>
+      </w:r>
+      <w:r>
+        <w:tab/>
+      </w:r>
+      <w:r>
+        <w:tab/>
+      </w:r>
+      <w:r>
+        <w:tab/>
+      </w:r>
+      <w:r>
+        <w:tab/>
+        <w:t>nota &lt;- ingreseNotas</w:t>
+      </w:r>
+    </w:p>
+    <w:p>
+      <w:r>
+        <w:tab/>
+      </w:r>
+      <w:r>
+        <w:tab/>
+      </w:r>
+      <w:r>
+        <w:tab/>
+      </w:r>
+      <w:r>
+        <w:tab/>
+      </w:r>
+      <w:r>
+        <w:tab/>
+        <w:t>descuento &lt;- categoria_D * primerDescuento</w:t>
+      </w:r>
+    </w:p>
+    <w:p>
+      <w:r>
+        <w:tab/>
+      </w:r>
+      <w:r>
+        <w:tab/>
+      </w:r>
+      <w:r>
+        <w:tab/>
+      </w:r>
+      <w:r>
+        <w:tab/>
+      </w:r>
+      <w:r>
+        <w:tab/>
+        <w:t>mensualidad &lt;- categoria_D - descuento</w:t>
+      </w:r>
+    </w:p>
+    <w:p>
+      <w:r>
+        <w:tab/>
+      </w:r>
+      <w:r>
+        <w:tab/>
+      </w:r>
+      <w:r>
+        <w:tab/>
+      </w:r>
+      <w:r>
+        <w:tab/>
+        <w:t>FinSi</w:t>
+      </w:r>
+    </w:p>
+    <w:p>
+      <w:r>
+        <w:tab/>
+      </w:r>
+      <w:r>
+        <w:tab/>
+      </w:r>
+      <w:r>
+        <w:tab/>
+      </w:r>
+      <w:r>
+        <w:tab/>
+      </w:r>
+    </w:p>
+    <w:p>
+      <w:r>
+        <w:lastRenderedPageBreak/>
+        <w:tab/>
+      </w:r>
+      <w:r>
+        <w:tab/>
+      </w:r>
+      <w:r>
+        <w:tab/>
+      </w:r>
+      <w:r>
+        <w:tab/>
+        <w:t>Si ingreseNotas &gt;= 16 Y ingreseNotas &lt;= 17.99 Entonces</w:t>
+      </w:r>
+    </w:p>
+    <w:p>
+      <w:r>
+        <w:tab/>
+      </w:r>
+      <w:r>
+        <w:tab/>
+      </w:r>
+      <w:r>
+        <w:tab/>
+      </w:r>
+      <w:r>
+        <w:tab/>
+      </w:r>
+      <w:r>
+        <w:tab/>
+        <w:t>nota &lt;- ingreseNotas</w:t>
+      </w:r>
+    </w:p>
+    <w:p>
+      <w:r>
+        <w:tab/>
+      </w:r>
+      <w:r>
+        <w:tab/>
+      </w:r>
+      <w:r>
+        <w:tab/>
+      </w:r>
+      <w:r>
+        <w:tab/>
+      </w:r>
+      <w:r>
+        <w:tab/>
+        <w:t>descuento &lt;- categoria_D * segundoDescuento</w:t>
+      </w:r>
+    </w:p>
+    <w:p>
+      <w:r>
+        <w:tab/>
+      </w:r>
+      <w:r>
+        <w:tab/>
+      </w:r>
+      <w:r>
+        <w:tab/>
+      </w:r>
+      <w:r>
+        <w:tab/>
+      </w:r>
+      <w:r>
+        <w:tab/>
+        <w:t>mensualidad &lt;- categoria_D - descuento</w:t>
+      </w:r>
+    </w:p>
+    <w:p>
+      <w:r>
+        <w:tab/>
+      </w:r>
+      <w:r>
+        <w:tab/>
+      </w:r>
+      <w:r>
+        <w:tab/>
+      </w:r>
+      <w:r>
+        <w:tab/>
+        <w:t>SiNo</w:t>
+      </w:r>
+    </w:p>
+    <w:p>
+      <w:r>
+        <w:tab/>
+      </w:r>
+      <w:r>
+        <w:tab/>
+      </w:r>
+      <w:r>
+        <w:tab/>
+      </w:r>
+      <w:r>
+        <w:tab/>
+      </w:r>
+      <w:r>
+        <w:tab/>
+        <w:t>nota &lt;- ingreseNotas</w:t>
+      </w:r>
+    </w:p>
+    <w:p>
+      <w:r>
+        <w:tab/>
+      </w:r>
+      <w:r>
+        <w:tab/>
+      </w:r>
+      <w:r>
+        <w:tab/>
+      </w:r>
+      <w:r>
+        <w:tab/>
+      </w:r>
+      <w:r>
+        <w:tab/>
+        <w:t>descuento &lt;- categoria_D * tercerDescuento</w:t>
+      </w:r>
+    </w:p>
+    <w:p>
+      <w:r>
+        <w:tab/>
+      </w:r>
+      <w:r>
+        <w:tab/>
+      </w:r>
+      <w:r>
+        <w:tab/>
+      </w:r>
+      <w:r>
+        <w:tab/>
+      </w:r>
+      <w:r>
+        <w:tab/>
+        <w:t>mensualidad &lt;- categoria_D - descuento</w:t>
+      </w:r>
+    </w:p>
+    <w:p>
+      <w:r>
+        <w:tab/>
+      </w:r>
+      <w:r>
+        <w:tab/>
+      </w:r>
+      <w:r>
+        <w:tab/>
+      </w:r>
+      <w:r>
+        <w:tab/>
+        <w:t>FinSi</w:t>
+      </w:r>
+    </w:p>
+    <w:p>
+      <w:r>
+        <w:tab/>
+      </w:r>
+      <w:r>
+        <w:tab/>
+      </w:r>
+      <w:r>
+        <w:tab/>
+      </w:r>
+      <w:r>
+        <w:tab/>
+        <w:t>Escribir "Estás en la categoría ", cuartaCategoria</w:t>
+      </w:r>
+    </w:p>
+    <w:p>
+      <w:r>
+        <w:tab/>
+      </w:r>
+      <w:r>
+        <w:tab/>
+      </w:r>
+      <w:r>
+        <w:tab/>
+      </w:r>
+      <w:r>
+        <w:tab/>
+      </w:r>
+      <w:r>
+        <w:tab/>
+      </w:r>
+      <w:r>
+        <w:tab/>
+      </w:r>
+      <w:r>
+        <w:tab/>
+      </w:r>
+      <w:r>
+        <w:tab/>
+      </w:r>
+      <w:r>
+        <w:tab/>
+      </w:r>
+      <w:r>
+        <w:tab/>
+      </w:r>
+      <w:r>
+        <w:tab/>
+      </w:r>
+      <w:r>
+        <w:tab/>
+      </w:r>
+    </w:p>
+    <w:p>
+      <w:r>
+        <w:tab/>
+      </w:r>
+      <w:r>
+        <w:tab/>
+        <w:t>Fin Segun</w:t>
+      </w:r>
+    </w:p>
+    <w:p>
+      <w:r>
+        <w:tab/>
+        <w:t>FinSi</w:t>
+      </w:r>
+    </w:p>
+    <w:p/>
+    <w:p>
+      <w:r>
+        <w:tab/>
+        <w:t>// Mostrar los resultados</w:t>
+      </w:r>
+    </w:p>
+    <w:p>
+      <w:r>
+        <w:tab/>
+        <w:t>Escribir "Tu promedio ponderado del ciclo anterior es: ", nota</w:t>
+      </w:r>
+    </w:p>
+    <w:p>
+      <w:r>
+        <w:tab/>
+        <w:t>Escribir "Tienes un descuento de: S/", descuento</w:t>
+      </w:r>
+    </w:p>
+    <w:p>
+      <w:r>
+        <w:tab/>
+        <w:t>Escribir "Tu mensualidad de este mes es de: S/", mensualidad</w:t>
+      </w:r>
+    </w:p>
+    <w:p>
+      <w:r>
+        <w:tab/>
       </w:r>
     </w:p>
     <w:p>
@@ -512,1659 +2142,14 @@
           <w:lang w:val="en-US"/>
         </w:rPr>
       </w:pPr>
-      <w:r>
-        <w:t xml:space="preserve">                </w:t>
-      </w:r>
-      <w:r>
-        <w:rPr>
-          <w:lang w:val="en-US"/>
-        </w:rPr>
-        <w:t>nota &lt;- ingreseNotas</w:t>
-      </w:r>
-    </w:p>
-    <w:p>
-      <w:r>
-        <w:rPr>
-          <w:lang w:val="en-US"/>
-        </w:rPr>
-        <w:t xml:space="preserve">                </w:t>
-      </w:r>
-      <w:r>
-        <w:t>mensualidad &lt;- categoria_C</w:t>
-      </w:r>
-    </w:p>
-    <w:p>
-      <w:r>
-        <w:t xml:space="preserve">            4:</w:t>
-      </w:r>
-    </w:p>
-    <w:p>
-      <w:r>
-        <w:t xml:space="preserve">                Escribir "Estás en la categoría ", cuartaCategoria</w:t>
-      </w:r>
-    </w:p>
-    <w:p>
-      <w:r>
-        <w:t xml:space="preserve">                nota &lt;- ingreseNotas</w:t>
-      </w:r>
-    </w:p>
-    <w:p>
-      <w:r>
-        <w:t xml:space="preserve">                mensualidad &lt;- categoria_D</w:t>
-      </w:r>
-    </w:p>
-    <w:p>
-      <w:r>
-        <w:t xml:space="preserve">        Fin Segu</w:t>
-      </w:r>
-      <w:r>
-        <w:rPr>
-          <w:lang w:val="en-US"/>
-        </w:rPr>
-        <w:t>n</w:t>
-      </w:r>
-      <w:r>
-        <w:tab/>
-      </w:r>
-    </w:p>
-    <w:p>
-      <w:r>
-        <w:t xml:space="preserve">    FinSi</w:t>
-      </w:r>
-    </w:p>
-    <w:p>
-      <w:r>
-        <w:tab/>
-        <w:t>// Si el ciclo está entre 2 y 10</w:t>
-      </w:r>
-    </w:p>
-    <w:p>
-      <w:r>
-        <w:tab/>
-        <w:t>si ingresaCiclo &gt;= 2 Y ingresaCiclo &lt;= 10 Entonces</w:t>
-      </w:r>
-    </w:p>
-    <w:p>
-      <w:r>
-        <w:tab/>
-      </w:r>
-      <w:r>
-        <w:tab/>
-        <w:t>Segun eleigeCategoria Hacer</w:t>
-      </w:r>
-    </w:p>
-    <w:p>
-      <w:r>
-        <w:lastRenderedPageBreak/>
-        <w:tab/>
-      </w:r>
-      <w:r>
-        <w:tab/>
-      </w:r>
-      <w:r>
-        <w:tab/>
-        <w:t>1:</w:t>
-      </w:r>
-    </w:p>
-    <w:p>
-      <w:r>
-        <w:tab/>
-      </w:r>
-      <w:r>
-        <w:tab/>
-      </w:r>
-      <w:r>
-        <w:tab/>
-      </w:r>
-      <w:r>
-        <w:tab/>
-        <w:t>Si ingreseNotas &gt;= 0 Y ingreseNotas &lt;= 13.99 Entonces</w:t>
-      </w:r>
-    </w:p>
-    <w:p>
-      <w:r>
-        <w:tab/>
-      </w:r>
-      <w:r>
-        <w:tab/>
-      </w:r>
-      <w:r>
-        <w:tab/>
-      </w:r>
-      <w:r>
-        <w:tab/>
-      </w:r>
-      <w:r>
-        <w:tab/>
-        <w:t>nota &lt;- ingreseNotas</w:t>
-      </w:r>
-    </w:p>
-    <w:p>
-      <w:r>
-        <w:tab/>
-      </w:r>
-      <w:r>
-        <w:tab/>
-      </w:r>
-      <w:r>
-        <w:tab/>
-      </w:r>
-      <w:r>
-        <w:tab/>
-      </w:r>
-      <w:r>
-        <w:tab/>
-        <w:t>mensualidad &lt;- categoria_A</w:t>
-      </w:r>
-    </w:p>
-    <w:p>
-      <w:r>
-        <w:tab/>
-      </w:r>
-      <w:r>
-        <w:tab/>
-      </w:r>
-      <w:r>
-        <w:tab/>
-      </w:r>
-      <w:r>
-        <w:tab/>
-        <w:t>FinSi</w:t>
-      </w:r>
-    </w:p>
-    <w:p>
-      <w:r>
-        <w:tab/>
-      </w:r>
-      <w:r>
-        <w:tab/>
-      </w:r>
-      <w:r>
-        <w:tab/>
-      </w:r>
-      <w:r>
-        <w:tab/>
-      </w:r>
-    </w:p>
-    <w:p>
-      <w:r>
-        <w:tab/>
-      </w:r>
-      <w:r>
-        <w:tab/>
-      </w:r>
-      <w:r>
-        <w:tab/>
-      </w:r>
-      <w:r>
-        <w:tab/>
-        <w:t>Si ingreseNotas &gt;= 14 Y ingreseNotas &lt;= 15.99 Entonces</w:t>
-      </w:r>
-    </w:p>
-    <w:p>
-      <w:r>
-        <w:tab/>
-      </w:r>
-      <w:r>
-        <w:tab/>
-      </w:r>
-      <w:r>
-        <w:tab/>
-      </w:r>
-      <w:r>
-        <w:tab/>
-      </w:r>
-      <w:r>
-        <w:tab/>
-        <w:t>nota &lt;- ingreseNotas</w:t>
-      </w:r>
-    </w:p>
-    <w:p>
-      <w:r>
-        <w:tab/>
-      </w:r>
-      <w:r>
-        <w:tab/>
-      </w:r>
-      <w:r>
-        <w:tab/>
-      </w:r>
-      <w:r>
-        <w:tab/>
-      </w:r>
-      <w:r>
-        <w:tab/>
-        <w:t>descuento &lt;- categoria_A * primerDescuento</w:t>
-      </w:r>
-    </w:p>
-    <w:p>
-      <w:r>
-        <w:tab/>
-      </w:r>
-      <w:r>
-        <w:tab/>
-      </w:r>
-      <w:r>
-        <w:tab/>
-      </w:r>
-      <w:r>
-        <w:tab/>
-      </w:r>
-      <w:r>
-        <w:tab/>
-        <w:t>mensualidad &lt;- categoria_A - descuento</w:t>
-      </w:r>
-    </w:p>
-    <w:p>
-      <w:r>
-        <w:tab/>
-      </w:r>
-      <w:r>
-        <w:tab/>
-      </w:r>
-      <w:r>
-        <w:tab/>
-      </w:r>
-      <w:r>
-        <w:tab/>
-        <w:t>FinSi</w:t>
-      </w:r>
-    </w:p>
-    <w:p>
-      <w:r>
-        <w:tab/>
-      </w:r>
-      <w:r>
-        <w:tab/>
-      </w:r>
-      <w:r>
-        <w:tab/>
-      </w:r>
-      <w:r>
-        <w:tab/>
-      </w:r>
-      <w:r>
-        <w:tab/>
-      </w:r>
-    </w:p>
-    <w:p>
-      <w:r>
-        <w:tab/>
-      </w:r>
-      <w:r>
-        <w:tab/>
-      </w:r>
-      <w:r>
-        <w:tab/>
-      </w:r>
-      <w:r>
-        <w:tab/>
-        <w:t>Si ingreseNotas &gt;= 16 Y ingreseNotas &lt;= 17.99 Entonces</w:t>
-      </w:r>
-    </w:p>
-    <w:p>
-      <w:r>
-        <w:tab/>
-      </w:r>
-      <w:r>
-        <w:tab/>
-      </w:r>
-      <w:r>
-        <w:tab/>
-      </w:r>
-      <w:r>
-        <w:tab/>
-      </w:r>
-      <w:r>
-        <w:tab/>
-        <w:t>nota &lt;- ingreseNotas</w:t>
-      </w:r>
-    </w:p>
-    <w:p>
-      <w:r>
-        <w:tab/>
-      </w:r>
-      <w:r>
-        <w:tab/>
-      </w:r>
-      <w:r>
-        <w:tab/>
-      </w:r>
-      <w:r>
-        <w:tab/>
-      </w:r>
-      <w:r>
-        <w:tab/>
-        <w:t>descuento &lt;- categoria_A * segundoDescuento</w:t>
-      </w:r>
-    </w:p>
-    <w:p>
-      <w:r>
-        <w:tab/>
-      </w:r>
-      <w:r>
-        <w:tab/>
-      </w:r>
-      <w:r>
-        <w:tab/>
-      </w:r>
-      <w:r>
-        <w:tab/>
-      </w:r>
-      <w:r>
-        <w:tab/>
-        <w:t>mensualidad &lt;- categoria_A - descuento</w:t>
-      </w:r>
-    </w:p>
-    <w:p>
-      <w:r>
-        <w:tab/>
-      </w:r>
-      <w:r>
-        <w:tab/>
-      </w:r>
-      <w:r>
-        <w:tab/>
-      </w:r>
-      <w:r>
-        <w:tab/>
-        <w:t>SiNo</w:t>
-      </w:r>
-    </w:p>
-    <w:p>
-      <w:r>
-        <w:tab/>
-      </w:r>
-      <w:r>
-        <w:tab/>
-      </w:r>
-      <w:r>
-        <w:tab/>
-      </w:r>
-      <w:r>
-        <w:tab/>
-      </w:r>
-      <w:r>
-        <w:tab/>
-        <w:t>nota &lt;- ingreseNotas</w:t>
-      </w:r>
-    </w:p>
-    <w:p>
-      <w:r>
-        <w:tab/>
-      </w:r>
-      <w:r>
-        <w:tab/>
-      </w:r>
-      <w:r>
-        <w:tab/>
-      </w:r>
-      <w:r>
-        <w:tab/>
-      </w:r>
-      <w:r>
-        <w:tab/>
-        <w:t>descuento &lt;- categoria_A * tercerDescuento</w:t>
-      </w:r>
-    </w:p>
-    <w:p>
-      <w:r>
-        <w:tab/>
-      </w:r>
-      <w:r>
-        <w:tab/>
-      </w:r>
-      <w:r>
-        <w:tab/>
-      </w:r>
-      <w:r>
-        <w:tab/>
-      </w:r>
-      <w:r>
-        <w:tab/>
-        <w:t>mensualidad &lt;- categoria_A - descuento</w:t>
-      </w:r>
-    </w:p>
-    <w:p>
-      <w:r>
-        <w:tab/>
-      </w:r>
-      <w:r>
-        <w:tab/>
-      </w:r>
-      <w:r>
-        <w:tab/>
-      </w:r>
-      <w:r>
-        <w:tab/>
-        <w:t>FinSi</w:t>
-      </w:r>
-    </w:p>
-    <w:p>
-      <w:r>
-        <w:tab/>
-      </w:r>
-      <w:r>
-        <w:tab/>
-      </w:r>
-      <w:r>
-        <w:tab/>
-      </w:r>
-      <w:r>
-        <w:tab/>
-      </w:r>
-    </w:p>
-    <w:p>
-      <w:r>
-        <w:tab/>
-      </w:r>
-      <w:r>
-        <w:tab/>
-      </w:r>
-      <w:r>
-        <w:tab/>
-      </w:r>
-      <w:r>
-        <w:tab/>
-        <w:t>Escribir "Estás en la categoría ", primerCategoria</w:t>
-      </w:r>
-    </w:p>
-    <w:p>
-      <w:r>
-        <w:tab/>
-      </w:r>
-      <w:r>
-        <w:tab/>
-      </w:r>
-      <w:r>
-        <w:tab/>
-        <w:t>2:</w:t>
-      </w:r>
-    </w:p>
-    <w:p>
-      <w:r>
-        <w:tab/>
-      </w:r>
-      <w:r>
-        <w:tab/>
-      </w:r>
-      <w:r>
-        <w:tab/>
-      </w:r>
-      <w:r>
-        <w:tab/>
-        <w:t>Si ingreseNotas &gt;= 0 Y ingreseNotas &lt;= 13.99 Entonces</w:t>
-      </w:r>
-    </w:p>
-    <w:p>
-      <w:r>
-        <w:tab/>
-      </w:r>
-      <w:r>
-        <w:tab/>
-      </w:r>
-      <w:r>
-        <w:tab/>
-      </w:r>
-      <w:r>
-        <w:tab/>
-      </w:r>
-      <w:r>
-        <w:tab/>
-        <w:t>nota &lt;- ingreseNotas</w:t>
-      </w:r>
-    </w:p>
-    <w:p>
-      <w:r>
-        <w:tab/>
-      </w:r>
-      <w:r>
-        <w:tab/>
-      </w:r>
-      <w:r>
-        <w:tab/>
-      </w:r>
-      <w:r>
-        <w:tab/>
-      </w:r>
-      <w:r>
-        <w:tab/>
-        <w:t>mensualidad &lt;- categoria_B</w:t>
-      </w:r>
-    </w:p>
-    <w:p>
-      <w:r>
-        <w:lastRenderedPageBreak/>
-        <w:tab/>
-      </w:r>
-      <w:r>
-        <w:tab/>
-      </w:r>
-      <w:r>
-        <w:tab/>
-      </w:r>
-      <w:r>
-        <w:tab/>
-        <w:t>FinSi</w:t>
-      </w:r>
-    </w:p>
-    <w:p>
-      <w:r>
-        <w:tab/>
-      </w:r>
-      <w:r>
-        <w:tab/>
-      </w:r>
-      <w:r>
-        <w:tab/>
-      </w:r>
-      <w:r>
-        <w:tab/>
-      </w:r>
-      <w:r>
-        <w:tab/>
-      </w:r>
-      <w:r>
-        <w:tab/>
-      </w:r>
-    </w:p>
-    <w:p>
-      <w:r>
-        <w:tab/>
-      </w:r>
-      <w:r>
-        <w:tab/>
-      </w:r>
-      <w:r>
-        <w:tab/>
-      </w:r>
-      <w:r>
-        <w:tab/>
-        <w:t>Si ingreseNotas &gt;= 14 Y ingreseNotas &lt;= 15.99 Entonces</w:t>
-      </w:r>
-    </w:p>
-    <w:p>
-      <w:r>
-        <w:tab/>
-      </w:r>
-      <w:r>
-        <w:tab/>
-      </w:r>
-      <w:r>
-        <w:tab/>
-      </w:r>
-      <w:r>
-        <w:tab/>
-      </w:r>
-      <w:r>
-        <w:tab/>
-        <w:t>nota &lt;- ingreseNotas</w:t>
-      </w:r>
-    </w:p>
-    <w:p>
-      <w:r>
-        <w:tab/>
-      </w:r>
-      <w:r>
-        <w:tab/>
-      </w:r>
-      <w:r>
-        <w:tab/>
-      </w:r>
-      <w:r>
-        <w:tab/>
-      </w:r>
-      <w:r>
-        <w:tab/>
-        <w:t>descuento &lt;- categoria_B * primerDescuento</w:t>
-      </w:r>
-    </w:p>
-    <w:p>
-      <w:r>
-        <w:tab/>
-      </w:r>
-      <w:r>
-        <w:tab/>
-      </w:r>
-      <w:r>
-        <w:tab/>
-      </w:r>
-      <w:r>
-        <w:tab/>
-      </w:r>
-      <w:r>
-        <w:tab/>
-        <w:t>mensualidad &lt;- categoria_B - descuento</w:t>
-      </w:r>
-    </w:p>
-    <w:p>
-      <w:r>
-        <w:tab/>
-      </w:r>
-      <w:r>
-        <w:tab/>
-      </w:r>
-      <w:r>
-        <w:tab/>
-      </w:r>
-      <w:r>
-        <w:tab/>
-        <w:t>FinSi</w:t>
-      </w:r>
-    </w:p>
-    <w:p>
-      <w:r>
-        <w:tab/>
-      </w:r>
-      <w:r>
-        <w:tab/>
-      </w:r>
-      <w:r>
-        <w:tab/>
-      </w:r>
-      <w:r>
-        <w:tab/>
-      </w:r>
-      <w:r>
-        <w:tab/>
-      </w:r>
-      <w:r>
-        <w:tab/>
-      </w:r>
-    </w:p>
-    <w:p>
-      <w:r>
-        <w:tab/>
-      </w:r>
-      <w:r>
-        <w:tab/>
-      </w:r>
-      <w:r>
-        <w:tab/>
-      </w:r>
-      <w:r>
-        <w:tab/>
-        <w:t>Si ingreseNotas &gt;= 16 Y ingreseNotas &lt;= 17.99 Entonces</w:t>
-      </w:r>
-    </w:p>
-    <w:p>
-      <w:r>
-        <w:tab/>
-      </w:r>
-      <w:r>
-        <w:tab/>
-      </w:r>
-      <w:r>
-        <w:tab/>
-      </w:r>
-      <w:r>
-        <w:tab/>
-      </w:r>
-      <w:r>
-        <w:tab/>
-        <w:t>nota &lt;- ingreseNotas</w:t>
-      </w:r>
-    </w:p>
-    <w:p>
-      <w:r>
-        <w:tab/>
-      </w:r>
-      <w:r>
-        <w:tab/>
-      </w:r>
-      <w:r>
-        <w:tab/>
-      </w:r>
-      <w:r>
-        <w:tab/>
-      </w:r>
-      <w:r>
-        <w:tab/>
-        <w:t>descuento &lt;- categoria_B * segundoDescuento</w:t>
-      </w:r>
-    </w:p>
-    <w:p>
-      <w:r>
-        <w:tab/>
-      </w:r>
-      <w:r>
-        <w:tab/>
-      </w:r>
-      <w:r>
-        <w:tab/>
-      </w:r>
-      <w:r>
-        <w:tab/>
-      </w:r>
-      <w:r>
-        <w:tab/>
-        <w:t>mensualidad &lt;- categoria_B - descuento</w:t>
-      </w:r>
-    </w:p>
-    <w:p>
-      <w:r>
-        <w:tab/>
-      </w:r>
-      <w:r>
-        <w:tab/>
-      </w:r>
-      <w:r>
-        <w:tab/>
-      </w:r>
-      <w:r>
-        <w:tab/>
-        <w:t>SiNO</w:t>
-      </w:r>
-    </w:p>
-    <w:p>
-      <w:r>
-        <w:tab/>
-      </w:r>
-      <w:r>
-        <w:tab/>
-      </w:r>
-      <w:r>
-        <w:tab/>
-      </w:r>
-      <w:r>
-        <w:tab/>
-      </w:r>
-      <w:r>
-        <w:tab/>
-        <w:t>nota &lt;- ingreseNotas</w:t>
-      </w:r>
-    </w:p>
-    <w:p>
-      <w:r>
-        <w:tab/>
-      </w:r>
-      <w:r>
-        <w:tab/>
-      </w:r>
-      <w:r>
-        <w:tab/>
-      </w:r>
-      <w:r>
-        <w:tab/>
-      </w:r>
-      <w:r>
-        <w:tab/>
-        <w:t>descuento &lt;- categoria_B * tercerDescuento</w:t>
-      </w:r>
-    </w:p>
-    <w:p>
-      <w:r>
-        <w:tab/>
-      </w:r>
-      <w:r>
-        <w:tab/>
-      </w:r>
-      <w:r>
-        <w:tab/>
-      </w:r>
-      <w:r>
-        <w:tab/>
-      </w:r>
-      <w:r>
-        <w:tab/>
-        <w:t>mensualidad &lt;- categoria_B - descuento</w:t>
-      </w:r>
-    </w:p>
-    <w:p>
-      <w:r>
-        <w:tab/>
-      </w:r>
-      <w:r>
-        <w:tab/>
-      </w:r>
-      <w:r>
-        <w:tab/>
-      </w:r>
-      <w:r>
-        <w:tab/>
-        <w:t>FinSi</w:t>
-      </w:r>
-    </w:p>
-    <w:p>
-      <w:r>
-        <w:tab/>
-      </w:r>
-      <w:r>
-        <w:tab/>
-      </w:r>
-      <w:r>
-        <w:tab/>
-      </w:r>
-      <w:r>
-        <w:tab/>
-        <w:t>Escribir "Estás en la categoría ", segundaCategoria</w:t>
-      </w:r>
-    </w:p>
-    <w:p>
-      <w:r>
-        <w:tab/>
-      </w:r>
-      <w:r>
-        <w:tab/>
-      </w:r>
-      <w:r>
-        <w:tab/>
-        <w:t>3:</w:t>
-      </w:r>
-    </w:p>
-    <w:p>
-      <w:r>
-        <w:tab/>
-      </w:r>
-      <w:r>
-        <w:tab/>
-      </w:r>
-      <w:r>
-        <w:tab/>
-      </w:r>
-      <w:r>
-        <w:tab/>
-        <w:t>Si ingreseNotas &gt;= 0 Y ingreseNotas &lt;= 13.99 Entonces</w:t>
-      </w:r>
-    </w:p>
-    <w:p>
-      <w:r>
-        <w:tab/>
-      </w:r>
-      <w:r>
-        <w:tab/>
-      </w:r>
-      <w:r>
-        <w:tab/>
-      </w:r>
-      <w:r>
-        <w:tab/>
-      </w:r>
-      <w:r>
-        <w:tab/>
-        <w:t>nota &lt;- ingreseNotas</w:t>
-      </w:r>
-    </w:p>
-    <w:p>
-      <w:r>
-        <w:tab/>
-      </w:r>
-      <w:r>
-        <w:tab/>
-      </w:r>
-      <w:r>
-        <w:tab/>
-      </w:r>
-      <w:r>
-        <w:tab/>
-      </w:r>
-      <w:r>
-        <w:tab/>
-        <w:t>mensualidad &lt;- categoria_C</w:t>
-      </w:r>
-    </w:p>
-    <w:p>
-      <w:r>
-        <w:tab/>
-      </w:r>
-      <w:r>
-        <w:tab/>
-      </w:r>
-      <w:r>
-        <w:tab/>
-      </w:r>
-      <w:r>
-        <w:tab/>
-        <w:t>FinSi</w:t>
-      </w:r>
-    </w:p>
-    <w:p>
-      <w:r>
-        <w:tab/>
-      </w:r>
-      <w:r>
-        <w:tab/>
-      </w:r>
-      <w:r>
-        <w:tab/>
-      </w:r>
-      <w:r>
-        <w:tab/>
-      </w:r>
-      <w:r>
-        <w:tab/>
-      </w:r>
-      <w:r>
-        <w:tab/>
-      </w:r>
-      <w:r>
-        <w:tab/>
-      </w:r>
-      <w:r>
-        <w:tab/>
-      </w:r>
-      <w:r>
-        <w:tab/>
-      </w:r>
-    </w:p>
-    <w:p>
-      <w:r>
-        <w:tab/>
-      </w:r>
-      <w:r>
-        <w:tab/>
-      </w:r>
-      <w:r>
-        <w:tab/>
-      </w:r>
-      <w:r>
-        <w:tab/>
-        <w:t>Si ingreseNotas &gt;= 14 Y ingreseNotas &lt;= 15.99 Entonces</w:t>
-      </w:r>
-    </w:p>
-    <w:p>
-      <w:r>
-        <w:tab/>
-      </w:r>
-      <w:r>
-        <w:tab/>
-      </w:r>
-      <w:r>
-        <w:tab/>
-      </w:r>
-      <w:r>
-        <w:tab/>
-      </w:r>
-      <w:r>
-        <w:tab/>
-        <w:t>nota &lt;- ingreseNotas</w:t>
-      </w:r>
-    </w:p>
-    <w:p>
-      <w:r>
-        <w:lastRenderedPageBreak/>
-        <w:tab/>
-      </w:r>
-      <w:r>
-        <w:tab/>
-      </w:r>
-      <w:r>
-        <w:tab/>
-      </w:r>
-      <w:r>
-        <w:tab/>
-      </w:r>
-      <w:r>
-        <w:tab/>
-        <w:t>descuento &lt;- categoria_C * primerDescuento</w:t>
-      </w:r>
-    </w:p>
-    <w:p>
-      <w:r>
-        <w:tab/>
-      </w:r>
-      <w:r>
-        <w:tab/>
-      </w:r>
-      <w:r>
-        <w:tab/>
-      </w:r>
-      <w:r>
-        <w:tab/>
-      </w:r>
-      <w:r>
-        <w:tab/>
-        <w:t>mensualidad &lt;- categoria_C - descuento</w:t>
-      </w:r>
-    </w:p>
-    <w:p>
-      <w:r>
-        <w:tab/>
-      </w:r>
-      <w:r>
-        <w:tab/>
-      </w:r>
-      <w:r>
-        <w:tab/>
-      </w:r>
-      <w:r>
-        <w:tab/>
-        <w:t>FinSi</w:t>
-      </w:r>
-    </w:p>
-    <w:p>
-      <w:r>
-        <w:tab/>
-      </w:r>
-      <w:r>
-        <w:tab/>
-      </w:r>
-      <w:r>
-        <w:tab/>
-      </w:r>
-    </w:p>
-    <w:p>
-      <w:r>
-        <w:tab/>
-      </w:r>
-      <w:r>
-        <w:tab/>
-      </w:r>
-      <w:r>
-        <w:tab/>
-      </w:r>
-      <w:r>
-        <w:tab/>
-        <w:t>Si ingreseNotas &gt;= 16 Y ingreseNotas &lt;= 17.99 Entonces</w:t>
-      </w:r>
-    </w:p>
-    <w:p>
-      <w:r>
-        <w:tab/>
-      </w:r>
-      <w:r>
-        <w:tab/>
-      </w:r>
-      <w:r>
-        <w:tab/>
-      </w:r>
-      <w:r>
-        <w:tab/>
-      </w:r>
-      <w:r>
-        <w:tab/>
-        <w:t>nota &lt;- ingreseNotas</w:t>
-      </w:r>
-    </w:p>
-    <w:p>
-      <w:r>
-        <w:tab/>
-      </w:r>
-      <w:r>
-        <w:tab/>
-      </w:r>
-      <w:r>
-        <w:tab/>
-      </w:r>
-      <w:r>
-        <w:tab/>
-      </w:r>
-      <w:r>
-        <w:tab/>
-        <w:t>descuento &lt;- categoria_C * segundoDescuento</w:t>
-      </w:r>
-    </w:p>
-    <w:p>
-      <w:r>
-        <w:tab/>
-      </w:r>
-      <w:r>
-        <w:tab/>
-      </w:r>
-      <w:r>
-        <w:tab/>
-      </w:r>
-      <w:r>
-        <w:tab/>
-      </w:r>
-      <w:r>
-        <w:tab/>
-        <w:t>mensualidad &lt;- categoria_C - descuento</w:t>
-      </w:r>
-    </w:p>
-    <w:p>
-      <w:r>
-        <w:tab/>
-      </w:r>
-      <w:r>
-        <w:tab/>
-      </w:r>
-      <w:r>
-        <w:tab/>
-      </w:r>
-      <w:r>
-        <w:tab/>
-        <w:t>SiNo</w:t>
-      </w:r>
-    </w:p>
-    <w:p>
-      <w:r>
-        <w:tab/>
-      </w:r>
-      <w:r>
-        <w:tab/>
-      </w:r>
-      <w:r>
-        <w:tab/>
-      </w:r>
-      <w:r>
-        <w:tab/>
-      </w:r>
-      <w:r>
-        <w:tab/>
-        <w:t>nota &lt;- ingreseNotas</w:t>
-      </w:r>
-    </w:p>
-    <w:p>
-      <w:r>
-        <w:tab/>
-      </w:r>
-      <w:r>
-        <w:tab/>
-      </w:r>
-      <w:r>
-        <w:tab/>
-      </w:r>
-      <w:r>
-        <w:tab/>
-      </w:r>
-      <w:r>
-        <w:tab/>
-        <w:t>descuento &lt;- categoria_C * tercerDescuento</w:t>
-      </w:r>
-    </w:p>
-    <w:p>
-      <w:r>
-        <w:tab/>
-      </w:r>
-      <w:r>
-        <w:tab/>
-      </w:r>
-      <w:r>
-        <w:tab/>
-      </w:r>
-      <w:r>
-        <w:tab/>
-      </w:r>
-      <w:r>
-        <w:tab/>
-        <w:t>mensualidad &lt;- categoria_C - descuento</w:t>
-      </w:r>
-    </w:p>
-    <w:p>
-      <w:r>
-        <w:tab/>
-      </w:r>
-      <w:r>
-        <w:tab/>
-      </w:r>
-      <w:r>
-        <w:tab/>
-      </w:r>
-      <w:r>
-        <w:tab/>
-        <w:t>FinSi</w:t>
-      </w:r>
-    </w:p>
-    <w:p>
-      <w:r>
-        <w:tab/>
-      </w:r>
-      <w:r>
-        <w:tab/>
-      </w:r>
-      <w:r>
-        <w:tab/>
-      </w:r>
-      <w:r>
-        <w:tab/>
-        <w:t>Escribir "Estás en la categoría ", terceraCategoria</w:t>
-      </w:r>
-    </w:p>
-    <w:p>
-      <w:r>
-        <w:tab/>
-      </w:r>
-      <w:r>
-        <w:tab/>
-      </w:r>
-      <w:r>
-        <w:tab/>
-        <w:t>4:</w:t>
-      </w:r>
-    </w:p>
-    <w:p>
-      <w:r>
-        <w:tab/>
-      </w:r>
-      <w:r>
-        <w:tab/>
-      </w:r>
-      <w:r>
-        <w:tab/>
-      </w:r>
-      <w:r>
-        <w:tab/>
-        <w:t>Si ingreseNotas &gt;= 0 Y ingreseNotas &lt;= 13.99 Entonces</w:t>
-      </w:r>
-    </w:p>
-    <w:p>
-      <w:r>
-        <w:tab/>
-      </w:r>
-      <w:r>
-        <w:tab/>
-      </w:r>
-      <w:r>
-        <w:tab/>
-      </w:r>
-      <w:r>
-        <w:tab/>
-      </w:r>
-      <w:r>
-        <w:tab/>
-        <w:t>nota &lt;- ingreseNotas</w:t>
-      </w:r>
-    </w:p>
-    <w:p>
-      <w:r>
-        <w:tab/>
-      </w:r>
-      <w:r>
-        <w:tab/>
-      </w:r>
-      <w:r>
-        <w:tab/>
-      </w:r>
-      <w:r>
-        <w:tab/>
-      </w:r>
-      <w:r>
-        <w:tab/>
-        <w:t>mensualidad &lt;- categoria_D</w:t>
-      </w:r>
-    </w:p>
-    <w:p>
-      <w:r>
-        <w:tab/>
-      </w:r>
-      <w:r>
-        <w:tab/>
-      </w:r>
-      <w:r>
-        <w:tab/>
-      </w:r>
-      <w:r>
-        <w:tab/>
-        <w:t>FinSi</w:t>
-      </w:r>
-    </w:p>
-    <w:p>
-      <w:r>
-        <w:tab/>
-      </w:r>
-      <w:r>
-        <w:tab/>
-      </w:r>
-      <w:r>
-        <w:tab/>
-      </w:r>
-      <w:r>
-        <w:tab/>
-      </w:r>
-    </w:p>
-    <w:p>
-      <w:r>
-        <w:tab/>
-      </w:r>
-      <w:r>
-        <w:tab/>
-      </w:r>
-      <w:r>
-        <w:tab/>
-      </w:r>
-      <w:r>
-        <w:tab/>
-        <w:t>Si ingreseNotas &gt;= 14 Y ingreseNotas &lt;= 15.99 Entonces</w:t>
-      </w:r>
-    </w:p>
-    <w:p>
-      <w:r>
-        <w:tab/>
-      </w:r>
-      <w:r>
-        <w:tab/>
-      </w:r>
-      <w:r>
-        <w:tab/>
-      </w:r>
-      <w:r>
-        <w:tab/>
-      </w:r>
-      <w:r>
-        <w:tab/>
-        <w:t>nota &lt;- ingreseNotas</w:t>
-      </w:r>
-    </w:p>
-    <w:p>
-      <w:r>
-        <w:tab/>
-      </w:r>
-      <w:r>
-        <w:tab/>
-      </w:r>
-      <w:r>
-        <w:tab/>
-      </w:r>
-      <w:r>
-        <w:tab/>
-      </w:r>
-      <w:r>
-        <w:tab/>
-        <w:t>descuento &lt;- categoria_D * primerDescuento</w:t>
-      </w:r>
-    </w:p>
-    <w:p>
-      <w:r>
-        <w:tab/>
-      </w:r>
-      <w:r>
-        <w:tab/>
-      </w:r>
-      <w:r>
-        <w:tab/>
-      </w:r>
-      <w:r>
-        <w:tab/>
-      </w:r>
-      <w:r>
-        <w:tab/>
-        <w:t>mensualidad &lt;- categoria_D - descuento</w:t>
-      </w:r>
-    </w:p>
-    <w:p>
-      <w:r>
-        <w:tab/>
-      </w:r>
-      <w:r>
-        <w:tab/>
-      </w:r>
-      <w:r>
-        <w:tab/>
-      </w:r>
-      <w:r>
-        <w:tab/>
-        <w:t>FinSi</w:t>
-      </w:r>
-    </w:p>
-    <w:p>
-      <w:r>
-        <w:tab/>
-      </w:r>
-      <w:r>
-        <w:tab/>
-      </w:r>
-      <w:r>
-        <w:tab/>
-      </w:r>
-      <w:r>
-        <w:tab/>
-      </w:r>
-    </w:p>
-    <w:p>
-      <w:r>
-        <w:lastRenderedPageBreak/>
-        <w:tab/>
-      </w:r>
-      <w:r>
-        <w:tab/>
-      </w:r>
-      <w:r>
-        <w:tab/>
-      </w:r>
-      <w:r>
-        <w:tab/>
-        <w:t>Si ingreseNotas &gt;= 16 Y ingreseNotas &lt;= 17.99 Entonces</w:t>
-      </w:r>
-    </w:p>
-    <w:p>
-      <w:r>
-        <w:tab/>
-      </w:r>
-      <w:r>
-        <w:tab/>
-      </w:r>
-      <w:r>
-        <w:tab/>
-      </w:r>
-      <w:r>
-        <w:tab/>
-      </w:r>
-      <w:r>
-        <w:tab/>
-        <w:t>nota &lt;- ingreseNotas</w:t>
-      </w:r>
-    </w:p>
-    <w:p>
-      <w:r>
-        <w:tab/>
-      </w:r>
-      <w:r>
-        <w:tab/>
-      </w:r>
-      <w:r>
-        <w:tab/>
-      </w:r>
-      <w:r>
-        <w:tab/>
-      </w:r>
-      <w:r>
-        <w:tab/>
-        <w:t>descuento &lt;- categoria_D * segundoDescuento</w:t>
-      </w:r>
-    </w:p>
-    <w:p>
-      <w:r>
-        <w:tab/>
-      </w:r>
-      <w:r>
-        <w:tab/>
-      </w:r>
-      <w:r>
-        <w:tab/>
-      </w:r>
-      <w:r>
-        <w:tab/>
-      </w:r>
-      <w:r>
-        <w:tab/>
-        <w:t>mensualidad &lt;- categoria_D - descuento</w:t>
-      </w:r>
-    </w:p>
-    <w:p>
-      <w:r>
-        <w:tab/>
-      </w:r>
-      <w:r>
-        <w:tab/>
-      </w:r>
-      <w:r>
-        <w:tab/>
-      </w:r>
-      <w:r>
-        <w:tab/>
-        <w:t>SiNo</w:t>
-      </w:r>
-    </w:p>
-    <w:p>
-      <w:r>
-        <w:tab/>
-      </w:r>
-      <w:r>
-        <w:tab/>
-      </w:r>
-      <w:r>
-        <w:tab/>
-      </w:r>
-      <w:r>
-        <w:tab/>
-      </w:r>
-      <w:r>
-        <w:tab/>
-        <w:t>nota &lt;- ingreseNotas</w:t>
-      </w:r>
-    </w:p>
-    <w:p>
-      <w:r>
-        <w:tab/>
-      </w:r>
-      <w:r>
-        <w:tab/>
-      </w:r>
-      <w:r>
-        <w:tab/>
-      </w:r>
-      <w:r>
-        <w:tab/>
-      </w:r>
-      <w:r>
-        <w:tab/>
-        <w:t>descuento &lt;- categoria_D * tercerDescuento</w:t>
-      </w:r>
-    </w:p>
-    <w:p>
-      <w:r>
-        <w:tab/>
-      </w:r>
-      <w:r>
-        <w:tab/>
-      </w:r>
-      <w:r>
-        <w:tab/>
-      </w:r>
-      <w:r>
-        <w:tab/>
-      </w:r>
-      <w:r>
-        <w:tab/>
-        <w:t>mensualidad &lt;- categoria_D - descuento</w:t>
-      </w:r>
-    </w:p>
-    <w:p>
-      <w:r>
-        <w:tab/>
-      </w:r>
-      <w:r>
-        <w:tab/>
-      </w:r>
-      <w:r>
-        <w:tab/>
-      </w:r>
-      <w:r>
-        <w:tab/>
-        <w:t>FinSi</w:t>
-      </w:r>
-    </w:p>
-    <w:p>
-      <w:r>
-        <w:tab/>
-      </w:r>
-      <w:r>
-        <w:tab/>
-      </w:r>
-      <w:r>
-        <w:tab/>
-      </w:r>
-      <w:r>
-        <w:tab/>
-        <w:t>Escribir "Estás en la categoría ", cuartaCategoria</w:t>
-      </w:r>
-    </w:p>
-    <w:p>
-      <w:r>
-        <w:tab/>
-      </w:r>
-      <w:r>
-        <w:tab/>
-      </w:r>
-      <w:r>
-        <w:tab/>
-      </w:r>
-      <w:r>
-        <w:tab/>
-      </w:r>
-      <w:r>
-        <w:tab/>
-      </w:r>
-      <w:r>
-        <w:tab/>
-      </w:r>
-      <w:r>
-        <w:tab/>
-      </w:r>
-      <w:r>
-        <w:tab/>
-      </w:r>
-      <w:r>
-        <w:tab/>
-      </w:r>
-      <w:r>
-        <w:tab/>
-      </w:r>
-      <w:r>
-        <w:tab/>
-      </w:r>
-      <w:r>
-        <w:tab/>
-      </w:r>
-    </w:p>
-    <w:p>
-      <w:r>
-        <w:tab/>
-      </w:r>
-      <w:r>
-        <w:tab/>
-        <w:t>Fin Segun</w:t>
-      </w:r>
-    </w:p>
-    <w:p>
-      <w:r>
-        <w:tab/>
-        <w:t>FinSi</w:t>
-      </w:r>
-    </w:p>
-    <w:p/>
-    <w:p>
-      <w:r>
-        <w:tab/>
-        <w:t>// Mostrar los resultados</w:t>
-      </w:r>
-    </w:p>
-    <w:p>
-      <w:r>
-        <w:tab/>
-        <w:t>Escribir "Tu promedio ponderado del ciclo anterior es: ", nota</w:t>
-      </w:r>
-    </w:p>
-    <w:p>
-      <w:r>
-        <w:tab/>
-        <w:t>Escribir "Tienes un descuento de: S/", descuento</w:t>
-      </w:r>
-    </w:p>
-    <w:p>
-      <w:r>
-        <w:tab/>
-        <w:t>Escribir "Tu mensualidad de este mes es de: S/", mensualidad</w:t>
-      </w:r>
-    </w:p>
-    <w:p>
-      <w:r>
-        <w:tab/>
-      </w:r>
-    </w:p>
-    <w:p>
-      <w:pPr>
-        <w:rPr>
-          <w:lang w:val="en-US"/>
-        </w:rPr>
-      </w:pPr>
+      <w:proofErr w:type="spellStart"/>
       <w:r>
         <w:rPr>
           <w:lang w:val="en-US"/>
         </w:rPr>
         <w:t>FinAlgoritmo</w:t>
       </w:r>
+      <w:proofErr w:type="spellEnd"/>
     </w:p>
     <w:p>
       <w:pPr>
@@ -2500,11 +2485,33 @@
       <w:r>
         <w:t xml:space="preserve">    </w:t>
       </w:r>
+      <w:proofErr w:type="spellStart"/>
       <w:r>
         <w:rPr>
           <w:lang w:val="en-US"/>
         </w:rPr>
-        <w:t>eleigeCategoria = Convert.ToInt32(Console.ReadLine()</w:t>
+        <w:t>eleigeCategoria</w:t>
+      </w:r>
+      <w:proofErr w:type="spellEnd"/>
+      <w:r>
+        <w:rPr>
+          <w:lang w:val="en-US"/>
+        </w:rPr>
+        <w:t xml:space="preserve"> = Convert.ToInt32(</w:t>
+      </w:r>
+      <w:proofErr w:type="spellStart"/>
+      <w:r>
+        <w:rPr>
+          <w:lang w:val="en-US"/>
+        </w:rPr>
+        <w:t>Console.ReadLine</w:t>
+      </w:r>
+      <w:proofErr w:type="spellEnd"/>
+      <w:r>
+        <w:rPr>
+          <w:lang w:val="en-US"/>
+        </w:rPr>
+        <w:t>()</w:t>
       </w:r>
       <w:proofErr w:type="gramStart"/>
       <w:r>
@@ -2689,7 +2696,21 @@
         <w:rPr>
           <w:lang w:val="en-US"/>
         </w:rPr>
-        <w:t>if (ingresaCiclo == 1)</w:t>
+        <w:t>if (</w:t>
+      </w:r>
+      <w:proofErr w:type="spellStart"/>
+      <w:r>
+        <w:rPr>
+          <w:lang w:val="en-US"/>
+        </w:rPr>
+        <w:t>ingresaCiclo</w:t>
+      </w:r>
+      <w:proofErr w:type="spellEnd"/>
+      <w:r>
+        <w:rPr>
+          <w:lang w:val="en-US"/>
+        </w:rPr>
+        <w:t xml:space="preserve"> == 1)</w:t>
       </w:r>
     </w:p>
     <w:p>
@@ -2733,7 +2754,21 @@
         <w:rPr>
           <w:lang w:val="en-US"/>
         </w:rPr>
-        <w:t xml:space="preserve">    switch (eleigeCategoria)</w:t>
+        <w:t xml:space="preserve">    switch (</w:t>
+      </w:r>
+      <w:proofErr w:type="spellStart"/>
+      <w:r>
+        <w:rPr>
+          <w:lang w:val="en-US"/>
+        </w:rPr>
+        <w:t>eleigeCategoria</w:t>
+      </w:r>
+      <w:proofErr w:type="spellEnd"/>
+      <w:r>
+        <w:rPr>
+          <w:lang w:val="en-US"/>
+        </w:rPr>
+        <w:t>)</w:t>
       </w:r>
     </w:p>
     <w:p>
@@ -2996,7 +3031,35 @@
         <w:rPr>
           <w:lang w:val="en-US"/>
         </w:rPr>
-        <w:t>else if (ingresaCiclo &gt;= 2 &amp;&amp; ingresaCiclo &lt;= 10)</w:t>
+        <w:t>else if (</w:t>
+      </w:r>
+      <w:proofErr w:type="spellStart"/>
+      <w:r>
+        <w:rPr>
+          <w:lang w:val="en-US"/>
+        </w:rPr>
+        <w:t>ingresaCiclo</w:t>
+      </w:r>
+      <w:proofErr w:type="spellEnd"/>
+      <w:r>
+        <w:rPr>
+          <w:lang w:val="en-US"/>
+        </w:rPr>
+        <w:t xml:space="preserve"> &gt;= 2 &amp;&amp; </w:t>
+      </w:r>
+      <w:proofErr w:type="spellStart"/>
+      <w:r>
+        <w:rPr>
+          <w:lang w:val="en-US"/>
+        </w:rPr>
+        <w:t>ingresaCiclo</w:t>
+      </w:r>
+      <w:proofErr w:type="spellEnd"/>
+      <w:r>
+        <w:rPr>
+          <w:lang w:val="en-US"/>
+        </w:rPr>
+        <w:t xml:space="preserve"> &lt;= 10)</w:t>
       </w:r>
     </w:p>
     <w:p>
@@ -3024,7 +3087,21 @@
         <w:rPr>
           <w:lang w:val="en-US"/>
         </w:rPr>
-        <w:t xml:space="preserve">    switch (eleigeCategoria)</w:t>
+        <w:t xml:space="preserve">    switch (</w:t>
+      </w:r>
+      <w:proofErr w:type="spellStart"/>
+      <w:r>
+        <w:rPr>
+          <w:lang w:val="en-US"/>
+        </w:rPr>
+        <w:t>eleigeCategoria</w:t>
+      </w:r>
+      <w:proofErr w:type="spellEnd"/>
+      <w:r>
+        <w:rPr>
+          <w:lang w:val="en-US"/>
+        </w:rPr>
+        <w:t>)</w:t>
       </w:r>
     </w:p>
     <w:p>
@@ -3316,7 +3393,35 @@
         <w:rPr>
           <w:lang w:val="en-US"/>
         </w:rPr>
-        <w:t xml:space="preserve">            if (ingreseNotas &gt;= 0 &amp;&amp; ingreseNotas &lt;= 13.99)</w:t>
+        <w:t xml:space="preserve">            if (</w:t>
+      </w:r>
+      <w:proofErr w:type="spellStart"/>
+      <w:r>
+        <w:rPr>
+          <w:lang w:val="en-US"/>
+        </w:rPr>
+        <w:t>ingreseNotas</w:t>
+      </w:r>
+      <w:proofErr w:type="spellEnd"/>
+      <w:r>
+        <w:rPr>
+          <w:lang w:val="en-US"/>
+        </w:rPr>
+        <w:t xml:space="preserve"> &gt;= 0 &amp;&amp; </w:t>
+      </w:r>
+      <w:proofErr w:type="spellStart"/>
+      <w:r>
+        <w:rPr>
+          <w:lang w:val="en-US"/>
+        </w:rPr>
+        <w:t>ingreseNotas</w:t>
+      </w:r>
+      <w:proofErr w:type="spellEnd"/>
+      <w:r>
+        <w:rPr>
+          <w:lang w:val="en-US"/>
+        </w:rPr>
+        <w:t xml:space="preserve"> &lt;= 13.99)</w:t>
       </w:r>
     </w:p>
     <w:p>
@@ -3572,7 +3677,35 @@
         <w:rPr>
           <w:lang w:val="en-US"/>
         </w:rPr>
-        <w:t xml:space="preserve">            if (ingreseNotas &gt;= 0 &amp;&amp; ingreseNotas &lt;= 13.99)</w:t>
+        <w:t xml:space="preserve">            if (</w:t>
+      </w:r>
+      <w:proofErr w:type="spellStart"/>
+      <w:r>
+        <w:rPr>
+          <w:lang w:val="en-US"/>
+        </w:rPr>
+        <w:t>ingreseNotas</w:t>
+      </w:r>
+      <w:proofErr w:type="spellEnd"/>
+      <w:r>
+        <w:rPr>
+          <w:lang w:val="en-US"/>
+        </w:rPr>
+        <w:t xml:space="preserve"> &gt;= 0 &amp;&amp; </w:t>
+      </w:r>
+      <w:proofErr w:type="spellStart"/>
+      <w:r>
+        <w:rPr>
+          <w:lang w:val="en-US"/>
+        </w:rPr>
+        <w:t>ingreseNotas</w:t>
+      </w:r>
+      <w:proofErr w:type="spellEnd"/>
+      <w:r>
+        <w:rPr>
+          <w:lang w:val="en-US"/>
+        </w:rPr>
+        <w:t xml:space="preserve"> &lt;= 13.99)</w:t>
       </w:r>
     </w:p>
     <w:p>
@@ -3828,7 +3961,35 @@
         <w:rPr>
           <w:lang w:val="en-US"/>
         </w:rPr>
-        <w:t xml:space="preserve">            if (ingreseNotas &gt;= 0 &amp;&amp; ingreseNotas &lt;= 13.99)</w:t>
+        <w:t xml:space="preserve">            if (</w:t>
+      </w:r>
+      <w:proofErr w:type="spellStart"/>
+      <w:r>
+        <w:rPr>
+          <w:lang w:val="en-US"/>
+        </w:rPr>
+        <w:t>ingreseNotas</w:t>
+      </w:r>
+      <w:proofErr w:type="spellEnd"/>
+      <w:r>
+        <w:rPr>
+          <w:lang w:val="en-US"/>
+        </w:rPr>
+        <w:t xml:space="preserve"> &gt;= 0 &amp;&amp; </w:t>
+      </w:r>
+      <w:proofErr w:type="spellStart"/>
+      <w:r>
+        <w:rPr>
+          <w:lang w:val="en-US"/>
+        </w:rPr>
+        <w:t>ingreseNotas</w:t>
+      </w:r>
+      <w:proofErr w:type="spellEnd"/>
+      <w:r>
+        <w:rPr>
+          <w:lang w:val="en-US"/>
+        </w:rPr>
+        <w:t xml:space="preserve"> &lt;= 13.99)</w:t>
       </w:r>
     </w:p>
     <w:p>
@@ -4135,7 +4296,7 @@
           <w:noProof/>
         </w:rPr>
         <w:drawing>
-          <wp:anchor distT="0" distB="0" distL="114300" distR="114300" simplePos="0" relativeHeight="251659264" behindDoc="1" locked="0" layoutInCell="1" allowOverlap="1" wp14:anchorId="2C5F4BB2" wp14:editId="3A518B29">
+          <wp:anchor distT="0" distB="0" distL="114300" distR="114300" simplePos="0" relativeHeight="251659264" behindDoc="1" locked="0" layoutInCell="1" allowOverlap="1" wp14:anchorId="2C5F4BB2" wp14:editId="5D1AD030">
             <wp:simplePos x="0" y="0"/>
             <wp:positionH relativeFrom="column">
               <wp:posOffset>103068</wp:posOffset>
@@ -7955,31 +8116,67 @@
           <w:lang w:val="en-US"/>
         </w:rPr>
       </w:pPr>
+      <w:proofErr w:type="spellStart"/>
       <w:r>
         <w:rPr>
           <w:lang w:val="en-US"/>
         </w:rPr>
-        <w:t>cantidadChocolates = Convert.ToInt32(Console.ReadLine());</w:t>
-      </w:r>
-    </w:p>
-    <w:p>
-      <w:pPr>
+        <w:t>cantidadChocolates</w:t>
+      </w:r>
+      <w:proofErr w:type="spellEnd"/>
+      <w:r>
         <w:rPr>
           <w:lang w:val="en-US"/>
         </w:rPr>
-      </w:pPr>
-    </w:p>
-    <w:p>
-      <w:pPr>
+        <w:t xml:space="preserve"> = Convert.ToInt32(</w:t>
+      </w:r>
+      <w:proofErr w:type="spellStart"/>
+      <w:r>
         <w:rPr>
           <w:lang w:val="en-US"/>
         </w:rPr>
-      </w:pPr>
+        <w:t>Console.ReadLine</w:t>
+      </w:r>
+      <w:proofErr w:type="spellEnd"/>
       <w:r>
         <w:rPr>
           <w:lang w:val="en-US"/>
         </w:rPr>
-        <w:t>if (elegirChocolate == 1)</w:t>
+        <w:t>());</w:t>
+      </w:r>
+    </w:p>
+    <w:p>
+      <w:pPr>
+        <w:rPr>
+          <w:lang w:val="en-US"/>
+        </w:rPr>
+      </w:pPr>
+    </w:p>
+    <w:p>
+      <w:pPr>
+        <w:rPr>
+          <w:lang w:val="en-US"/>
+        </w:rPr>
+      </w:pPr>
+      <w:r>
+        <w:rPr>
+          <w:lang w:val="en-US"/>
+        </w:rPr>
+        <w:t>if (</w:t>
+      </w:r>
+      <w:proofErr w:type="spellStart"/>
+      <w:r>
+        <w:rPr>
+          <w:lang w:val="en-US"/>
+        </w:rPr>
+        <w:t>elegirChocolate</w:t>
+      </w:r>
+      <w:proofErr w:type="spellEnd"/>
+      <w:r>
+        <w:rPr>
+          <w:lang w:val="en-US"/>
+        </w:rPr>
+        <w:t xml:space="preserve"> == 1)</w:t>
       </w:r>
     </w:p>
     <w:p>
@@ -8778,60 +8975,609 @@
     <w:p/>
     <w:p/>
     <w:p/>
-    <w:p/>
-    <w:p/>
-    <w:p/>
-    <w:p/>
-    <w:p/>
-    <w:p/>
-    <w:p/>
-    <w:p/>
-    <w:p/>
-    <w:p/>
-    <w:p/>
-    <w:p/>
-    <w:p/>
-    <w:p/>
-    <w:p/>
-    <w:p/>
-    <w:p/>
-    <w:p/>
-    <w:p/>
-    <w:p/>
-    <w:p/>
-    <w:p/>
-    <w:p/>
-    <w:p/>
-    <w:p/>
-    <w:p/>
-    <w:p/>
-    <w:p/>
-    <w:p/>
-    <w:p/>
-    <w:p/>
-    <w:p/>
-    <w:p/>
-    <w:p/>
-    <w:p/>
-    <w:p/>
-    <w:p/>
-    <w:p/>
-    <w:p/>
-    <w:p/>
-    <w:p/>
-    <w:p/>
-    <w:p/>
-    <w:p/>
-    <w:p/>
-    <w:p/>
-    <w:p/>
-    <w:p/>
-    <w:p/>
-    <w:p/>
-    <w:p/>
-    <w:p/>
-    <w:p/>
-    <w:p/>
+    <w:p>
+      <w:pPr>
+        <w:pStyle w:val="Prrafodelista"/>
+        <w:numPr>
+          <w:ilvl w:val="0"/>
+          <w:numId w:val="3"/>
+        </w:numPr>
+      </w:pPr>
+      <w:r>
+        <w:lastRenderedPageBreak/>
+        <w:t>Ejercicio Cuatro</w:t>
+      </w:r>
+    </w:p>
+    <w:p>
+      <w:pPr>
+        <w:pStyle w:val="Prrafodelista"/>
+        <w:numPr>
+          <w:ilvl w:val="0"/>
+          <w:numId w:val="6"/>
+        </w:numPr>
+      </w:pPr>
+      <w:r>
+        <w:t xml:space="preserve">Presentación </w:t>
+      </w:r>
+      <w:r>
+        <w:t>en</w:t>
+      </w:r>
+      <w:r>
+        <w:t xml:space="preserve"> DFD</w:t>
+      </w:r>
+    </w:p>
+    <w:p>
+      <w:r>
+        <w:rPr>
+          <w:noProof/>
+        </w:rPr>
+        <w:drawing>
+          <wp:anchor distT="0" distB="0" distL="114300" distR="114300" simplePos="0" relativeHeight="251661312" behindDoc="1" locked="0" layoutInCell="1" allowOverlap="1" wp14:anchorId="236163EB" wp14:editId="2A140544">
+            <wp:simplePos x="0" y="0"/>
+            <wp:positionH relativeFrom="column">
+              <wp:posOffset>-71755</wp:posOffset>
+            </wp:positionH>
+            <wp:positionV relativeFrom="paragraph">
+              <wp:posOffset>127635</wp:posOffset>
+            </wp:positionV>
+            <wp:extent cx="5181600" cy="8555567"/>
+            <wp:effectExtent l="0" t="0" r="0" b="4445"/>
+            <wp:wrapNone/>
+            <wp:docPr id="780433258" name="Imagen 1" descr="Gráfico, Gráfico de embudo&#10;&#10;Descripción generada automáticamente"/>
+            <wp:cNvGraphicFramePr>
+              <a:graphicFrameLocks xmlns:a="http://schemas.openxmlformats.org/drawingml/2006/main" noChangeAspect="1"/>
+            </wp:cNvGraphicFramePr>
+            <a:graphic xmlns:a="http://schemas.openxmlformats.org/drawingml/2006/main">
+              <a:graphicData uri="http://schemas.openxmlformats.org/drawingml/2006/picture">
+                <pic:pic xmlns:pic="http://schemas.openxmlformats.org/drawingml/2006/picture">
+                  <pic:nvPicPr>
+                    <pic:cNvPr id="780433258" name="Imagen 1" descr="Gráfico, Gráfico de embudo&#10;&#10;Descripción generada automáticamente"/>
+                    <pic:cNvPicPr/>
+                  </pic:nvPicPr>
+                  <pic:blipFill>
+                    <a:blip r:embed="rId8" cstate="print">
+                      <a:extLst>
+                        <a:ext uri="{28A0092B-C50C-407E-A947-70E740481C1C}">
+                          <a14:useLocalDpi xmlns:a14="http://schemas.microsoft.com/office/drawing/2010/main" val="0"/>
+                        </a:ext>
+                      </a:extLst>
+                    </a:blip>
+                    <a:stretch>
+                      <a:fillRect/>
+                    </a:stretch>
+                  </pic:blipFill>
+                  <pic:spPr>
+                    <a:xfrm>
+                      <a:off x="0" y="0"/>
+                      <a:ext cx="5181600" cy="8555567"/>
+                    </a:xfrm>
+                    <a:prstGeom prst="rect">
+                      <a:avLst/>
+                    </a:prstGeom>
+                  </pic:spPr>
+                </pic:pic>
+              </a:graphicData>
+            </a:graphic>
+            <wp14:sizeRelH relativeFrom="page">
+              <wp14:pctWidth>0</wp14:pctWidth>
+            </wp14:sizeRelH>
+            <wp14:sizeRelV relativeFrom="page">
+              <wp14:pctHeight>0</wp14:pctHeight>
+            </wp14:sizeRelV>
+          </wp:anchor>
+        </w:drawing>
+      </w:r>
+    </w:p>
+    <w:p/>
+    <w:p/>
+    <w:p/>
+    <w:p/>
+    <w:p/>
+    <w:p/>
+    <w:p/>
+    <w:p/>
+    <w:p/>
+    <w:p/>
+    <w:p/>
+    <w:p/>
+    <w:p/>
+    <w:p/>
+    <w:p/>
+    <w:p/>
+    <w:p/>
+    <w:p/>
+    <w:p/>
+    <w:p/>
+    <w:p/>
+    <w:p/>
+    <w:p/>
+    <w:p/>
+    <w:p/>
+    <w:p>
+      <w:pPr>
+        <w:pStyle w:val="Prrafodelista"/>
+        <w:numPr>
+          <w:ilvl w:val="0"/>
+          <w:numId w:val="6"/>
+        </w:numPr>
+      </w:pPr>
+      <w:r>
+        <w:lastRenderedPageBreak/>
+        <w:t>Pseudocódigo</w:t>
+      </w:r>
+    </w:p>
+    <w:p>
+      <w:r>
+        <w:t>Algoritmo Mensajes</w:t>
+      </w:r>
+    </w:p>
+    <w:p>
+      <w:r>
+        <w:tab/>
+        <w:t>Definir numeroDeMensajes Como Entero</w:t>
+      </w:r>
+    </w:p>
+    <w:p>
+      <w:r>
+        <w:tab/>
+        <w:t>Definir mensaje Como Caracter</w:t>
+      </w:r>
+    </w:p>
+    <w:p>
+      <w:r>
+        <w:tab/>
+      </w:r>
+    </w:p>
+    <w:p>
+      <w:r>
+        <w:tab/>
+        <w:t>Escribir "Ingresa cuántos mensajes publicados: "</w:t>
+      </w:r>
+    </w:p>
+    <w:p>
+      <w:r>
+        <w:tab/>
+        <w:t>Leer numeroDeMensajes</w:t>
+      </w:r>
+    </w:p>
+    <w:p>
+      <w:r>
+        <w:tab/>
+      </w:r>
+    </w:p>
+    <w:p>
+      <w:r>
+        <w:tab/>
+        <w:t>Si numeroDeMensajes &gt;= 0 Y numeroDeMensajes &lt;= 49 Entonces</w:t>
+      </w:r>
+    </w:p>
+    <w:p>
+      <w:r>
+        <w:tab/>
+      </w:r>
+      <w:r>
+        <w:tab/>
+        <w:t>mensaje = "Desconocido"</w:t>
+      </w:r>
+    </w:p>
+    <w:p>
+      <w:r>
+        <w:tab/>
+        <w:t>FinSi</w:t>
+      </w:r>
+    </w:p>
+    <w:p>
+      <w:r>
+        <w:tab/>
+      </w:r>
+    </w:p>
+    <w:p>
+      <w:r>
+        <w:tab/>
+        <w:t>Si numeroDeMensajes &gt;= 50 Y numeroDeMensajes &lt;= 99 Entonces</w:t>
+      </w:r>
+    </w:p>
+    <w:p>
+      <w:r>
+        <w:tab/>
+      </w:r>
+      <w:r>
+        <w:tab/>
+        <w:t>mensaje = "Humano"</w:t>
+      </w:r>
+    </w:p>
+    <w:p>
+      <w:r>
+        <w:tab/>
+        <w:t>FinSi</w:t>
+      </w:r>
+    </w:p>
+    <w:p>
+      <w:r>
+        <w:tab/>
+      </w:r>
+      <w:r>
+        <w:tab/>
+      </w:r>
+    </w:p>
+    <w:p>
+      <w:r>
+        <w:tab/>
+        <w:t>Si numeroDeMensajes &gt;= 100 Y numeroDeMensajes &lt;= 249 Entonces</w:t>
+      </w:r>
+    </w:p>
+    <w:p>
+      <w:r>
+        <w:tab/>
+      </w:r>
+      <w:r>
+        <w:tab/>
+        <w:t>mensaje = "Diclonius Inicial"</w:t>
+      </w:r>
+    </w:p>
+    <w:p>
+      <w:r>
+        <w:tab/>
+        <w:t xml:space="preserve">FinSi </w:t>
+      </w:r>
+    </w:p>
+    <w:p>
+      <w:r>
+        <w:tab/>
+        <w:t>Si numeroDeMensajes &gt;= 250 Y numeroDeMensajes &lt;= 499 Entonces</w:t>
+      </w:r>
+    </w:p>
+    <w:p>
+      <w:r>
+        <w:tab/>
+      </w:r>
+      <w:r>
+        <w:tab/>
+        <w:t>mensaje = "Diclonius Novato"</w:t>
+      </w:r>
+    </w:p>
+    <w:p>
+      <w:r>
+        <w:tab/>
+        <w:t xml:space="preserve">FinSi </w:t>
+      </w:r>
+    </w:p>
+    <w:p>
+      <w:r>
+        <w:tab/>
+        <w:t>Si numeroDeMensajes &gt;= 500 Y numeroDeMensajes &lt;= 999 Entonces</w:t>
+      </w:r>
+    </w:p>
+    <w:p>
+      <w:r>
+        <w:tab/>
+      </w:r>
+      <w:r>
+        <w:tab/>
+        <w:t>mensaje = "Diclonius Experimentado"</w:t>
+      </w:r>
+    </w:p>
+    <w:p>
+      <w:r>
+        <w:tab/>
+        <w:t xml:space="preserve">FinSi </w:t>
+      </w:r>
+    </w:p>
+    <w:p>
+      <w:r>
+        <w:tab/>
+        <w:t>Si numeroDeMensajes &gt;= 1000 Y numeroDeMensajes &lt;= 1999 Entonces</w:t>
+      </w:r>
+    </w:p>
+    <w:p>
+      <w:r>
+        <w:tab/>
+      </w:r>
+      <w:r>
+        <w:tab/>
+        <w:t>mensaje = "Diclonius Elite"</w:t>
+      </w:r>
+    </w:p>
+    <w:p>
+      <w:r>
+        <w:tab/>
+        <w:t xml:space="preserve">FinSi </w:t>
+      </w:r>
+    </w:p>
+    <w:p>
+      <w:r>
+        <w:lastRenderedPageBreak/>
+        <w:tab/>
+        <w:t>Si numeroDeMensajes &gt;= 2000 Y numeroDeMensajes &lt;= 4999 Entonces</w:t>
+      </w:r>
+    </w:p>
+    <w:p>
+      <w:r>
+        <w:tab/>
+      </w:r>
+      <w:r>
+        <w:tab/>
+        <w:t>mensaje = "HumDiclonius Definitivo"</w:t>
+      </w:r>
+    </w:p>
+    <w:p>
+      <w:r>
+        <w:tab/>
+        <w:t>Sino</w:t>
+      </w:r>
+    </w:p>
+    <w:p>
+      <w:r>
+        <w:tab/>
+      </w:r>
+      <w:r>
+        <w:tab/>
+        <w:t>mensaje = "Diclonius Legendario"</w:t>
+      </w:r>
+    </w:p>
+    <w:p>
+      <w:r>
+        <w:tab/>
+        <w:t>Fin Si</w:t>
+      </w:r>
+    </w:p>
+    <w:p>
+      <w:r>
+        <w:tab/>
+      </w:r>
+      <w:r>
+        <w:tab/>
+      </w:r>
+      <w:r>
+        <w:tab/>
+      </w:r>
+      <w:r>
+        <w:tab/>
+      </w:r>
+      <w:r>
+        <w:tab/>
+      </w:r>
+      <w:r>
+        <w:tab/>
+      </w:r>
+      <w:r>
+        <w:tab/>
+      </w:r>
+    </w:p>
+    <w:p>
+      <w:r>
+        <w:tab/>
+        <w:t>Escribir "La clasificación del mensaje es ", mensaje</w:t>
+      </w:r>
+    </w:p>
+    <w:p>
+      <w:r>
+        <w:t>FinAlgoritmo</w:t>
+      </w:r>
+    </w:p>
+    <w:p/>
+    <w:p/>
+    <w:p/>
+    <w:p/>
+    <w:p/>
+    <w:p/>
+    <w:p/>
+    <w:p/>
+    <w:p/>
+    <w:p/>
+    <w:p/>
+    <w:p/>
+    <w:p/>
+    <w:p/>
+    <w:p/>
+    <w:p/>
+    <w:p/>
+    <w:p/>
+    <w:p/>
+    <w:p/>
+    <w:p>
+      <w:pPr>
+        <w:pStyle w:val="Prrafodelista"/>
+        <w:numPr>
+          <w:ilvl w:val="0"/>
+          <w:numId w:val="6"/>
+        </w:numPr>
+      </w:pPr>
+      <w:r>
+        <w:lastRenderedPageBreak/>
+        <w:t xml:space="preserve">código </w:t>
+      </w:r>
+      <w:r>
+        <w:t>en C#</w:t>
+      </w:r>
+    </w:p>
+    <w:p/>
+    <w:p>
+      <w:r>
+        <w:t>int numeroDeMensajes;</w:t>
+      </w:r>
+    </w:p>
+    <w:p>
+      <w:r>
+        <w:t>string mensaje = " ";</w:t>
+      </w:r>
+    </w:p>
+    <w:p>
+      <w:r>
+        <w:t>Console.Write("Ingresa cuatos mensajes publicados: ");</w:t>
+      </w:r>
+    </w:p>
+    <w:p>
+      <w:r>
+        <w:t>numeroDeMensajes = Convert.ToInt32(Console.ReadLine());</w:t>
+      </w:r>
+    </w:p>
+    <w:p>
+      <w:r>
+        <w:t>if (numeroDeMensajes &gt;= 0 &amp;&amp; numeroDeMensajes &lt;= 49)</w:t>
+      </w:r>
+    </w:p>
+    <w:p>
+      <w:r>
+        <w:t>{</w:t>
+      </w:r>
+    </w:p>
+    <w:p>
+      <w:r>
+        <w:t xml:space="preserve">    mensaje = "Desconocido";</w:t>
+      </w:r>
+    </w:p>
+    <w:p>
+      <w:r>
+        <w:t>}</w:t>
+      </w:r>
+    </w:p>
+    <w:p>
+      <w:r>
+        <w:t>else if (numeroDeMensajes &gt;= 50 &amp;&amp; numeroDeMensajes &lt;= 99)</w:t>
+      </w:r>
+    </w:p>
+    <w:p>
+      <w:r>
+        <w:t>{</w:t>
+      </w:r>
+    </w:p>
+    <w:p>
+      <w:r>
+        <w:t xml:space="preserve">    mensaje = "Humano";</w:t>
+      </w:r>
+    </w:p>
+    <w:p>
+      <w:r>
+        <w:t>}</w:t>
+      </w:r>
+    </w:p>
+    <w:p>
+      <w:r>
+        <w:t>else if (numeroDeMensajes &gt;= 100 &amp;&amp; numeroDeMensajes &lt;= 249)</w:t>
+      </w:r>
+    </w:p>
+    <w:p>
+      <w:r>
+        <w:t>{</w:t>
+      </w:r>
+    </w:p>
+    <w:p>
+      <w:r>
+        <w:t xml:space="preserve">    mensaje = "Diclonius Inicial";</w:t>
+      </w:r>
+    </w:p>
+    <w:p>
+      <w:r>
+        <w:t>}</w:t>
+      </w:r>
+    </w:p>
+    <w:p>
+      <w:r>
+        <w:t>else if (numeroDeMensajes &gt;= 250 &amp;&amp; numeroDeMensajes &lt;= 499)</w:t>
+      </w:r>
+    </w:p>
+    <w:p>
+      <w:r>
+        <w:t>{</w:t>
+      </w:r>
+    </w:p>
+    <w:p>
+      <w:r>
+        <w:t xml:space="preserve">    mensaje = "Diclonius Novato";</w:t>
+      </w:r>
+    </w:p>
+    <w:p>
+      <w:r>
+        <w:t>}</w:t>
+      </w:r>
+    </w:p>
+    <w:p>
+      <w:r>
+        <w:t>else if (numeroDeMensajes &gt;= 500 &amp;&amp; numeroDeMensajes &lt;= 999)</w:t>
+      </w:r>
+    </w:p>
+    <w:p>
+      <w:r>
+        <w:t>{</w:t>
+      </w:r>
+    </w:p>
+    <w:p>
+      <w:r>
+        <w:t xml:space="preserve">    mensaje = "Diclonius Experimentado";</w:t>
+      </w:r>
+    </w:p>
+    <w:p>
+      <w:r>
+        <w:t>}</w:t>
+      </w:r>
+    </w:p>
+    <w:p>
+      <w:r>
+        <w:t>else if (numeroDeMensajes &gt;= 1000 &amp;&amp; numeroDeMensajes &lt;= 1999)</w:t>
+      </w:r>
+    </w:p>
+    <w:p>
+      <w:r>
+        <w:t>{</w:t>
+      </w:r>
+    </w:p>
+    <w:p>
+      <w:r>
+        <w:lastRenderedPageBreak/>
+        <w:t xml:space="preserve">    mensaje = "Diclonius Elite";</w:t>
+      </w:r>
+    </w:p>
+    <w:p>
+      <w:r>
+        <w:t>}</w:t>
+      </w:r>
+    </w:p>
+    <w:p>
+      <w:r>
+        <w:t>else if (numeroDeMensajes &gt;= 2000 &amp;&amp; numeroDeMensajes &lt;= 4999)</w:t>
+      </w:r>
+    </w:p>
+    <w:p>
+      <w:r>
+        <w:t>{</w:t>
+      </w:r>
+    </w:p>
+    <w:p>
+      <w:r>
+        <w:t xml:space="preserve">    mensaje = "HumDiclonius Definitivoano";</w:t>
+      </w:r>
+    </w:p>
+    <w:p>
+      <w:r>
+        <w:t>}</w:t>
+      </w:r>
+    </w:p>
+    <w:p>
+      <w:r>
+        <w:t>else</w:t>
+      </w:r>
+    </w:p>
+    <w:p>
+      <w:r>
+        <w:t>{</w:t>
+      </w:r>
+    </w:p>
+    <w:p>
+      <w:r>
+        <w:t xml:space="preserve">    mensaje = "Diclonius Legendario";</w:t>
+      </w:r>
+    </w:p>
+    <w:p>
+      <w:r>
+        <w:t>}</w:t>
+      </w:r>
+    </w:p>
+    <w:p>
+      <w:r>
+        <w:t>Console.Write($"La clasificación del mensaje es {mensaje}.");</w:t>
+      </w:r>
+    </w:p>
     <w:p/>
     <w:p/>
     <w:p/>
@@ -9325,7 +10071,7 @@
   <w:abstractNum w:abstractNumId="5" w15:restartNumberingAfterBreak="0">
     <w:nsid w:val="794340D2"/>
     <w:multiLevelType w:val="hybridMultilevel"/>
-    <w:tmpl w:val="BFA24968"/>
+    <w:tmpl w:val="624C9D0C"/>
     <w:lvl w:ilvl="0" w:tplc="040A0001">
       <w:start w:val="1"/>
       <w:numFmt w:val="bullet"/>

</xml_diff>

<commit_message>
PC7 - quinto Ejercicio - terminado
</commit_message>
<xml_diff>
--- a/Fundamentos de programación/PC7/EJERCICIOS-PC7/PC7.docx
+++ b/Fundamentos de programación/PC7/EJERCICIOS-PC7/PC7.docx
@@ -2,6 +2,25 @@
 <file path=word/document.xml><?xml version="1.0" encoding="utf-8"?>
 <w:document xmlns:wpc="http://schemas.microsoft.com/office/word/2010/wordprocessingCanvas" xmlns:cx="http://schemas.microsoft.com/office/drawing/2014/chartex" xmlns:cx1="http://schemas.microsoft.com/office/drawing/2015/9/8/chartex" xmlns:cx2="http://schemas.microsoft.com/office/drawing/2015/10/21/chartex" xmlns:cx3="http://schemas.microsoft.com/office/drawing/2016/5/9/chartex" xmlns:cx4="http://schemas.microsoft.com/office/drawing/2016/5/10/chartex" xmlns:cx5="http://schemas.microsoft.com/office/drawing/2016/5/11/chartex" xmlns:cx6="http://schemas.microsoft.com/office/drawing/2016/5/12/chartex" xmlns:cx7="http://schemas.microsoft.com/office/drawing/2016/5/13/chartex" xmlns:cx8="http://schemas.microsoft.com/office/drawing/2016/5/14/chartex" xmlns:mc="http://schemas.openxmlformats.org/markup-compatibility/2006" xmlns:aink="http://schemas.microsoft.com/office/drawing/2016/ink" xmlns:am3d="http://schemas.microsoft.com/office/drawing/2017/model3d" xmlns:o="urn:schemas-microsoft-com:office:office" xmlns:oel="http://schemas.microsoft.com/office/2019/extlst" xmlns:r="http://schemas.openxmlformats.org/officeDocument/2006/relationships" xmlns:m="http://schemas.openxmlformats.org/officeDocument/2006/math" xmlns:v="urn:schemas-microsoft-com:vml" xmlns:wp14="http://schemas.microsoft.com/office/word/2010/wordprocessingDrawing" xmlns:wp="http://schemas.openxmlformats.org/drawingml/2006/wordprocessingDrawing" xmlns:w10="urn:schemas-microsoft-com:office:word" xmlns:w="http://schemas.openxmlformats.org/wordprocessingml/2006/main" xmlns:w14="http://schemas.microsoft.com/office/word/2010/wordml" xmlns:w15="http://schemas.microsoft.com/office/word/2012/wordml" xmlns:w16cex="http://schemas.microsoft.com/office/word/2018/wordml/cex" xmlns:w16cid="http://schemas.microsoft.com/office/word/2016/wordml/cid" xmlns:w16="http://schemas.microsoft.com/office/word/2018/wordml" xmlns:w16du="http://schemas.microsoft.com/office/word/2023/wordml/word16du" xmlns:w16sdtdh="http://schemas.microsoft.com/office/word/2020/wordml/sdtdatahash" xmlns:w16se="http://schemas.microsoft.com/office/word/2015/wordml/symex" xmlns:wpg="http://schemas.microsoft.com/office/word/2010/wordprocessingGroup" xmlns:wpi="http://schemas.microsoft.com/office/word/2010/wordprocessingInk" xmlns:wne="http://schemas.microsoft.com/office/word/2006/wordml" xmlns:wps="http://schemas.microsoft.com/office/word/2010/wordprocessingShape" mc:Ignorable="w14 w15 w16se w16cid w16 w16cex w16sdtdh w16du wp14">
   <w:body>
+    <w:p>
+      <w:pPr>
+        <w:pStyle w:val="Ttulo"/>
+        <w:ind w:left="142" w:right="169"/>
+        <w:rPr>
+          <w:b/>
+          <w:bCs/>
+          <w:sz w:val="24"/>
+          <w:szCs w:val="24"/>
+        </w:rPr>
+      </w:pPr>
+      <w:r>
+        <w:rPr>
+          <w:sz w:val="24"/>
+          <w:szCs w:val="24"/>
+        </w:rPr>
+        <w:t>ESTRUCTURA CONDICIONAL ANIDADA</w:t>
+      </w:r>
+    </w:p>
     <w:p>
       <w:pPr>
         <w:pStyle w:val="Prrafodelista"/>
@@ -28,7 +47,7 @@
           <w:lang w:val="en-US"/>
         </w:rPr>
         <w:drawing>
-          <wp:anchor distT="0" distB="0" distL="114300" distR="114300" simplePos="0" relativeHeight="251658240" behindDoc="1" locked="0" layoutInCell="1" allowOverlap="1" wp14:anchorId="1214A013" wp14:editId="68B1B8C2">
+          <wp:anchor distT="0" distB="0" distL="114300" distR="114300" simplePos="0" relativeHeight="251658240" behindDoc="1" locked="0" layoutInCell="1" allowOverlap="1" wp14:anchorId="1214A013" wp14:editId="51486178">
             <wp:simplePos x="0" y="0"/>
             <wp:positionH relativeFrom="column">
               <wp:posOffset>-451486</wp:posOffset>
@@ -124,8 +143,6 @@
     <w:p/>
     <w:p/>
     <w:p/>
-    <w:p/>
-    <w:p/>
     <w:p>
       <w:pPr>
         <w:pStyle w:val="Prrafodelista"/>
@@ -135,6 +152,7 @@
         </w:numPr>
       </w:pPr>
       <w:r>
+        <w:lastRenderedPageBreak/>
         <w:t xml:space="preserve"> </w:t>
       </w:r>
       <w:r>
@@ -274,12 +292,12 @@
     </w:p>
     <w:p>
       <w:r>
+        <w:t xml:space="preserve">        Leer ingresaCiclo</w:t>
+      </w:r>
+    </w:p>
+    <w:p>
+      <w:r>
         <w:lastRenderedPageBreak/>
-        <w:t xml:space="preserve">        Leer ingresaCiclo</w:t>
-      </w:r>
-    </w:p>
-    <w:p>
-      <w:r>
         <w:t xml:space="preserve">        Si ingresaCiclo &lt;= 0 O ingresaCiclo &gt;= 11 Entonces</w:t>
       </w:r>
     </w:p>
@@ -417,13 +435,13 @@
     </w:p>
     <w:p>
       <w:r>
+        <w:tab/>
+        <w:t>// Mostrar el ciclo seleccionado</w:t>
+      </w:r>
+    </w:p>
+    <w:p>
+      <w:r>
         <w:lastRenderedPageBreak/>
-        <w:tab/>
-        <w:t>// Mostrar el ciclo seleccionado</w:t>
-      </w:r>
-    </w:p>
-    <w:p>
-      <w:r>
         <w:t xml:space="preserve">    Escribir "========="</w:t>
       </w:r>
     </w:p>
@@ -578,6 +596,18 @@
     </w:p>
     <w:p>
       <w:r>
+        <w:tab/>
+      </w:r>
+      <w:r>
+        <w:tab/>
+      </w:r>
+      <w:r>
+        <w:tab/>
+        <w:t>1:</w:t>
+      </w:r>
+    </w:p>
+    <w:p>
+      <w:r>
         <w:lastRenderedPageBreak/>
         <w:tab/>
       </w:r>
@@ -586,18 +616,6 @@
       </w:r>
       <w:r>
         <w:tab/>
-        <w:t>1:</w:t>
-      </w:r>
-    </w:p>
-    <w:p>
-      <w:r>
-        <w:tab/>
-      </w:r>
-      <w:r>
-        <w:tab/>
-      </w:r>
-      <w:r>
-        <w:tab/>
       </w:r>
       <w:r>
         <w:tab/>
@@ -1017,6 +1035,21 @@
     </w:p>
     <w:p>
       <w:r>
+        <w:tab/>
+      </w:r>
+      <w:r>
+        <w:tab/>
+      </w:r>
+      <w:r>
+        <w:tab/>
+      </w:r>
+      <w:r>
+        <w:tab/>
+        <w:t>FinSi</w:t>
+      </w:r>
+    </w:p>
+    <w:p>
+      <w:r>
         <w:lastRenderedPageBreak/>
         <w:tab/>
       </w:r>
@@ -1028,6 +1061,95 @@
       </w:r>
       <w:r>
         <w:tab/>
+      </w:r>
+      <w:r>
+        <w:tab/>
+      </w:r>
+      <w:r>
+        <w:tab/>
+      </w:r>
+    </w:p>
+    <w:p>
+      <w:r>
+        <w:tab/>
+      </w:r>
+      <w:r>
+        <w:tab/>
+      </w:r>
+      <w:r>
+        <w:tab/>
+      </w:r>
+      <w:r>
+        <w:tab/>
+        <w:t>Si ingreseNotas &gt;= 14 Y ingreseNotas &lt;= 15.99 Entonces</w:t>
+      </w:r>
+    </w:p>
+    <w:p>
+      <w:r>
+        <w:tab/>
+      </w:r>
+      <w:r>
+        <w:tab/>
+      </w:r>
+      <w:r>
+        <w:tab/>
+      </w:r>
+      <w:r>
+        <w:tab/>
+      </w:r>
+      <w:r>
+        <w:tab/>
+        <w:t>nota &lt;- ingreseNotas</w:t>
+      </w:r>
+    </w:p>
+    <w:p>
+      <w:r>
+        <w:tab/>
+      </w:r>
+      <w:r>
+        <w:tab/>
+      </w:r>
+      <w:r>
+        <w:tab/>
+      </w:r>
+      <w:r>
+        <w:tab/>
+      </w:r>
+      <w:r>
+        <w:tab/>
+        <w:t>descuento &lt;- categoria_B * primerDescuento</w:t>
+      </w:r>
+    </w:p>
+    <w:p>
+      <w:r>
+        <w:tab/>
+      </w:r>
+      <w:r>
+        <w:tab/>
+      </w:r>
+      <w:r>
+        <w:tab/>
+      </w:r>
+      <w:r>
+        <w:tab/>
+      </w:r>
+      <w:r>
+        <w:tab/>
+        <w:t>mensualidad &lt;- categoria_B - descuento</w:t>
+      </w:r>
+    </w:p>
+    <w:p>
+      <w:r>
+        <w:tab/>
+      </w:r>
+      <w:r>
+        <w:tab/>
+      </w:r>
+      <w:r>
+        <w:tab/>
+      </w:r>
+      <w:r>
+        <w:tab/>
         <w:t>FinSi</w:t>
       </w:r>
     </w:p>
@@ -1063,6 +1185,281 @@
       </w:r>
       <w:r>
         <w:tab/>
+        <w:t>Si ingreseNotas &gt;= 16 Y ingreseNotas &lt;= 17.99 Entonces</w:t>
+      </w:r>
+    </w:p>
+    <w:p>
+      <w:r>
+        <w:tab/>
+      </w:r>
+      <w:r>
+        <w:tab/>
+      </w:r>
+      <w:r>
+        <w:tab/>
+      </w:r>
+      <w:r>
+        <w:tab/>
+      </w:r>
+      <w:r>
+        <w:tab/>
+        <w:t>nota &lt;- ingreseNotas</w:t>
+      </w:r>
+    </w:p>
+    <w:p>
+      <w:r>
+        <w:tab/>
+      </w:r>
+      <w:r>
+        <w:tab/>
+      </w:r>
+      <w:r>
+        <w:tab/>
+      </w:r>
+      <w:r>
+        <w:tab/>
+      </w:r>
+      <w:r>
+        <w:tab/>
+        <w:t>descuento &lt;- categoria_B * segundoDescuento</w:t>
+      </w:r>
+    </w:p>
+    <w:p>
+      <w:r>
+        <w:tab/>
+      </w:r>
+      <w:r>
+        <w:tab/>
+      </w:r>
+      <w:r>
+        <w:tab/>
+      </w:r>
+      <w:r>
+        <w:tab/>
+      </w:r>
+      <w:r>
+        <w:tab/>
+        <w:t>mensualidad &lt;- categoria_B - descuento</w:t>
+      </w:r>
+    </w:p>
+    <w:p>
+      <w:r>
+        <w:tab/>
+      </w:r>
+      <w:r>
+        <w:tab/>
+      </w:r>
+      <w:r>
+        <w:tab/>
+      </w:r>
+      <w:r>
+        <w:tab/>
+        <w:t>SiNO</w:t>
+      </w:r>
+    </w:p>
+    <w:p>
+      <w:r>
+        <w:tab/>
+      </w:r>
+      <w:r>
+        <w:tab/>
+      </w:r>
+      <w:r>
+        <w:tab/>
+      </w:r>
+      <w:r>
+        <w:tab/>
+      </w:r>
+      <w:r>
+        <w:tab/>
+        <w:t>nota &lt;- ingreseNotas</w:t>
+      </w:r>
+    </w:p>
+    <w:p>
+      <w:r>
+        <w:tab/>
+      </w:r>
+      <w:r>
+        <w:tab/>
+      </w:r>
+      <w:r>
+        <w:tab/>
+      </w:r>
+      <w:r>
+        <w:tab/>
+      </w:r>
+      <w:r>
+        <w:tab/>
+        <w:t>descuento &lt;- categoria_B * tercerDescuento</w:t>
+      </w:r>
+    </w:p>
+    <w:p>
+      <w:r>
+        <w:tab/>
+      </w:r>
+      <w:r>
+        <w:tab/>
+      </w:r>
+      <w:r>
+        <w:tab/>
+      </w:r>
+      <w:r>
+        <w:tab/>
+      </w:r>
+      <w:r>
+        <w:tab/>
+        <w:t>mensualidad &lt;- categoria_B - descuento</w:t>
+      </w:r>
+    </w:p>
+    <w:p>
+      <w:r>
+        <w:tab/>
+      </w:r>
+      <w:r>
+        <w:tab/>
+      </w:r>
+      <w:r>
+        <w:tab/>
+      </w:r>
+      <w:r>
+        <w:tab/>
+        <w:t>FinSi</w:t>
+      </w:r>
+    </w:p>
+    <w:p>
+      <w:r>
+        <w:tab/>
+      </w:r>
+      <w:r>
+        <w:tab/>
+      </w:r>
+      <w:r>
+        <w:tab/>
+      </w:r>
+      <w:r>
+        <w:tab/>
+        <w:t>Escribir "Estás en la categoría ", segundaCategoria</w:t>
+      </w:r>
+    </w:p>
+    <w:p>
+      <w:r>
+        <w:tab/>
+      </w:r>
+      <w:r>
+        <w:tab/>
+      </w:r>
+      <w:r>
+        <w:tab/>
+        <w:t>3:</w:t>
+      </w:r>
+    </w:p>
+    <w:p>
+      <w:r>
+        <w:tab/>
+      </w:r>
+      <w:r>
+        <w:tab/>
+      </w:r>
+      <w:r>
+        <w:tab/>
+      </w:r>
+      <w:r>
+        <w:tab/>
+        <w:t>Si ingreseNotas &gt;= 0 Y ingreseNotas &lt;= 13.99 Entonces</w:t>
+      </w:r>
+    </w:p>
+    <w:p>
+      <w:r>
+        <w:tab/>
+      </w:r>
+      <w:r>
+        <w:tab/>
+      </w:r>
+      <w:r>
+        <w:tab/>
+      </w:r>
+      <w:r>
+        <w:tab/>
+      </w:r>
+      <w:r>
+        <w:tab/>
+        <w:t>nota &lt;- ingreseNotas</w:t>
+      </w:r>
+    </w:p>
+    <w:p>
+      <w:r>
+        <w:tab/>
+      </w:r>
+      <w:r>
+        <w:tab/>
+      </w:r>
+      <w:r>
+        <w:tab/>
+      </w:r>
+      <w:r>
+        <w:tab/>
+      </w:r>
+      <w:r>
+        <w:tab/>
+        <w:t>mensualidad &lt;- categoria_C</w:t>
+      </w:r>
+    </w:p>
+    <w:p>
+      <w:r>
+        <w:tab/>
+      </w:r>
+      <w:r>
+        <w:tab/>
+      </w:r>
+      <w:r>
+        <w:tab/>
+      </w:r>
+      <w:r>
+        <w:tab/>
+        <w:t>FinSi</w:t>
+      </w:r>
+    </w:p>
+    <w:p>
+      <w:r>
+        <w:tab/>
+      </w:r>
+      <w:r>
+        <w:tab/>
+      </w:r>
+      <w:r>
+        <w:tab/>
+      </w:r>
+      <w:r>
+        <w:tab/>
+      </w:r>
+      <w:r>
+        <w:tab/>
+      </w:r>
+      <w:r>
+        <w:tab/>
+      </w:r>
+      <w:r>
+        <w:tab/>
+      </w:r>
+      <w:r>
+        <w:tab/>
+      </w:r>
+      <w:r>
+        <w:tab/>
+      </w:r>
+    </w:p>
+    <w:p>
+      <w:r>
+        <w:tab/>
+      </w:r>
+      <w:r>
+        <w:tab/>
+      </w:r>
+      <w:r>
+        <w:tab/>
+      </w:r>
+      <w:r>
+        <w:tab/>
         <w:t>Si ingreseNotas &gt;= 14 Y ingreseNotas &lt;= 15.99 Entonces</w:t>
       </w:r>
     </w:p>
@@ -1099,25 +1496,26 @@
       </w:r>
       <w:r>
         <w:tab/>
-        <w:t>descuento &lt;- categoria_B * primerDescuento</w:t>
-      </w:r>
-    </w:p>
-    <w:p>
-      <w:r>
-        <w:tab/>
-      </w:r>
-      <w:r>
-        <w:tab/>
-      </w:r>
-      <w:r>
-        <w:tab/>
-      </w:r>
-      <w:r>
-        <w:tab/>
-      </w:r>
-      <w:r>
-        <w:tab/>
-        <w:t>mensualidad &lt;- categoria_B - descuento</w:t>
+        <w:t>descuento &lt;- categoria_C * primerDescuento</w:t>
+      </w:r>
+    </w:p>
+    <w:p>
+      <w:r>
+        <w:lastRenderedPageBreak/>
+        <w:tab/>
+      </w:r>
+      <w:r>
+        <w:tab/>
+      </w:r>
+      <w:r>
+        <w:tab/>
+      </w:r>
+      <w:r>
+        <w:tab/>
+      </w:r>
+      <w:r>
+        <w:tab/>
+        <w:t>mensualidad &lt;- categoria_C - descuento</w:t>
       </w:r>
     </w:p>
     <w:p>
@@ -1145,15 +1543,6 @@
       <w:r>
         <w:tab/>
       </w:r>
-      <w:r>
-        <w:tab/>
-      </w:r>
-      <w:r>
-        <w:tab/>
-      </w:r>
-      <w:r>
-        <w:tab/>
-      </w:r>
     </w:p>
     <w:p>
       <w:r>
@@ -1203,40 +1592,40 @@
       </w:r>
       <w:r>
         <w:tab/>
-        <w:t>descuento &lt;- categoria_B * segundoDescuento</w:t>
-      </w:r>
-    </w:p>
-    <w:p>
-      <w:r>
-        <w:tab/>
-      </w:r>
-      <w:r>
-        <w:tab/>
-      </w:r>
-      <w:r>
-        <w:tab/>
-      </w:r>
-      <w:r>
-        <w:tab/>
-      </w:r>
-      <w:r>
-        <w:tab/>
-        <w:t>mensualidad &lt;- categoria_B - descuento</w:t>
-      </w:r>
-    </w:p>
-    <w:p>
-      <w:r>
-        <w:tab/>
-      </w:r>
-      <w:r>
-        <w:tab/>
-      </w:r>
-      <w:r>
-        <w:tab/>
-      </w:r>
-      <w:r>
-        <w:tab/>
-        <w:t>SiNO</w:t>
+        <w:t>descuento &lt;- categoria_C * segundoDescuento</w:t>
+      </w:r>
+    </w:p>
+    <w:p>
+      <w:r>
+        <w:tab/>
+      </w:r>
+      <w:r>
+        <w:tab/>
+      </w:r>
+      <w:r>
+        <w:tab/>
+      </w:r>
+      <w:r>
+        <w:tab/>
+      </w:r>
+      <w:r>
+        <w:tab/>
+        <w:t>mensualidad &lt;- categoria_C - descuento</w:t>
+      </w:r>
+    </w:p>
+    <w:p>
+      <w:r>
+        <w:tab/>
+      </w:r>
+      <w:r>
+        <w:tab/>
+      </w:r>
+      <w:r>
+        <w:tab/>
+      </w:r>
+      <w:r>
+        <w:tab/>
+        <w:t>SiNo</w:t>
       </w:r>
     </w:p>
     <w:p>
@@ -1272,25 +1661,25 @@
       </w:r>
       <w:r>
         <w:tab/>
-        <w:t>descuento &lt;- categoria_B * tercerDescuento</w:t>
-      </w:r>
-    </w:p>
-    <w:p>
-      <w:r>
-        <w:tab/>
-      </w:r>
-      <w:r>
-        <w:tab/>
-      </w:r>
-      <w:r>
-        <w:tab/>
-      </w:r>
-      <w:r>
-        <w:tab/>
-      </w:r>
-      <w:r>
-        <w:tab/>
-        <w:t>mensualidad &lt;- categoria_B - descuento</w:t>
+        <w:t>descuento &lt;- categoria_C * tercerDescuento</w:t>
+      </w:r>
+    </w:p>
+    <w:p>
+      <w:r>
+        <w:tab/>
+      </w:r>
+      <w:r>
+        <w:tab/>
+      </w:r>
+      <w:r>
+        <w:tab/>
+      </w:r>
+      <w:r>
+        <w:tab/>
+      </w:r>
+      <w:r>
+        <w:tab/>
+        <w:t>mensualidad &lt;- categoria_C - descuento</w:t>
       </w:r>
     </w:p>
     <w:p>
@@ -1320,19 +1709,19 @@
       </w:r>
       <w:r>
         <w:tab/>
-        <w:t>Escribir "Estás en la categoría ", segundaCategoria</w:t>
-      </w:r>
-    </w:p>
-    <w:p>
-      <w:r>
-        <w:tab/>
-      </w:r>
-      <w:r>
-        <w:tab/>
-      </w:r>
-      <w:r>
-        <w:tab/>
-        <w:t>3:</w:t>
+        <w:t>Escribir "Estás en la categoría ", terceraCategoria</w:t>
+      </w:r>
+    </w:p>
+    <w:p>
+      <w:r>
+        <w:tab/>
+      </w:r>
+      <w:r>
+        <w:tab/>
+      </w:r>
+      <w:r>
+        <w:tab/>
+        <w:t>4:</w:t>
       </w:r>
     </w:p>
     <w:p>
@@ -1383,7 +1772,7 @@
       </w:r>
       <w:r>
         <w:tab/>
-        <w:t>mensualidad &lt;- categoria_C</w:t>
+        <w:t>mensualidad &lt;- categoria_D</w:t>
       </w:r>
     </w:p>
     <w:p>
@@ -1414,21 +1803,6 @@
       <w:r>
         <w:tab/>
       </w:r>
-      <w:r>
-        <w:tab/>
-      </w:r>
-      <w:r>
-        <w:tab/>
-      </w:r>
-      <w:r>
-        <w:tab/>
-      </w:r>
-      <w:r>
-        <w:tab/>
-      </w:r>
-      <w:r>
-        <w:tab/>
-      </w:r>
     </w:p>
     <w:p>
       <w:r>
@@ -1465,6 +1839,86 @@
     </w:p>
     <w:p>
       <w:r>
+        <w:tab/>
+      </w:r>
+      <w:r>
+        <w:tab/>
+      </w:r>
+      <w:r>
+        <w:tab/>
+      </w:r>
+      <w:r>
+        <w:tab/>
+      </w:r>
+      <w:r>
+        <w:tab/>
+        <w:t>descuento &lt;- categoria_D * primerDescuento</w:t>
+      </w:r>
+    </w:p>
+    <w:p>
+      <w:r>
+        <w:tab/>
+      </w:r>
+      <w:r>
+        <w:tab/>
+      </w:r>
+      <w:r>
+        <w:tab/>
+      </w:r>
+      <w:r>
+        <w:tab/>
+      </w:r>
+      <w:r>
+        <w:tab/>
+        <w:t>mensualidad &lt;- categoria_D - descuento</w:t>
+      </w:r>
+    </w:p>
+    <w:p>
+      <w:r>
+        <w:tab/>
+      </w:r>
+      <w:r>
+        <w:tab/>
+      </w:r>
+      <w:r>
+        <w:tab/>
+      </w:r>
+      <w:r>
+        <w:tab/>
+        <w:t>FinSi</w:t>
+      </w:r>
+    </w:p>
+    <w:p>
+      <w:r>
+        <w:tab/>
+      </w:r>
+      <w:r>
+        <w:tab/>
+      </w:r>
+      <w:r>
+        <w:tab/>
+      </w:r>
+      <w:r>
+        <w:tab/>
+      </w:r>
+    </w:p>
+    <w:p>
+      <w:r>
+        <w:tab/>
+      </w:r>
+      <w:r>
+        <w:tab/>
+      </w:r>
+      <w:r>
+        <w:tab/>
+      </w:r>
+      <w:r>
+        <w:tab/>
+        <w:t>Si ingreseNotas &gt;= 16 Y ingreseNotas &lt;= 17.99 Entonces</w:t>
+      </w:r>
+    </w:p>
+    <w:p>
+      <w:r>
         <w:lastRenderedPageBreak/>
         <w:tab/>
       </w:r>
@@ -1479,25 +1933,112 @@
       </w:r>
       <w:r>
         <w:tab/>
-        <w:t>descuento &lt;- categoria_C * primerDescuento</w:t>
-      </w:r>
-    </w:p>
-    <w:p>
-      <w:r>
-        <w:tab/>
-      </w:r>
-      <w:r>
-        <w:tab/>
-      </w:r>
-      <w:r>
-        <w:tab/>
-      </w:r>
-      <w:r>
-        <w:tab/>
-      </w:r>
-      <w:r>
-        <w:tab/>
-        <w:t>mensualidad &lt;- categoria_C - descuento</w:t>
+        <w:t>nota &lt;- ingreseNotas</w:t>
+      </w:r>
+    </w:p>
+    <w:p>
+      <w:r>
+        <w:tab/>
+      </w:r>
+      <w:r>
+        <w:tab/>
+      </w:r>
+      <w:r>
+        <w:tab/>
+      </w:r>
+      <w:r>
+        <w:tab/>
+      </w:r>
+      <w:r>
+        <w:tab/>
+        <w:t>descuento &lt;- categoria_D * segundoDescuento</w:t>
+      </w:r>
+    </w:p>
+    <w:p>
+      <w:r>
+        <w:tab/>
+      </w:r>
+      <w:r>
+        <w:tab/>
+      </w:r>
+      <w:r>
+        <w:tab/>
+      </w:r>
+      <w:r>
+        <w:tab/>
+      </w:r>
+      <w:r>
+        <w:tab/>
+        <w:t>mensualidad &lt;- categoria_D - descuento</w:t>
+      </w:r>
+    </w:p>
+    <w:p>
+      <w:r>
+        <w:tab/>
+      </w:r>
+      <w:r>
+        <w:tab/>
+      </w:r>
+      <w:r>
+        <w:tab/>
+      </w:r>
+      <w:r>
+        <w:tab/>
+        <w:t>SiNo</w:t>
+      </w:r>
+    </w:p>
+    <w:p>
+      <w:r>
+        <w:tab/>
+      </w:r>
+      <w:r>
+        <w:tab/>
+      </w:r>
+      <w:r>
+        <w:tab/>
+      </w:r>
+      <w:r>
+        <w:tab/>
+      </w:r>
+      <w:r>
+        <w:tab/>
+        <w:t>nota &lt;- ingreseNotas</w:t>
+      </w:r>
+    </w:p>
+    <w:p>
+      <w:r>
+        <w:tab/>
+      </w:r>
+      <w:r>
+        <w:tab/>
+      </w:r>
+      <w:r>
+        <w:tab/>
+      </w:r>
+      <w:r>
+        <w:tab/>
+      </w:r>
+      <w:r>
+        <w:tab/>
+        <w:t>descuento &lt;- categoria_D * tercerDescuento</w:t>
+      </w:r>
+    </w:p>
+    <w:p>
+      <w:r>
+        <w:tab/>
+      </w:r>
+      <w:r>
+        <w:tab/>
+      </w:r>
+      <w:r>
+        <w:tab/>
+      </w:r>
+      <w:r>
+        <w:tab/>
+      </w:r>
+      <w:r>
+        <w:tab/>
+        <w:t>mensualidad &lt;- categoria_D - descuento</w:t>
       </w:r>
     </w:p>
     <w:p>
@@ -1525,587 +2066,64 @@
       <w:r>
         <w:tab/>
       </w:r>
-    </w:p>
-    <w:p>
-      <w:r>
-        <w:tab/>
-      </w:r>
-      <w:r>
-        <w:tab/>
-      </w:r>
-      <w:r>
-        <w:tab/>
-      </w:r>
-      <w:r>
-        <w:tab/>
-        <w:t>Si ingreseNotas &gt;= 16 Y ingreseNotas &lt;= 17.99 Entonces</w:t>
-      </w:r>
-    </w:p>
-    <w:p>
-      <w:r>
-        <w:tab/>
-      </w:r>
-      <w:r>
-        <w:tab/>
-      </w:r>
-      <w:r>
-        <w:tab/>
-      </w:r>
-      <w:r>
-        <w:tab/>
-      </w:r>
-      <w:r>
-        <w:tab/>
-        <w:t>nota &lt;- ingreseNotas</w:t>
-      </w:r>
-    </w:p>
-    <w:p>
-      <w:r>
-        <w:tab/>
-      </w:r>
-      <w:r>
-        <w:tab/>
-      </w:r>
-      <w:r>
-        <w:tab/>
-      </w:r>
-      <w:r>
-        <w:tab/>
-      </w:r>
-      <w:r>
-        <w:tab/>
-        <w:t>descuento &lt;- categoria_C * segundoDescuento</w:t>
-      </w:r>
-    </w:p>
-    <w:p>
-      <w:r>
-        <w:tab/>
-      </w:r>
-      <w:r>
-        <w:tab/>
-      </w:r>
-      <w:r>
-        <w:tab/>
-      </w:r>
-      <w:r>
-        <w:tab/>
-      </w:r>
-      <w:r>
-        <w:tab/>
-        <w:t>mensualidad &lt;- categoria_C - descuento</w:t>
-      </w:r>
-    </w:p>
-    <w:p>
-      <w:r>
-        <w:tab/>
-      </w:r>
-      <w:r>
-        <w:tab/>
-      </w:r>
-      <w:r>
-        <w:tab/>
-      </w:r>
-      <w:r>
-        <w:tab/>
-        <w:t>SiNo</w:t>
-      </w:r>
-    </w:p>
-    <w:p>
-      <w:r>
-        <w:tab/>
-      </w:r>
-      <w:r>
-        <w:tab/>
-      </w:r>
-      <w:r>
-        <w:tab/>
-      </w:r>
-      <w:r>
-        <w:tab/>
-      </w:r>
-      <w:r>
-        <w:tab/>
-        <w:t>nota &lt;- ingreseNotas</w:t>
-      </w:r>
-    </w:p>
-    <w:p>
-      <w:r>
-        <w:tab/>
-      </w:r>
-      <w:r>
-        <w:tab/>
-      </w:r>
-      <w:r>
-        <w:tab/>
-      </w:r>
-      <w:r>
-        <w:tab/>
-      </w:r>
-      <w:r>
-        <w:tab/>
-        <w:t>descuento &lt;- categoria_C * tercerDescuento</w:t>
-      </w:r>
-    </w:p>
-    <w:p>
-      <w:r>
-        <w:tab/>
-      </w:r>
-      <w:r>
-        <w:tab/>
-      </w:r>
-      <w:r>
-        <w:tab/>
-      </w:r>
-      <w:r>
-        <w:tab/>
-      </w:r>
-      <w:r>
-        <w:tab/>
-        <w:t>mensualidad &lt;- categoria_C - descuento</w:t>
-      </w:r>
-    </w:p>
-    <w:p>
-      <w:r>
-        <w:tab/>
-      </w:r>
-      <w:r>
-        <w:tab/>
-      </w:r>
-      <w:r>
-        <w:tab/>
-      </w:r>
+      <w:r>
+        <w:tab/>
+        <w:t>Escribir "Estás en la categoría ", cuartaCategoria</w:t>
+      </w:r>
+    </w:p>
+    <w:p>
+      <w:r>
+        <w:tab/>
+      </w:r>
+      <w:r>
+        <w:tab/>
+      </w:r>
+      <w:r>
+        <w:tab/>
+      </w:r>
+      <w:r>
+        <w:tab/>
+      </w:r>
+      <w:r>
+        <w:tab/>
+      </w:r>
+      <w:r>
+        <w:tab/>
+      </w:r>
+      <w:r>
+        <w:tab/>
+      </w:r>
+      <w:r>
+        <w:tab/>
+      </w:r>
+      <w:r>
+        <w:tab/>
+      </w:r>
+      <w:r>
+        <w:tab/>
+      </w:r>
+      <w:r>
+        <w:tab/>
+      </w:r>
+      <w:r>
+        <w:tab/>
+      </w:r>
+    </w:p>
+    <w:p>
+      <w:r>
+        <w:tab/>
+      </w:r>
+      <w:r>
+        <w:tab/>
+        <w:t>Fin Segun</w:t>
+      </w:r>
+    </w:p>
+    <w:p>
       <w:r>
         <w:tab/>
         <w:t>FinSi</w:t>
       </w:r>
     </w:p>
-    <w:p>
-      <w:r>
-        <w:tab/>
-      </w:r>
-      <w:r>
-        <w:tab/>
-      </w:r>
-      <w:r>
-        <w:tab/>
-      </w:r>
-      <w:r>
-        <w:tab/>
-        <w:t>Escribir "Estás en la categoría ", terceraCategoria</w:t>
-      </w:r>
-    </w:p>
-    <w:p>
-      <w:r>
-        <w:tab/>
-      </w:r>
-      <w:r>
-        <w:tab/>
-      </w:r>
-      <w:r>
-        <w:tab/>
-        <w:t>4:</w:t>
-      </w:r>
-    </w:p>
-    <w:p>
-      <w:r>
-        <w:tab/>
-      </w:r>
-      <w:r>
-        <w:tab/>
-      </w:r>
-      <w:r>
-        <w:tab/>
-      </w:r>
-      <w:r>
-        <w:tab/>
-        <w:t>Si ingreseNotas &gt;= 0 Y ingreseNotas &lt;= 13.99 Entonces</w:t>
-      </w:r>
-    </w:p>
-    <w:p>
-      <w:r>
-        <w:tab/>
-      </w:r>
-      <w:r>
-        <w:tab/>
-      </w:r>
-      <w:r>
-        <w:tab/>
-      </w:r>
-      <w:r>
-        <w:tab/>
-      </w:r>
-      <w:r>
-        <w:tab/>
-        <w:t>nota &lt;- ingreseNotas</w:t>
-      </w:r>
-    </w:p>
-    <w:p>
-      <w:r>
-        <w:tab/>
-      </w:r>
-      <w:r>
-        <w:tab/>
-      </w:r>
-      <w:r>
-        <w:tab/>
-      </w:r>
-      <w:r>
-        <w:tab/>
-      </w:r>
-      <w:r>
-        <w:tab/>
-        <w:t>mensualidad &lt;- categoria_D</w:t>
-      </w:r>
-    </w:p>
-    <w:p>
-      <w:r>
-        <w:tab/>
-      </w:r>
-      <w:r>
-        <w:tab/>
-      </w:r>
-      <w:r>
-        <w:tab/>
-      </w:r>
-      <w:r>
-        <w:tab/>
-        <w:t>FinSi</w:t>
-      </w:r>
-    </w:p>
-    <w:p>
-      <w:r>
-        <w:tab/>
-      </w:r>
-      <w:r>
-        <w:tab/>
-      </w:r>
-      <w:r>
-        <w:tab/>
-      </w:r>
-      <w:r>
-        <w:tab/>
-      </w:r>
-    </w:p>
-    <w:p>
-      <w:r>
-        <w:tab/>
-      </w:r>
-      <w:r>
-        <w:tab/>
-      </w:r>
-      <w:r>
-        <w:tab/>
-      </w:r>
-      <w:r>
-        <w:tab/>
-        <w:t>Si ingreseNotas &gt;= 14 Y ingreseNotas &lt;= 15.99 Entonces</w:t>
-      </w:r>
-    </w:p>
-    <w:p>
-      <w:r>
-        <w:tab/>
-      </w:r>
-      <w:r>
-        <w:tab/>
-      </w:r>
-      <w:r>
-        <w:tab/>
-      </w:r>
-      <w:r>
-        <w:tab/>
-      </w:r>
-      <w:r>
-        <w:tab/>
-        <w:t>nota &lt;- ingreseNotas</w:t>
-      </w:r>
-    </w:p>
-    <w:p>
-      <w:r>
-        <w:tab/>
-      </w:r>
-      <w:r>
-        <w:tab/>
-      </w:r>
-      <w:r>
-        <w:tab/>
-      </w:r>
-      <w:r>
-        <w:tab/>
-      </w:r>
-      <w:r>
-        <w:tab/>
-        <w:t>descuento &lt;- categoria_D * primerDescuento</w:t>
-      </w:r>
-    </w:p>
-    <w:p>
-      <w:r>
-        <w:tab/>
-      </w:r>
-      <w:r>
-        <w:tab/>
-      </w:r>
-      <w:r>
-        <w:tab/>
-      </w:r>
-      <w:r>
-        <w:tab/>
-      </w:r>
-      <w:r>
-        <w:tab/>
-        <w:t>mensualidad &lt;- categoria_D - descuento</w:t>
-      </w:r>
-    </w:p>
-    <w:p>
-      <w:r>
-        <w:tab/>
-      </w:r>
-      <w:r>
-        <w:tab/>
-      </w:r>
-      <w:r>
-        <w:tab/>
-      </w:r>
-      <w:r>
-        <w:tab/>
-        <w:t>FinSi</w:t>
-      </w:r>
-    </w:p>
-    <w:p>
-      <w:r>
-        <w:tab/>
-      </w:r>
-      <w:r>
-        <w:tab/>
-      </w:r>
-      <w:r>
-        <w:tab/>
-      </w:r>
-      <w:r>
-        <w:tab/>
-      </w:r>
-    </w:p>
-    <w:p>
-      <w:r>
-        <w:lastRenderedPageBreak/>
-        <w:tab/>
-      </w:r>
-      <w:r>
-        <w:tab/>
-      </w:r>
-      <w:r>
-        <w:tab/>
-      </w:r>
-      <w:r>
-        <w:tab/>
-        <w:t>Si ingreseNotas &gt;= 16 Y ingreseNotas &lt;= 17.99 Entonces</w:t>
-      </w:r>
-    </w:p>
-    <w:p>
-      <w:r>
-        <w:tab/>
-      </w:r>
-      <w:r>
-        <w:tab/>
-      </w:r>
-      <w:r>
-        <w:tab/>
-      </w:r>
-      <w:r>
-        <w:tab/>
-      </w:r>
-      <w:r>
-        <w:tab/>
-        <w:t>nota &lt;- ingreseNotas</w:t>
-      </w:r>
-    </w:p>
-    <w:p>
-      <w:r>
-        <w:tab/>
-      </w:r>
-      <w:r>
-        <w:tab/>
-      </w:r>
-      <w:r>
-        <w:tab/>
-      </w:r>
-      <w:r>
-        <w:tab/>
-      </w:r>
-      <w:r>
-        <w:tab/>
-        <w:t>descuento &lt;- categoria_D * segundoDescuento</w:t>
-      </w:r>
-    </w:p>
-    <w:p>
-      <w:r>
-        <w:tab/>
-      </w:r>
-      <w:r>
-        <w:tab/>
-      </w:r>
-      <w:r>
-        <w:tab/>
-      </w:r>
-      <w:r>
-        <w:tab/>
-      </w:r>
-      <w:r>
-        <w:tab/>
-        <w:t>mensualidad &lt;- categoria_D - descuento</w:t>
-      </w:r>
-    </w:p>
-    <w:p>
-      <w:r>
-        <w:tab/>
-      </w:r>
-      <w:r>
-        <w:tab/>
-      </w:r>
-      <w:r>
-        <w:tab/>
-      </w:r>
-      <w:r>
-        <w:tab/>
-        <w:t>SiNo</w:t>
-      </w:r>
-    </w:p>
-    <w:p>
-      <w:r>
-        <w:tab/>
-      </w:r>
-      <w:r>
-        <w:tab/>
-      </w:r>
-      <w:r>
-        <w:tab/>
-      </w:r>
-      <w:r>
-        <w:tab/>
-      </w:r>
-      <w:r>
-        <w:tab/>
-        <w:t>nota &lt;- ingreseNotas</w:t>
-      </w:r>
-    </w:p>
-    <w:p>
-      <w:r>
-        <w:tab/>
-      </w:r>
-      <w:r>
-        <w:tab/>
-      </w:r>
-      <w:r>
-        <w:tab/>
-      </w:r>
-      <w:r>
-        <w:tab/>
-      </w:r>
-      <w:r>
-        <w:tab/>
-        <w:t>descuento &lt;- categoria_D * tercerDescuento</w:t>
-      </w:r>
-    </w:p>
-    <w:p>
-      <w:r>
-        <w:tab/>
-      </w:r>
-      <w:r>
-        <w:tab/>
-      </w:r>
-      <w:r>
-        <w:tab/>
-      </w:r>
-      <w:r>
-        <w:tab/>
-      </w:r>
-      <w:r>
-        <w:tab/>
-        <w:t>mensualidad &lt;- categoria_D - descuento</w:t>
-      </w:r>
-    </w:p>
-    <w:p>
-      <w:r>
-        <w:tab/>
-      </w:r>
-      <w:r>
-        <w:tab/>
-      </w:r>
-      <w:r>
-        <w:tab/>
-      </w:r>
-      <w:r>
-        <w:tab/>
-        <w:t>FinSi</w:t>
-      </w:r>
-    </w:p>
-    <w:p>
-      <w:r>
-        <w:tab/>
-      </w:r>
-      <w:r>
-        <w:tab/>
-      </w:r>
-      <w:r>
-        <w:tab/>
-      </w:r>
-      <w:r>
-        <w:tab/>
-        <w:t>Escribir "Estás en la categoría ", cuartaCategoria</w:t>
-      </w:r>
-    </w:p>
-    <w:p>
-      <w:r>
-        <w:tab/>
-      </w:r>
-      <w:r>
-        <w:tab/>
-      </w:r>
-      <w:r>
-        <w:tab/>
-      </w:r>
-      <w:r>
-        <w:tab/>
-      </w:r>
-      <w:r>
-        <w:tab/>
-      </w:r>
-      <w:r>
-        <w:tab/>
-      </w:r>
-      <w:r>
-        <w:tab/>
-      </w:r>
-      <w:r>
-        <w:tab/>
-      </w:r>
-      <w:r>
-        <w:tab/>
-      </w:r>
-      <w:r>
-        <w:tab/>
-      </w:r>
-      <w:r>
-        <w:tab/>
-      </w:r>
-      <w:r>
-        <w:tab/>
-      </w:r>
-    </w:p>
-    <w:p>
-      <w:r>
-        <w:tab/>
-      </w:r>
-      <w:r>
-        <w:tab/>
-        <w:t>Fin Segun</w:t>
-      </w:r>
-    </w:p>
-    <w:p>
-      <w:r>
-        <w:tab/>
-        <w:t>FinSi</w:t>
-      </w:r>
-    </w:p>
     <w:p/>
     <w:p>
       <w:r>
@@ -2150,6 +2168,20 @@
         <w:t>FinAlgoritmo</w:t>
       </w:r>
       <w:proofErr w:type="spellEnd"/>
+    </w:p>
+    <w:p>
+      <w:pPr>
+        <w:rPr>
+          <w:lang w:val="en-US"/>
+        </w:rPr>
+      </w:pPr>
+    </w:p>
+    <w:p>
+      <w:pPr>
+        <w:rPr>
+          <w:lang w:val="en-US"/>
+        </w:rPr>
+      </w:pPr>
     </w:p>
     <w:p>
       <w:pPr>
@@ -4296,7 +4328,7 @@
           <w:noProof/>
         </w:rPr>
         <w:drawing>
-          <wp:anchor distT="0" distB="0" distL="114300" distR="114300" simplePos="0" relativeHeight="251659264" behindDoc="1" locked="0" layoutInCell="1" allowOverlap="1" wp14:anchorId="2C5F4BB2" wp14:editId="5D1AD030">
+          <wp:anchor distT="0" distB="0" distL="114300" distR="114300" simplePos="0" relativeHeight="251659264" behindDoc="1" locked="0" layoutInCell="1" allowOverlap="1" wp14:anchorId="2C5F4BB2" wp14:editId="2CC65F72">
             <wp:simplePos x="0" y="0"/>
             <wp:positionH relativeFrom="column">
               <wp:posOffset>103068</wp:posOffset>
@@ -9012,7 +9044,7 @@
           <w:noProof/>
         </w:rPr>
         <w:drawing>
-          <wp:anchor distT="0" distB="0" distL="114300" distR="114300" simplePos="0" relativeHeight="251661312" behindDoc="1" locked="0" layoutInCell="1" allowOverlap="1" wp14:anchorId="236163EB" wp14:editId="2A140544">
+          <wp:anchor distT="0" distB="0" distL="114300" distR="114300" simplePos="0" relativeHeight="251661312" behindDoc="1" locked="0" layoutInCell="1" allowOverlap="1" wp14:anchorId="236163EB" wp14:editId="014770FE">
             <wp:simplePos x="0" y="0"/>
             <wp:positionH relativeFrom="column">
               <wp:posOffset>-71755</wp:posOffset>
@@ -9595,7 +9627,1789 @@
     <w:p/>
     <w:p/>
     <w:p/>
-    <w:p/>
+    <w:p>
+      <w:pPr>
+        <w:pStyle w:val="Ttulo"/>
+        <w:ind w:left="142" w:right="169"/>
+        <w:rPr>
+          <w:b/>
+          <w:bCs/>
+          <w:sz w:val="24"/>
+          <w:szCs w:val="24"/>
+        </w:rPr>
+      </w:pPr>
+      <w:r>
+        <w:rPr>
+          <w:sz w:val="24"/>
+          <w:szCs w:val="24"/>
+        </w:rPr>
+        <w:lastRenderedPageBreak/>
+        <w:t>ESTRUCTURA DE SELECCIÓN MÚLTIPLE</w:t>
+      </w:r>
+    </w:p>
+    <w:p/>
+    <w:p>
+      <w:pPr>
+        <w:pStyle w:val="Prrafodelista"/>
+        <w:numPr>
+          <w:ilvl w:val="0"/>
+          <w:numId w:val="7"/>
+        </w:numPr>
+      </w:pPr>
+      <w:r>
+        <w:t>Primer ejercicio</w:t>
+      </w:r>
+    </w:p>
+    <w:p>
+      <w:pPr>
+        <w:pStyle w:val="Prrafodelista"/>
+        <w:numPr>
+          <w:ilvl w:val="0"/>
+          <w:numId w:val="6"/>
+        </w:numPr>
+      </w:pPr>
+      <w:r>
+        <w:t xml:space="preserve">Presentación </w:t>
+      </w:r>
+      <w:r>
+        <w:t>en</w:t>
+      </w:r>
+      <w:r>
+        <w:t xml:space="preserve"> DFD</w:t>
+      </w:r>
+    </w:p>
+    <w:p>
+      <w:pPr>
+        <w:ind w:left="360"/>
+      </w:pPr>
+    </w:p>
+    <w:p>
+      <w:pPr>
+        <w:ind w:left="360"/>
+      </w:pPr>
+      <w:r>
+        <w:rPr>
+          <w:noProof/>
+        </w:rPr>
+        <w:drawing>
+          <wp:anchor distT="0" distB="0" distL="114300" distR="114300" simplePos="0" relativeHeight="251662336" behindDoc="1" locked="0" layoutInCell="1" allowOverlap="1" wp14:anchorId="2B0316A2" wp14:editId="39D57C03">
+            <wp:simplePos x="0" y="0"/>
+            <wp:positionH relativeFrom="column">
+              <wp:posOffset>-185190</wp:posOffset>
+            </wp:positionH>
+            <wp:positionV relativeFrom="paragraph">
+              <wp:posOffset>157521</wp:posOffset>
+            </wp:positionV>
+            <wp:extent cx="5961772" cy="3287948"/>
+            <wp:effectExtent l="0" t="0" r="0" b="1905"/>
+            <wp:wrapNone/>
+            <wp:docPr id="1135277950" name="Imagen 1" descr="Escala de tiempo&#10;&#10;Descripción generada automáticamente con confianza media"/>
+            <wp:cNvGraphicFramePr>
+              <a:graphicFrameLocks xmlns:a="http://schemas.openxmlformats.org/drawingml/2006/main" noChangeAspect="1"/>
+            </wp:cNvGraphicFramePr>
+            <a:graphic xmlns:a="http://schemas.openxmlformats.org/drawingml/2006/main">
+              <a:graphicData uri="http://schemas.openxmlformats.org/drawingml/2006/picture">
+                <pic:pic xmlns:pic="http://schemas.openxmlformats.org/drawingml/2006/picture">
+                  <pic:nvPicPr>
+                    <pic:cNvPr id="1135277950" name="Imagen 1" descr="Escala de tiempo&#10;&#10;Descripción generada automáticamente con confianza media"/>
+                    <pic:cNvPicPr/>
+                  </pic:nvPicPr>
+                  <pic:blipFill>
+                    <a:blip r:embed="rId9" cstate="print">
+                      <a:extLst>
+                        <a:ext uri="{28A0092B-C50C-407E-A947-70E740481C1C}">
+                          <a14:useLocalDpi xmlns:a14="http://schemas.microsoft.com/office/drawing/2010/main" val="0"/>
+                        </a:ext>
+                      </a:extLst>
+                    </a:blip>
+                    <a:stretch>
+                      <a:fillRect/>
+                    </a:stretch>
+                  </pic:blipFill>
+                  <pic:spPr>
+                    <a:xfrm>
+                      <a:off x="0" y="0"/>
+                      <a:ext cx="5970553" cy="3292791"/>
+                    </a:xfrm>
+                    <a:prstGeom prst="rect">
+                      <a:avLst/>
+                    </a:prstGeom>
+                  </pic:spPr>
+                </pic:pic>
+              </a:graphicData>
+            </a:graphic>
+            <wp14:sizeRelH relativeFrom="page">
+              <wp14:pctWidth>0</wp14:pctWidth>
+            </wp14:sizeRelH>
+            <wp14:sizeRelV relativeFrom="page">
+              <wp14:pctHeight>0</wp14:pctHeight>
+            </wp14:sizeRelV>
+          </wp:anchor>
+        </w:drawing>
+      </w:r>
+    </w:p>
+    <w:p>
+      <w:pPr>
+        <w:ind w:left="360"/>
+      </w:pPr>
+    </w:p>
+    <w:p>
+      <w:pPr>
+        <w:ind w:left="360"/>
+      </w:pPr>
+    </w:p>
+    <w:p>
+      <w:pPr>
+        <w:ind w:left="360"/>
+      </w:pPr>
+    </w:p>
+    <w:p>
+      <w:pPr>
+        <w:ind w:left="360"/>
+      </w:pPr>
+    </w:p>
+    <w:p>
+      <w:pPr>
+        <w:ind w:left="360"/>
+      </w:pPr>
+    </w:p>
+    <w:p>
+      <w:pPr>
+        <w:ind w:left="360"/>
+      </w:pPr>
+    </w:p>
+    <w:p>
+      <w:pPr>
+        <w:ind w:left="360"/>
+      </w:pPr>
+    </w:p>
+    <w:p>
+      <w:pPr>
+        <w:ind w:left="360"/>
+      </w:pPr>
+    </w:p>
+    <w:p>
+      <w:pPr>
+        <w:ind w:left="360"/>
+      </w:pPr>
+    </w:p>
+    <w:p>
+      <w:pPr>
+        <w:ind w:left="360"/>
+      </w:pPr>
+    </w:p>
+    <w:p>
+      <w:pPr>
+        <w:ind w:left="360"/>
+      </w:pPr>
+    </w:p>
+    <w:p>
+      <w:pPr>
+        <w:ind w:left="360"/>
+      </w:pPr>
+    </w:p>
+    <w:p>
+      <w:pPr>
+        <w:ind w:left="360"/>
+      </w:pPr>
+    </w:p>
+    <w:p>
+      <w:pPr>
+        <w:ind w:left="360"/>
+      </w:pPr>
+    </w:p>
+    <w:p>
+      <w:pPr>
+        <w:ind w:left="360"/>
+      </w:pPr>
+    </w:p>
+    <w:p>
+      <w:pPr>
+        <w:ind w:left="360"/>
+      </w:pPr>
+    </w:p>
+    <w:p>
+      <w:pPr>
+        <w:ind w:left="360"/>
+      </w:pPr>
+    </w:p>
+    <w:p>
+      <w:pPr>
+        <w:ind w:left="360"/>
+      </w:pPr>
+    </w:p>
+    <w:p>
+      <w:pPr>
+        <w:ind w:left="360"/>
+      </w:pPr>
+    </w:p>
+    <w:p>
+      <w:pPr>
+        <w:ind w:left="360"/>
+      </w:pPr>
+    </w:p>
+    <w:p>
+      <w:pPr>
+        <w:ind w:left="360"/>
+      </w:pPr>
+    </w:p>
+    <w:p>
+      <w:pPr>
+        <w:ind w:left="360"/>
+      </w:pPr>
+    </w:p>
+    <w:p>
+      <w:pPr>
+        <w:pStyle w:val="Prrafodelista"/>
+        <w:numPr>
+          <w:ilvl w:val="0"/>
+          <w:numId w:val="6"/>
+        </w:numPr>
+      </w:pPr>
+      <w:r>
+        <w:lastRenderedPageBreak/>
+        <w:t>Pseudocódigo</w:t>
+      </w:r>
+    </w:p>
+    <w:p>
+      <w:pPr>
+        <w:ind w:left="360"/>
+      </w:pPr>
+      <w:r>
+        <w:t>Algoritmo DeterminarObsequio</w:t>
+      </w:r>
+    </w:p>
+    <w:p>
+      <w:pPr>
+        <w:ind w:left="360"/>
+      </w:pPr>
+      <w:r>
+        <w:tab/>
+      </w:r>
+      <w:r>
+        <w:tab/>
+      </w:r>
+    </w:p>
+    <w:p>
+      <w:pPr>
+        <w:ind w:left="360"/>
+      </w:pPr>
+      <w:r>
+        <w:tab/>
+      </w:r>
+      <w:r>
+        <w:tab/>
+        <w:t>Definir importeDeCompra Como Real</w:t>
+      </w:r>
+    </w:p>
+    <w:p>
+      <w:pPr>
+        <w:ind w:left="360"/>
+      </w:pPr>
+      <w:r>
+        <w:tab/>
+      </w:r>
+      <w:r>
+        <w:tab/>
+        <w:t>Definir saqueBola Como Entero</w:t>
+      </w:r>
+    </w:p>
+    <w:p>
+      <w:pPr>
+        <w:ind w:left="360"/>
+      </w:pPr>
+      <w:r>
+        <w:tab/>
+      </w:r>
+      <w:r>
+        <w:tab/>
+        <w:t>Definir ragalo Como Cadena</w:t>
+      </w:r>
+    </w:p>
+    <w:p>
+      <w:pPr>
+        <w:ind w:left="360"/>
+      </w:pPr>
+      <w:r>
+        <w:tab/>
+      </w:r>
+      <w:r>
+        <w:tab/>
+      </w:r>
+    </w:p>
+    <w:p>
+      <w:pPr>
+        <w:ind w:left="360"/>
+      </w:pPr>
+      <w:r>
+        <w:tab/>
+      </w:r>
+      <w:r>
+        <w:tab/>
+        <w:t>Escribir "Ingrese el importe total de tu compra: "</w:t>
+      </w:r>
+    </w:p>
+    <w:p>
+      <w:pPr>
+        <w:ind w:left="360"/>
+      </w:pPr>
+      <w:r>
+        <w:tab/>
+      </w:r>
+      <w:r>
+        <w:tab/>
+        <w:t>Leer importeDeCompra</w:t>
+      </w:r>
+    </w:p>
+    <w:p>
+      <w:pPr>
+        <w:ind w:left="360"/>
+      </w:pPr>
+      <w:r>
+        <w:tab/>
+      </w:r>
+      <w:r>
+        <w:tab/>
+      </w:r>
+    </w:p>
+    <w:p>
+      <w:pPr>
+        <w:ind w:left="360"/>
+      </w:pPr>
+      <w:r>
+        <w:tab/>
+      </w:r>
+      <w:r>
+        <w:tab/>
+        <w:t>Si importeDeCompra &gt; 500 Entonces</w:t>
+      </w:r>
+    </w:p>
+    <w:p>
+      <w:pPr>
+        <w:ind w:left="360"/>
+      </w:pPr>
+      <w:r>
+        <w:tab/>
+      </w:r>
+      <w:r>
+        <w:tab/>
+      </w:r>
+      <w:r>
+        <w:tab/>
+        <w:t>Escribir "=================================="</w:t>
+      </w:r>
+    </w:p>
+    <w:p>
+      <w:pPr>
+        <w:ind w:left="360"/>
+      </w:pPr>
+      <w:r>
+        <w:tab/>
+      </w:r>
+      <w:r>
+        <w:tab/>
+      </w:r>
+      <w:r>
+        <w:tab/>
+        <w:t>Escribir "Felicitaciones - puedes participar"</w:t>
+      </w:r>
+    </w:p>
+    <w:p>
+      <w:pPr>
+        <w:ind w:left="360"/>
+      </w:pPr>
+      <w:r>
+        <w:tab/>
+      </w:r>
+      <w:r>
+        <w:tab/>
+      </w:r>
+      <w:r>
+        <w:tab/>
+        <w:t>Escribir "=================================="</w:t>
+      </w:r>
+    </w:p>
+    <w:p>
+      <w:pPr>
+        <w:ind w:left="360"/>
+      </w:pPr>
+      <w:r>
+        <w:tab/>
+      </w:r>
+      <w:r>
+        <w:tab/>
+      </w:r>
+      <w:r>
+        <w:tab/>
+      </w:r>
+    </w:p>
+    <w:p>
+      <w:pPr>
+        <w:ind w:left="360"/>
+      </w:pPr>
+      <w:r>
+        <w:tab/>
+      </w:r>
+      <w:r>
+        <w:tab/>
+      </w:r>
+      <w:r>
+        <w:tab/>
+        <w:t>Escribir "==================="</w:t>
+      </w:r>
+    </w:p>
+    <w:p>
+      <w:pPr>
+        <w:ind w:left="360"/>
+      </w:pPr>
+      <w:r>
+        <w:tab/>
+      </w:r>
+      <w:r>
+        <w:tab/>
+      </w:r>
+      <w:r>
+        <w:tab/>
+        <w:t>Escribir "Extrae una bola: "</w:t>
+      </w:r>
+    </w:p>
+    <w:p>
+      <w:pPr>
+        <w:ind w:left="360"/>
+      </w:pPr>
+      <w:r>
+        <w:tab/>
+      </w:r>
+      <w:r>
+        <w:tab/>
+      </w:r>
+      <w:r>
+        <w:tab/>
+        <w:t>Leer saqueBola</w:t>
+      </w:r>
+    </w:p>
+    <w:p>
+      <w:pPr>
+        <w:ind w:left="360"/>
+      </w:pPr>
+      <w:r>
+        <w:tab/>
+      </w:r>
+      <w:r>
+        <w:tab/>
+      </w:r>
+      <w:r>
+        <w:tab/>
+      </w:r>
+    </w:p>
+    <w:p>
+      <w:pPr>
+        <w:ind w:left="360"/>
+      </w:pPr>
+      <w:r>
+        <w:tab/>
+      </w:r>
+      <w:r>
+        <w:tab/>
+      </w:r>
+      <w:r>
+        <w:tab/>
+        <w:t>Según saqueBola Hacer</w:t>
+      </w:r>
+    </w:p>
+    <w:p>
+      <w:pPr>
+        <w:ind w:left="360"/>
+      </w:pPr>
+      <w:r>
+        <w:tab/>
+      </w:r>
+      <w:r>
+        <w:tab/>
+      </w:r>
+      <w:r>
+        <w:tab/>
+      </w:r>
+      <w:r>
+        <w:tab/>
+        <w:t>Caso 10:</w:t>
+      </w:r>
+    </w:p>
+    <w:p>
+      <w:pPr>
+        <w:ind w:left="360"/>
+      </w:pPr>
+      <w:r>
+        <w:tab/>
+      </w:r>
+      <w:r>
+        <w:tab/>
+      </w:r>
+      <w:r>
+        <w:tab/>
+      </w:r>
+      <w:r>
+        <w:tab/>
+      </w:r>
+      <w:r>
+        <w:tab/>
+        <w:t>ragalo = "Una agenda"</w:t>
+      </w:r>
+    </w:p>
+    <w:p>
+      <w:pPr>
+        <w:ind w:left="360"/>
+      </w:pPr>
+      <w:r>
+        <w:tab/>
+      </w:r>
+      <w:r>
+        <w:tab/>
+      </w:r>
+      <w:r>
+        <w:tab/>
+      </w:r>
+      <w:r>
+        <w:tab/>
+        <w:t>Caso 20:</w:t>
+      </w:r>
+    </w:p>
+    <w:p>
+      <w:pPr>
+        <w:ind w:left="360"/>
+      </w:pPr>
+      <w:r>
+        <w:tab/>
+      </w:r>
+      <w:r>
+        <w:tab/>
+      </w:r>
+      <w:r>
+        <w:tab/>
+      </w:r>
+      <w:r>
+        <w:tab/>
+      </w:r>
+      <w:r>
+        <w:tab/>
+        <w:t>ragalo = "Un reloj"</w:t>
+      </w:r>
+    </w:p>
+    <w:p>
+      <w:pPr>
+        <w:ind w:left="360"/>
+      </w:pPr>
+      <w:r>
+        <w:tab/>
+      </w:r>
+      <w:r>
+        <w:tab/>
+      </w:r>
+      <w:r>
+        <w:tab/>
+      </w:r>
+      <w:r>
+        <w:tab/>
+        <w:t>Caso 30:</w:t>
+      </w:r>
+    </w:p>
+    <w:p>
+      <w:pPr>
+        <w:ind w:left="360"/>
+      </w:pPr>
+      <w:r>
+        <w:tab/>
+      </w:r>
+      <w:r>
+        <w:tab/>
+      </w:r>
+      <w:r>
+        <w:tab/>
+      </w:r>
+      <w:r>
+        <w:tab/>
+      </w:r>
+      <w:r>
+        <w:tab/>
+        <w:t>ragalo = "Una memoria USB"</w:t>
+      </w:r>
+    </w:p>
+    <w:p>
+      <w:pPr>
+        <w:ind w:left="360"/>
+      </w:pPr>
+      <w:r>
+        <w:tab/>
+      </w:r>
+      <w:r>
+        <w:tab/>
+      </w:r>
+      <w:r>
+        <w:tab/>
+      </w:r>
+      <w:r>
+        <w:tab/>
+        <w:t>Caso 40:</w:t>
+      </w:r>
+    </w:p>
+    <w:p>
+      <w:pPr>
+        <w:ind w:left="360"/>
+      </w:pPr>
+      <w:r>
+        <w:tab/>
+      </w:r>
+      <w:r>
+        <w:tab/>
+      </w:r>
+      <w:r>
+        <w:tab/>
+      </w:r>
+      <w:r>
+        <w:tab/>
+      </w:r>
+      <w:r>
+        <w:tab/>
+        <w:t>ragalo = "Un perfume"</w:t>
+      </w:r>
+    </w:p>
+    <w:p>
+      <w:pPr>
+        <w:ind w:left="360"/>
+      </w:pPr>
+      <w:r>
+        <w:lastRenderedPageBreak/>
+        <w:tab/>
+      </w:r>
+      <w:r>
+        <w:tab/>
+      </w:r>
+      <w:r>
+        <w:tab/>
+      </w:r>
+      <w:r>
+        <w:tab/>
+        <w:t>Caso 50:</w:t>
+      </w:r>
+    </w:p>
+    <w:p>
+      <w:pPr>
+        <w:ind w:left="360"/>
+      </w:pPr>
+      <w:r>
+        <w:tab/>
+      </w:r>
+      <w:r>
+        <w:tab/>
+      </w:r>
+      <w:r>
+        <w:tab/>
+      </w:r>
+      <w:r>
+        <w:tab/>
+      </w:r>
+      <w:r>
+        <w:tab/>
+        <w:t>ragalo = "Una radio"</w:t>
+      </w:r>
+    </w:p>
+    <w:p>
+      <w:pPr>
+        <w:ind w:left="360"/>
+      </w:pPr>
+      <w:r>
+        <w:tab/>
+      </w:r>
+      <w:r>
+        <w:tab/>
+      </w:r>
+      <w:r>
+        <w:tab/>
+      </w:r>
+      <w:r>
+        <w:tab/>
+        <w:t>De otro modo:</w:t>
+      </w:r>
+    </w:p>
+    <w:p>
+      <w:pPr>
+        <w:ind w:left="360"/>
+      </w:pPr>
+      <w:r>
+        <w:tab/>
+      </w:r>
+      <w:r>
+        <w:tab/>
+      </w:r>
+      <w:r>
+        <w:tab/>
+      </w:r>
+      <w:r>
+        <w:tab/>
+      </w:r>
+      <w:r>
+        <w:tab/>
+        <w:t>ragalo = "Una pelota"</w:t>
+      </w:r>
+    </w:p>
+    <w:p>
+      <w:pPr>
+        <w:ind w:left="360"/>
+      </w:pPr>
+      <w:r>
+        <w:tab/>
+      </w:r>
+      <w:r>
+        <w:tab/>
+      </w:r>
+      <w:r>
+        <w:tab/>
+        <w:t>Fin Según</w:t>
+      </w:r>
+    </w:p>
+    <w:p>
+      <w:pPr>
+        <w:ind w:left="360"/>
+      </w:pPr>
+      <w:r>
+        <w:tab/>
+      </w:r>
+    </w:p>
+    <w:p>
+      <w:pPr>
+        <w:ind w:left="360"/>
+      </w:pPr>
+      <w:r>
+        <w:tab/>
+        <w:t>Escribir "Has ganado " + ragalo</w:t>
+      </w:r>
+    </w:p>
+    <w:p>
+      <w:pPr>
+        <w:ind w:left="360"/>
+      </w:pPr>
+      <w:r>
+        <w:tab/>
+      </w:r>
+    </w:p>
+    <w:p>
+      <w:pPr>
+        <w:ind w:left="360"/>
+      </w:pPr>
+      <w:r>
+        <w:t>SiNo</w:t>
+      </w:r>
+    </w:p>
+    <w:p>
+      <w:pPr>
+        <w:ind w:left="360"/>
+      </w:pPr>
+      <w:r>
+        <w:tab/>
+        <w:t>Escribir "No puedes participar, tu importe es S/."  importeDeCompra</w:t>
+      </w:r>
+    </w:p>
+    <w:p>
+      <w:pPr>
+        <w:ind w:left="360"/>
+      </w:pPr>
+      <w:r>
+        <w:t>FinSi</w:t>
+      </w:r>
+    </w:p>
+    <w:p>
+      <w:pPr>
+        <w:ind w:left="360"/>
+      </w:pPr>
+    </w:p>
+    <w:p>
+      <w:pPr>
+        <w:ind w:left="360"/>
+      </w:pPr>
+    </w:p>
+    <w:p>
+      <w:pPr>
+        <w:ind w:left="360"/>
+      </w:pPr>
+      <w:r>
+        <w:t>FinAlgoritmo</w:t>
+      </w:r>
+    </w:p>
+    <w:p>
+      <w:pPr>
+        <w:ind w:left="360"/>
+      </w:pPr>
+    </w:p>
+    <w:p>
+      <w:pPr>
+        <w:ind w:left="360"/>
+      </w:pPr>
+    </w:p>
+    <w:p>
+      <w:pPr>
+        <w:ind w:left="360"/>
+      </w:pPr>
+    </w:p>
+    <w:p>
+      <w:pPr>
+        <w:ind w:left="360"/>
+      </w:pPr>
+    </w:p>
+    <w:p>
+      <w:pPr>
+        <w:ind w:left="360"/>
+      </w:pPr>
+    </w:p>
+    <w:p>
+      <w:pPr>
+        <w:ind w:left="360"/>
+      </w:pPr>
+    </w:p>
+    <w:p>
+      <w:pPr>
+        <w:ind w:left="360"/>
+      </w:pPr>
+    </w:p>
+    <w:p>
+      <w:pPr>
+        <w:ind w:left="360"/>
+      </w:pPr>
+    </w:p>
+    <w:p>
+      <w:pPr>
+        <w:ind w:left="360"/>
+      </w:pPr>
+    </w:p>
+    <w:p>
+      <w:pPr>
+        <w:ind w:left="360"/>
+      </w:pPr>
+    </w:p>
+    <w:p>
+      <w:pPr>
+        <w:ind w:left="360"/>
+      </w:pPr>
+    </w:p>
+    <w:p>
+      <w:pPr>
+        <w:ind w:left="360"/>
+      </w:pPr>
+    </w:p>
+    <w:p>
+      <w:pPr>
+        <w:ind w:left="360"/>
+      </w:pPr>
+    </w:p>
+    <w:p>
+      <w:pPr>
+        <w:ind w:left="360"/>
+      </w:pPr>
+    </w:p>
+    <w:p>
+      <w:pPr>
+        <w:pStyle w:val="Prrafodelista"/>
+        <w:numPr>
+          <w:ilvl w:val="0"/>
+          <w:numId w:val="6"/>
+        </w:numPr>
+      </w:pPr>
+      <w:r>
+        <w:lastRenderedPageBreak/>
+        <w:t xml:space="preserve">código </w:t>
+      </w:r>
+      <w:r>
+        <w:t>en C#</w:t>
+      </w:r>
+    </w:p>
+    <w:p>
+      <w:pPr>
+        <w:ind w:left="360"/>
+      </w:pPr>
+    </w:p>
+    <w:p>
+      <w:pPr>
+        <w:ind w:left="360"/>
+      </w:pPr>
+    </w:p>
+    <w:p>
+      <w:pPr>
+        <w:ind w:left="360"/>
+        <w:rPr>
+          <w:lang w:val="en-US"/>
+        </w:rPr>
+      </w:pPr>
+      <w:r>
+        <w:rPr>
+          <w:lang w:val="en-US"/>
+        </w:rPr>
+        <w:t xml:space="preserve">double </w:t>
+      </w:r>
+      <w:proofErr w:type="gramStart"/>
+      <w:r>
+        <w:rPr>
+          <w:lang w:val="en-US"/>
+        </w:rPr>
+        <w:t>importeDeCompra;</w:t>
+      </w:r>
+      <w:proofErr w:type="gramEnd"/>
+    </w:p>
+    <w:p>
+      <w:pPr>
+        <w:ind w:left="360"/>
+        <w:rPr>
+          <w:lang w:val="en-US"/>
+        </w:rPr>
+      </w:pPr>
+      <w:r>
+        <w:rPr>
+          <w:lang w:val="en-US"/>
+        </w:rPr>
+        <w:t xml:space="preserve">int saqueBola = </w:t>
+      </w:r>
+      <w:proofErr w:type="gramStart"/>
+      <w:r>
+        <w:rPr>
+          <w:lang w:val="en-US"/>
+        </w:rPr>
+        <w:t>0;</w:t>
+      </w:r>
+      <w:proofErr w:type="gramEnd"/>
+    </w:p>
+    <w:p>
+      <w:pPr>
+        <w:ind w:left="360"/>
+        <w:rPr>
+          <w:lang w:val="en-US"/>
+        </w:rPr>
+      </w:pPr>
+      <w:r>
+        <w:rPr>
+          <w:lang w:val="en-US"/>
+        </w:rPr>
+        <w:t xml:space="preserve">string ragalo = " </w:t>
+      </w:r>
+      <w:proofErr w:type="gramStart"/>
+      <w:r>
+        <w:rPr>
+          <w:lang w:val="en-US"/>
+        </w:rPr>
+        <w:t>";</w:t>
+      </w:r>
+      <w:proofErr w:type="gramEnd"/>
+    </w:p>
+    <w:p>
+      <w:pPr>
+        <w:ind w:left="360"/>
+        <w:rPr>
+          <w:lang w:val="en-US"/>
+        </w:rPr>
+      </w:pPr>
+    </w:p>
+    <w:p>
+      <w:pPr>
+        <w:ind w:left="360"/>
+      </w:pPr>
+      <w:r>
+        <w:t>Console.Write("Ingrese el importe total de tu compra: ");</w:t>
+      </w:r>
+    </w:p>
+    <w:p>
+      <w:pPr>
+        <w:ind w:left="360"/>
+        <w:rPr>
+          <w:lang w:val="en-US"/>
+        </w:rPr>
+      </w:pPr>
+      <w:r>
+        <w:rPr>
+          <w:lang w:val="en-US"/>
+        </w:rPr>
+        <w:t>importeDeCompra = Convert.ToInt32(Console.ReadLine());</w:t>
+      </w:r>
+    </w:p>
+    <w:p>
+      <w:pPr>
+        <w:ind w:left="360"/>
+        <w:rPr>
+          <w:lang w:val="en-US"/>
+        </w:rPr>
+      </w:pPr>
+    </w:p>
+    <w:p>
+      <w:pPr>
+        <w:ind w:left="360"/>
+      </w:pPr>
+      <w:r>
+        <w:t>if (importeDeCompra &gt; 500)</w:t>
+      </w:r>
+    </w:p>
+    <w:p>
+      <w:pPr>
+        <w:ind w:left="360"/>
+      </w:pPr>
+      <w:r>
+        <w:t>{</w:t>
+      </w:r>
+    </w:p>
+    <w:p>
+      <w:pPr>
+        <w:ind w:left="360"/>
+      </w:pPr>
+      <w:r>
+        <w:t xml:space="preserve">    Console.WriteLine("==================================");</w:t>
+      </w:r>
+    </w:p>
+    <w:p>
+      <w:pPr>
+        <w:ind w:left="360"/>
+      </w:pPr>
+      <w:r>
+        <w:t xml:space="preserve">    Console.WriteLine("Felicitaciones - puedes participar");</w:t>
+      </w:r>
+    </w:p>
+    <w:p>
+      <w:pPr>
+        <w:ind w:left="360"/>
+      </w:pPr>
+      <w:r>
+        <w:t xml:space="preserve">    Console.WriteLine("==================================");</w:t>
+      </w:r>
+    </w:p>
+    <w:p>
+      <w:pPr>
+        <w:ind w:left="360"/>
+      </w:pPr>
+    </w:p>
+    <w:p>
+      <w:pPr>
+        <w:ind w:left="360"/>
+      </w:pPr>
+      <w:r>
+        <w:t xml:space="preserve">    Console.WriteLine("===================");</w:t>
+      </w:r>
+    </w:p>
+    <w:p>
+      <w:pPr>
+        <w:ind w:left="360"/>
+      </w:pPr>
+      <w:r>
+        <w:t xml:space="preserve">    Console.Write("Extrae una bola: ");</w:t>
+      </w:r>
+    </w:p>
+    <w:p>
+      <w:pPr>
+        <w:ind w:left="360"/>
+        <w:rPr>
+          <w:lang w:val="en-US"/>
+        </w:rPr>
+      </w:pPr>
+      <w:r>
+        <w:t xml:space="preserve">    </w:t>
+      </w:r>
+      <w:r>
+        <w:rPr>
+          <w:lang w:val="en-US"/>
+        </w:rPr>
+        <w:t>saqueBola = Convert.ToInt32(Console.ReadLine());</w:t>
+      </w:r>
+    </w:p>
+    <w:p>
+      <w:pPr>
+        <w:ind w:left="360"/>
+        <w:rPr>
+          <w:lang w:val="en-US"/>
+        </w:rPr>
+      </w:pPr>
+    </w:p>
+    <w:p>
+      <w:pPr>
+        <w:ind w:left="360"/>
+        <w:rPr>
+          <w:lang w:val="en-US"/>
+        </w:rPr>
+      </w:pPr>
+      <w:r>
+        <w:rPr>
+          <w:lang w:val="en-US"/>
+        </w:rPr>
+        <w:t xml:space="preserve">    switch (saqueBola)</w:t>
+      </w:r>
+    </w:p>
+    <w:p>
+      <w:pPr>
+        <w:ind w:left="360"/>
+        <w:rPr>
+          <w:lang w:val="en-US"/>
+        </w:rPr>
+      </w:pPr>
+      <w:r>
+        <w:rPr>
+          <w:lang w:val="en-US"/>
+        </w:rPr>
+        <w:t xml:space="preserve">    {</w:t>
+      </w:r>
+    </w:p>
+    <w:p>
+      <w:pPr>
+        <w:ind w:left="360"/>
+        <w:rPr>
+          <w:lang w:val="en-US"/>
+        </w:rPr>
+      </w:pPr>
+      <w:r>
+        <w:rPr>
+          <w:lang w:val="en-US"/>
+        </w:rPr>
+        <w:t xml:space="preserve">        case 10:</w:t>
+      </w:r>
+    </w:p>
+    <w:p>
+      <w:pPr>
+        <w:ind w:left="360"/>
+        <w:rPr>
+          <w:lang w:val="en-US"/>
+        </w:rPr>
+      </w:pPr>
+      <w:r>
+        <w:rPr>
+          <w:lang w:val="en-US"/>
+        </w:rPr>
+        <w:t xml:space="preserve">            ragalo = "Una agenda";</w:t>
+      </w:r>
+    </w:p>
+    <w:p>
+      <w:pPr>
+        <w:ind w:left="360"/>
+        <w:rPr>
+          <w:lang w:val="en-US"/>
+        </w:rPr>
+      </w:pPr>
+      <w:r>
+        <w:rPr>
+          <w:lang w:val="en-US"/>
+        </w:rPr>
+        <w:t xml:space="preserve">            break;</w:t>
+      </w:r>
+    </w:p>
+    <w:p>
+      <w:pPr>
+        <w:ind w:left="360"/>
+        <w:rPr>
+          <w:lang w:val="en-US"/>
+        </w:rPr>
+      </w:pPr>
+    </w:p>
+    <w:p>
+      <w:pPr>
+        <w:ind w:left="360"/>
+        <w:rPr>
+          <w:lang w:val="en-US"/>
+        </w:rPr>
+      </w:pPr>
+      <w:r>
+        <w:rPr>
+          <w:lang w:val="en-US"/>
+        </w:rPr>
+        <w:t xml:space="preserve">        case 20:</w:t>
+      </w:r>
+    </w:p>
+    <w:p>
+      <w:pPr>
+        <w:ind w:left="360"/>
+        <w:rPr>
+          <w:lang w:val="en-US"/>
+        </w:rPr>
+      </w:pPr>
+      <w:r>
+        <w:rPr>
+          <w:lang w:val="en-US"/>
+        </w:rPr>
+        <w:t xml:space="preserve">            ragalo = "Un reloj";</w:t>
+      </w:r>
+    </w:p>
+    <w:p>
+      <w:pPr>
+        <w:ind w:left="360"/>
+        <w:rPr>
+          <w:lang w:val="en-US"/>
+        </w:rPr>
+      </w:pPr>
+      <w:r>
+        <w:rPr>
+          <w:lang w:val="en-US"/>
+        </w:rPr>
+        <w:lastRenderedPageBreak/>
+        <w:t xml:space="preserve">            break;</w:t>
+      </w:r>
+    </w:p>
+    <w:p>
+      <w:pPr>
+        <w:ind w:left="360"/>
+        <w:rPr>
+          <w:lang w:val="en-US"/>
+        </w:rPr>
+      </w:pPr>
+    </w:p>
+    <w:p>
+      <w:pPr>
+        <w:ind w:left="360"/>
+        <w:rPr>
+          <w:lang w:val="en-US"/>
+        </w:rPr>
+      </w:pPr>
+      <w:r>
+        <w:rPr>
+          <w:lang w:val="en-US"/>
+        </w:rPr>
+        <w:t xml:space="preserve">        case 30:</w:t>
+      </w:r>
+    </w:p>
+    <w:p>
+      <w:pPr>
+        <w:ind w:left="360"/>
+      </w:pPr>
+      <w:r>
+        <w:rPr>
+          <w:lang w:val="en-US"/>
+        </w:rPr>
+        <w:t xml:space="preserve">            </w:t>
+      </w:r>
+      <w:r>
+        <w:t>ragalo = "Una memoria USB";</w:t>
+      </w:r>
+    </w:p>
+    <w:p>
+      <w:pPr>
+        <w:ind w:left="360"/>
+      </w:pPr>
+      <w:r>
+        <w:t xml:space="preserve">            break;</w:t>
+      </w:r>
+    </w:p>
+    <w:p>
+      <w:pPr>
+        <w:ind w:left="360"/>
+      </w:pPr>
+    </w:p>
+    <w:p>
+      <w:pPr>
+        <w:ind w:left="360"/>
+        <w:rPr>
+          <w:lang w:val="en-US"/>
+        </w:rPr>
+      </w:pPr>
+      <w:r>
+        <w:t xml:space="preserve">        </w:t>
+      </w:r>
+      <w:r>
+        <w:rPr>
+          <w:lang w:val="en-US"/>
+        </w:rPr>
+        <w:t>case 40:</w:t>
+      </w:r>
+    </w:p>
+    <w:p>
+      <w:pPr>
+        <w:ind w:left="360"/>
+        <w:rPr>
+          <w:lang w:val="en-US"/>
+        </w:rPr>
+      </w:pPr>
+      <w:r>
+        <w:rPr>
+          <w:lang w:val="en-US"/>
+        </w:rPr>
+        <w:t xml:space="preserve">            ragalo = "Un perfume";</w:t>
+      </w:r>
+    </w:p>
+    <w:p>
+      <w:pPr>
+        <w:ind w:left="360"/>
+        <w:rPr>
+          <w:lang w:val="en-US"/>
+        </w:rPr>
+      </w:pPr>
+      <w:r>
+        <w:rPr>
+          <w:lang w:val="en-US"/>
+        </w:rPr>
+        <w:t xml:space="preserve">            break;</w:t>
+      </w:r>
+    </w:p>
+    <w:p>
+      <w:pPr>
+        <w:ind w:left="360"/>
+        <w:rPr>
+          <w:lang w:val="en-US"/>
+        </w:rPr>
+      </w:pPr>
+    </w:p>
+    <w:p>
+      <w:pPr>
+        <w:ind w:left="360"/>
+        <w:rPr>
+          <w:lang w:val="en-US"/>
+        </w:rPr>
+      </w:pPr>
+      <w:r>
+        <w:rPr>
+          <w:lang w:val="en-US"/>
+        </w:rPr>
+        <w:t xml:space="preserve">        case 50:</w:t>
+      </w:r>
+    </w:p>
+    <w:p>
+      <w:pPr>
+        <w:ind w:left="360"/>
+      </w:pPr>
+      <w:r>
+        <w:rPr>
+          <w:lang w:val="en-US"/>
+        </w:rPr>
+        <w:t xml:space="preserve">            </w:t>
+      </w:r>
+      <w:r>
+        <w:t>ragalo = "Una radio";</w:t>
+      </w:r>
+    </w:p>
+    <w:p>
+      <w:pPr>
+        <w:ind w:left="360"/>
+      </w:pPr>
+      <w:r>
+        <w:t xml:space="preserve">            break;</w:t>
+      </w:r>
+    </w:p>
+    <w:p>
+      <w:pPr>
+        <w:ind w:left="360"/>
+      </w:pPr>
+    </w:p>
+    <w:p>
+      <w:pPr>
+        <w:ind w:left="360"/>
+      </w:pPr>
+      <w:r>
+        <w:t xml:space="preserve">        default:</w:t>
+      </w:r>
+    </w:p>
+    <w:p>
+      <w:pPr>
+        <w:ind w:left="360"/>
+      </w:pPr>
+      <w:r>
+        <w:t xml:space="preserve">            ragalo = "Una pelota";</w:t>
+      </w:r>
+    </w:p>
+    <w:p>
+      <w:pPr>
+        <w:ind w:left="360"/>
+      </w:pPr>
+      <w:r>
+        <w:t xml:space="preserve">            break;</w:t>
+      </w:r>
+    </w:p>
+    <w:p>
+      <w:pPr>
+        <w:ind w:left="360"/>
+      </w:pPr>
+      <w:r>
+        <w:t xml:space="preserve">    }</w:t>
+      </w:r>
+    </w:p>
+    <w:p>
+      <w:pPr>
+        <w:ind w:left="360"/>
+      </w:pPr>
+      <w:r>
+        <w:t xml:space="preserve">    Console.WriteLine($"Has ganado {ragalo}");</w:t>
+      </w:r>
+    </w:p>
+    <w:p>
+      <w:pPr>
+        <w:ind w:left="360"/>
+      </w:pPr>
+      <w:r>
+        <w:t>}</w:t>
+      </w:r>
+    </w:p>
+    <w:p>
+      <w:pPr>
+        <w:ind w:left="360"/>
+      </w:pPr>
+      <w:r>
+        <w:t>else</w:t>
+      </w:r>
+    </w:p>
+    <w:p>
+      <w:pPr>
+        <w:ind w:left="360"/>
+      </w:pPr>
+      <w:r>
+        <w:t>{</w:t>
+      </w:r>
+    </w:p>
+    <w:p>
+      <w:pPr>
+        <w:ind w:left="360"/>
+      </w:pPr>
+      <w:r>
+        <w:t xml:space="preserve">    Console.WriteLine($"No puedes participar tu importe es S/.{importeDeCompra} soles, debe ser mayor a S/. 500 soles, para participar");</w:t>
+      </w:r>
+    </w:p>
+    <w:p>
+      <w:pPr>
+        <w:ind w:left="360"/>
+      </w:pPr>
+      <w:r>
+        <w:t>}</w:t>
+      </w:r>
+    </w:p>
+    <w:p>
+      <w:pPr>
+        <w:ind w:left="360"/>
+      </w:pPr>
+    </w:p>
+    <w:p>
+      <w:pPr>
+        <w:ind w:left="360"/>
+      </w:pPr>
+    </w:p>
+    <w:p>
+      <w:pPr>
+        <w:ind w:left="360"/>
+      </w:pPr>
+    </w:p>
+    <w:p>
+      <w:pPr>
+        <w:ind w:left="360"/>
+      </w:pPr>
+    </w:p>
+    <w:p>
+      <w:pPr>
+        <w:ind w:left="360"/>
+      </w:pPr>
+    </w:p>
+    <w:p>
+      <w:pPr>
+        <w:ind w:left="360"/>
+      </w:pPr>
+    </w:p>
+    <w:p>
+      <w:pPr>
+        <w:ind w:left="360"/>
+      </w:pPr>
+    </w:p>
+    <w:p>
+      <w:pPr>
+        <w:ind w:left="360"/>
+      </w:pPr>
+    </w:p>
+    <w:p>
+      <w:pPr>
+        <w:ind w:left="360"/>
+      </w:pPr>
+    </w:p>
+    <w:p>
+      <w:pPr>
+        <w:ind w:left="360"/>
+      </w:pPr>
+    </w:p>
+    <w:p>
+      <w:pPr>
+        <w:ind w:left="360"/>
+      </w:pPr>
+    </w:p>
+    <w:p>
+      <w:pPr>
+        <w:ind w:left="360"/>
+      </w:pPr>
+    </w:p>
+    <w:p>
+      <w:pPr>
+        <w:ind w:left="360"/>
+      </w:pPr>
+    </w:p>
+    <w:p>
+      <w:pPr>
+        <w:ind w:left="360"/>
+      </w:pPr>
+    </w:p>
+    <w:p>
+      <w:pPr>
+        <w:ind w:left="360"/>
+      </w:pPr>
+    </w:p>
+    <w:p>
+      <w:pPr>
+        <w:ind w:left="360"/>
+      </w:pPr>
+    </w:p>
+    <w:p>
+      <w:pPr>
+        <w:ind w:left="360"/>
+      </w:pPr>
+    </w:p>
+    <w:p>
+      <w:pPr>
+        <w:ind w:left="360"/>
+      </w:pPr>
+    </w:p>
+    <w:p>
+      <w:pPr>
+        <w:ind w:left="360"/>
+      </w:pPr>
+    </w:p>
+    <w:p>
+      <w:pPr>
+        <w:ind w:left="360"/>
+      </w:pPr>
+    </w:p>
+    <w:p>
+      <w:pPr>
+        <w:ind w:left="360"/>
+      </w:pPr>
+    </w:p>
+    <w:p>
+      <w:pPr>
+        <w:ind w:left="360"/>
+      </w:pPr>
+    </w:p>
+    <w:p>
+      <w:pPr>
+        <w:ind w:left="360"/>
+      </w:pPr>
+    </w:p>
+    <w:p>
+      <w:pPr>
+        <w:ind w:left="360"/>
+      </w:pPr>
+    </w:p>
+    <w:p>
+      <w:pPr>
+        <w:ind w:left="360"/>
+      </w:pPr>
+    </w:p>
+    <w:p>
+      <w:pPr>
+        <w:ind w:left="360"/>
+      </w:pPr>
+    </w:p>
+    <w:p>
+      <w:pPr>
+        <w:ind w:left="360"/>
+      </w:pPr>
+    </w:p>
+    <w:p>
+      <w:pPr>
+        <w:ind w:left="360"/>
+      </w:pPr>
+    </w:p>
+    <w:p>
+      <w:pPr>
+        <w:ind w:left="360"/>
+      </w:pPr>
+    </w:p>
+    <w:p>
+      <w:pPr>
+        <w:ind w:left="360"/>
+      </w:pPr>
+    </w:p>
+    <w:p>
+      <w:pPr>
+        <w:ind w:left="360"/>
+      </w:pPr>
+    </w:p>
+    <w:p>
+      <w:pPr>
+        <w:ind w:left="360"/>
+      </w:pPr>
+    </w:p>
+    <w:p>
+      <w:pPr>
+        <w:ind w:left="360"/>
+      </w:pPr>
+    </w:p>
+    <w:p>
+      <w:pPr>
+        <w:ind w:left="360"/>
+      </w:pPr>
+    </w:p>
+    <w:p>
+      <w:pPr>
+        <w:ind w:left="360"/>
+      </w:pPr>
+    </w:p>
+    <w:p>
+      <w:pPr>
+        <w:ind w:left="360"/>
+      </w:pPr>
+    </w:p>
+    <w:p>
+      <w:pPr>
+        <w:ind w:left="360"/>
+      </w:pPr>
+    </w:p>
+    <w:p>
+      <w:pPr>
+        <w:ind w:left="360"/>
+      </w:pPr>
+    </w:p>
+    <w:p>
+      <w:pPr>
+        <w:ind w:left="360"/>
+      </w:pPr>
+    </w:p>
+    <w:p>
+      <w:pPr>
+        <w:ind w:left="360"/>
+      </w:pPr>
+    </w:p>
+    <w:p>
+      <w:pPr>
+        <w:ind w:left="360"/>
+      </w:pPr>
+    </w:p>
+    <w:p>
+      <w:pPr>
+        <w:ind w:left="360"/>
+      </w:pPr>
+    </w:p>
+    <w:p>
+      <w:pPr>
+        <w:ind w:left="360"/>
+      </w:pPr>
+    </w:p>
+    <w:p>
+      <w:pPr>
+        <w:ind w:left="360"/>
+      </w:pPr>
+    </w:p>
+    <w:p>
+      <w:pPr>
+        <w:ind w:left="360"/>
+      </w:pPr>
+    </w:p>
+    <w:p>
+      <w:pPr>
+        <w:ind w:left="360"/>
+      </w:pPr>
+    </w:p>
+    <w:p>
+      <w:pPr>
+        <w:ind w:left="360"/>
+      </w:pPr>
+    </w:p>
+    <w:p>
+      <w:pPr>
+        <w:ind w:left="360"/>
+      </w:pPr>
+    </w:p>
+    <w:p>
+      <w:pPr>
+        <w:ind w:left="360"/>
+      </w:pPr>
+    </w:p>
+    <w:p>
+      <w:pPr>
+        <w:ind w:left="360"/>
+      </w:pPr>
+    </w:p>
+    <w:p>
+      <w:pPr>
+        <w:ind w:left="360"/>
+      </w:pPr>
+    </w:p>
+    <w:p>
+      <w:pPr>
+        <w:ind w:left="360"/>
+      </w:pPr>
+    </w:p>
+    <w:p>
+      <w:pPr>
+        <w:ind w:left="360"/>
+      </w:pPr>
+    </w:p>
+    <w:p>
+      <w:pPr>
+        <w:ind w:left="360"/>
+      </w:pPr>
+    </w:p>
+    <w:p>
+      <w:pPr>
+        <w:ind w:left="360"/>
+      </w:pPr>
+    </w:p>
+    <w:p>
+      <w:pPr>
+        <w:ind w:left="360"/>
+      </w:pPr>
+    </w:p>
+    <w:p>
+      <w:pPr>
+        <w:ind w:left="360"/>
+      </w:pPr>
+    </w:p>
+    <w:p>
+      <w:pPr>
+        <w:ind w:left="360"/>
+      </w:pPr>
+    </w:p>
+    <w:p>
+      <w:pPr>
+        <w:ind w:left="360"/>
+      </w:pPr>
+    </w:p>
+    <w:p>
+      <w:pPr>
+        <w:ind w:left="360"/>
+      </w:pPr>
+    </w:p>
+    <w:p>
+      <w:pPr>
+        <w:ind w:left="360"/>
+      </w:pPr>
+    </w:p>
+    <w:p>
+      <w:pPr>
+        <w:ind w:left="360"/>
+      </w:pPr>
+    </w:p>
+    <w:p>
+      <w:pPr>
+        <w:ind w:left="360"/>
+      </w:pPr>
+    </w:p>
+    <w:p>
+      <w:pPr>
+        <w:ind w:left="360"/>
+      </w:pPr>
+    </w:p>
+    <w:p>
+      <w:pPr>
+        <w:ind w:left="360"/>
+      </w:pPr>
+    </w:p>
+    <w:p>
+      <w:pPr>
+        <w:ind w:left="360"/>
+      </w:pPr>
+    </w:p>
+    <w:p>
+      <w:pPr>
+        <w:ind w:left="360"/>
+      </w:pPr>
+    </w:p>
+    <w:p>
+      <w:pPr>
+        <w:ind w:left="360"/>
+      </w:pPr>
+    </w:p>
+    <w:p>
+      <w:pPr>
+        <w:ind w:left="360"/>
+      </w:pPr>
+    </w:p>
     <w:p/>
     <w:p/>
     <w:p/>
@@ -9802,6 +11616,95 @@
     </w:lvl>
   </w:abstractNum>
   <w:abstractNum w:abstractNumId="2" w15:restartNumberingAfterBreak="0">
+    <w:nsid w:val="1F6475AE"/>
+    <w:multiLevelType w:val="hybridMultilevel"/>
+    <w:tmpl w:val="84DA2966"/>
+    <w:lvl w:ilvl="0" w:tplc="040A000F">
+      <w:start w:val="1"/>
+      <w:numFmt w:val="decimal"/>
+      <w:lvlText w:val="%1."/>
+      <w:lvlJc w:val="left"/>
+      <w:pPr>
+        <w:ind w:left="720" w:hanging="360"/>
+      </w:pPr>
+      <w:rPr>
+        <w:rFonts w:hint="default"/>
+      </w:rPr>
+    </w:lvl>
+    <w:lvl w:ilvl="1" w:tplc="040A0019" w:tentative="1">
+      <w:start w:val="1"/>
+      <w:numFmt w:val="lowerLetter"/>
+      <w:lvlText w:val="%2."/>
+      <w:lvlJc w:val="left"/>
+      <w:pPr>
+        <w:ind w:left="1440" w:hanging="360"/>
+      </w:pPr>
+    </w:lvl>
+    <w:lvl w:ilvl="2" w:tplc="040A001B" w:tentative="1">
+      <w:start w:val="1"/>
+      <w:numFmt w:val="lowerRoman"/>
+      <w:lvlText w:val="%3."/>
+      <w:lvlJc w:val="right"/>
+      <w:pPr>
+        <w:ind w:left="2160" w:hanging="180"/>
+      </w:pPr>
+    </w:lvl>
+    <w:lvl w:ilvl="3" w:tplc="040A000F" w:tentative="1">
+      <w:start w:val="1"/>
+      <w:numFmt w:val="decimal"/>
+      <w:lvlText w:val="%4."/>
+      <w:lvlJc w:val="left"/>
+      <w:pPr>
+        <w:ind w:left="2880" w:hanging="360"/>
+      </w:pPr>
+    </w:lvl>
+    <w:lvl w:ilvl="4" w:tplc="040A0019" w:tentative="1">
+      <w:start w:val="1"/>
+      <w:numFmt w:val="lowerLetter"/>
+      <w:lvlText w:val="%5."/>
+      <w:lvlJc w:val="left"/>
+      <w:pPr>
+        <w:ind w:left="3600" w:hanging="360"/>
+      </w:pPr>
+    </w:lvl>
+    <w:lvl w:ilvl="5" w:tplc="040A001B" w:tentative="1">
+      <w:start w:val="1"/>
+      <w:numFmt w:val="lowerRoman"/>
+      <w:lvlText w:val="%6."/>
+      <w:lvlJc w:val="right"/>
+      <w:pPr>
+        <w:ind w:left="4320" w:hanging="180"/>
+      </w:pPr>
+    </w:lvl>
+    <w:lvl w:ilvl="6" w:tplc="040A000F" w:tentative="1">
+      <w:start w:val="1"/>
+      <w:numFmt w:val="decimal"/>
+      <w:lvlText w:val="%7."/>
+      <w:lvlJc w:val="left"/>
+      <w:pPr>
+        <w:ind w:left="5040" w:hanging="360"/>
+      </w:pPr>
+    </w:lvl>
+    <w:lvl w:ilvl="7" w:tplc="040A0019" w:tentative="1">
+      <w:start w:val="1"/>
+      <w:numFmt w:val="lowerLetter"/>
+      <w:lvlText w:val="%8."/>
+      <w:lvlJc w:val="left"/>
+      <w:pPr>
+        <w:ind w:left="5760" w:hanging="360"/>
+      </w:pPr>
+    </w:lvl>
+    <w:lvl w:ilvl="8" w:tplc="040A001B" w:tentative="1">
+      <w:start w:val="1"/>
+      <w:numFmt w:val="lowerRoman"/>
+      <w:lvlText w:val="%9."/>
+      <w:lvlJc w:val="right"/>
+      <w:pPr>
+        <w:ind w:left="6480" w:hanging="180"/>
+      </w:pPr>
+    </w:lvl>
+  </w:abstractNum>
+  <w:abstractNum w:abstractNumId="3" w15:restartNumberingAfterBreak="0">
     <w:nsid w:val="2CA038DC"/>
     <w:multiLevelType w:val="hybridMultilevel"/>
     <w:tmpl w:val="A2CE601A"/>
@@ -9890,7 +11793,7 @@
       </w:pPr>
     </w:lvl>
   </w:abstractNum>
-  <w:abstractNum w:abstractNumId="3" w15:restartNumberingAfterBreak="0">
+  <w:abstractNum w:abstractNumId="4" w15:restartNumberingAfterBreak="0">
     <w:nsid w:val="65524DB7"/>
     <w:multiLevelType w:val="hybridMultilevel"/>
     <w:tmpl w:val="DF3E09F6"/>
@@ -9979,7 +11882,7 @@
       </w:pPr>
     </w:lvl>
   </w:abstractNum>
-  <w:abstractNum w:abstractNumId="4" w15:restartNumberingAfterBreak="0">
+  <w:abstractNum w:abstractNumId="5" w15:restartNumberingAfterBreak="0">
     <w:nsid w:val="6D0B0EC2"/>
     <w:multiLevelType w:val="hybridMultilevel"/>
     <w:tmpl w:val="043A9C74"/>
@@ -10068,10 +11971,10 @@
       </w:pPr>
     </w:lvl>
   </w:abstractNum>
-  <w:abstractNum w:abstractNumId="5" w15:restartNumberingAfterBreak="0">
+  <w:abstractNum w:abstractNumId="6" w15:restartNumberingAfterBreak="0">
     <w:nsid w:val="794340D2"/>
     <w:multiLevelType w:val="hybridMultilevel"/>
-    <w:tmpl w:val="624C9D0C"/>
+    <w:tmpl w:val="A2D42F62"/>
     <w:lvl w:ilvl="0" w:tplc="040A0001">
       <w:start w:val="1"/>
       <w:numFmt w:val="bullet"/>
@@ -10158,10 +12061,10 @@
     </w:lvl>
   </w:abstractNum>
   <w:num w:numId="1" w16cid:durableId="1575316460">
-    <w:abstractNumId w:val="4"/>
+    <w:abstractNumId w:val="5"/>
   </w:num>
   <w:num w:numId="2" w16cid:durableId="890725718">
-    <w:abstractNumId w:val="3"/>
+    <w:abstractNumId w:val="4"/>
   </w:num>
   <w:num w:numId="3" w16cid:durableId="359939079">
     <w:abstractNumId w:val="1"/>
@@ -10170,10 +12073,13 @@
     <w:abstractNumId w:val="0"/>
   </w:num>
   <w:num w:numId="5" w16cid:durableId="376200266">
-    <w:abstractNumId w:val="2"/>
+    <w:abstractNumId w:val="3"/>
   </w:num>
   <w:num w:numId="6" w16cid:durableId="2018924724">
-    <w:abstractNumId w:val="5"/>
+    <w:abstractNumId w:val="6"/>
+  </w:num>
+  <w:num w:numId="7" w16cid:durableId="1823891964">
+    <w:abstractNumId w:val="2"/>
   </w:num>
 </w:numbering>
 </file>

</xml_diff>